<commit_message>
Finished Lexer Testing Examples
</commit_message>
<xml_diff>
--- a/Projects/Project Documents/Project 1/Lexer Test Cases & Results.docx
+++ b/Projects/Project Documents/Project 1/Lexer Test Cases & Results.docx
@@ -24,10 +24,10 @@
           <w:p>
             <w:pPr>
               <w:jc w:val="center"/>
-              <w:rPr>
-                <w:rFonts w:hint="eastAsia"/>
-              </w:rPr>
-            </w:pPr>
+            </w:pPr>
+            <w:r>
+              <w:t xml:space="preserve">Successful Lex </w:t>
+            </w:r>
             <w:r>
               <w:rPr>
                 <w:rFonts w:hint="eastAsia"/>
@@ -446,10 +446,7 @@
               <w:jc w:val="both"/>
             </w:pPr>
             <w:r>
-              <w:t>{}$</w:t>
-            </w:r>
-            <w:r>
-              <w:tab/>
+              <w:t>{</w:t>
             </w:r>
           </w:p>
           <w:p>
@@ -457,10 +454,8 @@
               <w:jc w:val="both"/>
             </w:pPr>
             <w:r>
-              <w:t>{{{{{{}}}}}}$</w:t>
-            </w:r>
-            <w:r>
-              <w:tab/>
+              <w:tab/>
+              <w:t>print((false == true))</w:t>
             </w:r>
           </w:p>
           <w:p>
@@ -468,10 +463,11 @@
               <w:jc w:val="both"/>
             </w:pPr>
             <w:r>
-              <w:t>{{{{{{}}}}}}}$</w:t>
-            </w:r>
-            <w:r>
-              <w:tab/>
+              <w:t xml:space="preserve">    </w:t>
+            </w:r>
+            <w:r>
+              <w:tab/>
+              <w:t>print((true != true))</w:t>
             </w:r>
           </w:p>
           <w:p>
@@ -479,16 +475,31 @@
               <w:jc w:val="both"/>
             </w:pPr>
             <w:r>
-              <w:t>{</w:t>
-            </w:r>
-            <w:proofErr w:type="spellStart"/>
-            <w:r>
-              <w:t>int</w:t>
-            </w:r>
-            <w:proofErr w:type="spellEnd"/>
-            <w:r>
-              <w:tab/>
-              <w:t>@}$</w:t>
+              <w:t xml:space="preserve">    </w:t>
+            </w:r>
+            <w:r>
+              <w:tab/>
+              <w:t>print((false != false))</w:t>
+            </w:r>
+          </w:p>
+          <w:p>
+            <w:pPr>
+              <w:jc w:val="both"/>
+            </w:pPr>
+            <w:r>
+              <w:t xml:space="preserve">    </w:t>
+            </w:r>
+            <w:r>
+              <w:tab/>
+              <w:t>print((false != true))</w:t>
+            </w:r>
+          </w:p>
+          <w:p>
+            <w:pPr>
+              <w:jc w:val="both"/>
+            </w:pPr>
+            <w:r>
+              <w:t xml:space="preserve">} </w:t>
             </w:r>
           </w:p>
         </w:tc>
@@ -538,63 +549,63 @@
               <w:cnfStyle w:val="000000100000" w:firstRow="0" w:lastRow="0" w:firstColumn="0" w:lastColumn="0" w:oddVBand="0" w:evenVBand="0" w:oddHBand="1" w:evenHBand="0" w:firstRowFirstColumn="0" w:firstRowLastColumn="0" w:lastRowFirstColumn="0" w:lastRowLastColumn="0"/>
             </w:pPr>
             <w:r>
-              <w:t xml:space="preserve"> LEXER --&gt; | T_CLOSING_BRACE [ } ]  on line 1...</w:t>
-            </w:r>
-          </w:p>
-          <w:p>
-            <w:pPr>
-              <w:cnfStyle w:val="000000100000" w:firstRow="0" w:lastRow="0" w:firstColumn="0" w:lastColumn="0" w:oddVBand="0" w:evenVBand="0" w:oddHBand="1" w:evenHBand="0" w:firstRowFirstColumn="0" w:firstRowLastColumn="0" w:lastRowFirstColumn="0" w:lastRowLastColumn="0"/>
-            </w:pPr>
-            <w:r>
-              <w:t xml:space="preserve"> LEXER --&gt; | T_EOPS [ $ ]  on line 1...</w:t>
-            </w:r>
-          </w:p>
-          <w:p>
-            <w:pPr>
-              <w:cnfStyle w:val="000000100000" w:firstRow="0" w:lastRow="0" w:firstColumn="0" w:lastColumn="0" w:oddVBand="0" w:evenVBand="0" w:oddHBand="1" w:evenHBand="0" w:firstRowFirstColumn="0" w:firstRowLastColumn="0" w:lastRowFirstColumn="0" w:lastRowLastColumn="0"/>
-            </w:pPr>
-            <w:r>
-              <w:t xml:space="preserve"> LEXER --&gt; | T_OPENING_BRACE [ { ]  on line 2...</w:t>
-            </w:r>
-          </w:p>
-          <w:p>
-            <w:pPr>
-              <w:cnfStyle w:val="000000100000" w:firstRow="0" w:lastRow="0" w:firstColumn="0" w:lastColumn="0" w:oddVBand="0" w:evenVBand="0" w:oddHBand="1" w:evenHBand="0" w:firstRowFirstColumn="0" w:firstRowLastColumn="0" w:lastRowFirstColumn="0" w:lastRowLastColumn="0"/>
-            </w:pPr>
-            <w:r>
-              <w:t xml:space="preserve"> LEXER --&gt; | T_OPENING_BRACE [ { ]  on line 2...</w:t>
-            </w:r>
-          </w:p>
-          <w:p>
-            <w:pPr>
-              <w:cnfStyle w:val="000000100000" w:firstRow="0" w:lastRow="0" w:firstColumn="0" w:lastColumn="0" w:oddVBand="0" w:evenVBand="0" w:oddHBand="1" w:evenHBand="0" w:firstRowFirstColumn="0" w:firstRowLastColumn="0" w:lastRowFirstColumn="0" w:lastRowLastColumn="0"/>
-            </w:pPr>
-            <w:r>
-              <w:t xml:space="preserve"> LEXER --&gt; | T_OPENING_BRACE [ { ]  on line 2...</w:t>
-            </w:r>
-          </w:p>
-          <w:p>
-            <w:pPr>
-              <w:cnfStyle w:val="000000100000" w:firstRow="0" w:lastRow="0" w:firstColumn="0" w:lastColumn="0" w:oddVBand="0" w:evenVBand="0" w:oddHBand="1" w:evenHBand="0" w:firstRowFirstColumn="0" w:firstRowLastColumn="0" w:lastRowFirstColumn="0" w:lastRowLastColumn="0"/>
-            </w:pPr>
-            <w:r>
-              <w:t xml:space="preserve"> LEXER --&gt; | T_OPENING_BRACE [ { ]  on line 2...</w:t>
-            </w:r>
-          </w:p>
-          <w:p>
-            <w:pPr>
-              <w:cnfStyle w:val="000000100000" w:firstRow="0" w:lastRow="0" w:firstColumn="0" w:lastColumn="0" w:oddVBand="0" w:evenVBand="0" w:oddHBand="1" w:evenHBand="0" w:firstRowFirstColumn="0" w:firstRowLastColumn="0" w:lastRowFirstColumn="0" w:lastRowLastColumn="0"/>
-            </w:pPr>
-            <w:r>
-              <w:t xml:space="preserve"> LEXER --&gt; | T_OPENING_BRACE [ { ]  on line 2...</w:t>
-            </w:r>
-          </w:p>
-          <w:p>
-            <w:pPr>
-              <w:cnfStyle w:val="000000100000" w:firstRow="0" w:lastRow="0" w:firstColumn="0" w:lastColumn="0" w:oddVBand="0" w:evenVBand="0" w:oddHBand="1" w:evenHBand="0" w:firstRowFirstColumn="0" w:firstRowLastColumn="0" w:lastRowFirstColumn="0" w:lastRowLastColumn="0"/>
-            </w:pPr>
-            <w:r>
-              <w:t xml:space="preserve"> LEXER --&gt; | T_OPENING_BRACE [ { ]  on line 2...</w:t>
+              <w:t xml:space="preserve"> LEXER --&gt; | T_PRINT [ print ]  on line 2...</w:t>
+            </w:r>
+          </w:p>
+          <w:p>
+            <w:pPr>
+              <w:cnfStyle w:val="000000100000" w:firstRow="0" w:lastRow="0" w:firstColumn="0" w:lastColumn="0" w:oddVBand="0" w:evenVBand="0" w:oddHBand="1" w:evenHBand="0" w:firstRowFirstColumn="0" w:firstRowLastColumn="0" w:lastRowFirstColumn="0" w:lastRowLastColumn="0"/>
+            </w:pPr>
+            <w:r>
+              <w:t xml:space="preserve"> LEXER --&gt; | T_OPENING_PARENTHESIS [ ( ]  on line 2...</w:t>
+            </w:r>
+          </w:p>
+          <w:p>
+            <w:pPr>
+              <w:cnfStyle w:val="000000100000" w:firstRow="0" w:lastRow="0" w:firstColumn="0" w:lastColumn="0" w:oddVBand="0" w:evenVBand="0" w:oddHBand="1" w:evenHBand="0" w:firstRowFirstColumn="0" w:firstRowLastColumn="0" w:lastRowFirstColumn="0" w:lastRowLastColumn="0"/>
+            </w:pPr>
+            <w:r>
+              <w:t xml:space="preserve"> LEXER --&gt; | T_OPENING_PARENTHESIS [ ( ]  on line 2...</w:t>
+            </w:r>
+          </w:p>
+          <w:p>
+            <w:pPr>
+              <w:cnfStyle w:val="000000100000" w:firstRow="0" w:lastRow="0" w:firstColumn="0" w:lastColumn="0" w:oddVBand="0" w:evenVBand="0" w:oddHBand="1" w:evenHBand="0" w:firstRowFirstColumn="0" w:firstRowLastColumn="0" w:lastRowFirstColumn="0" w:lastRowLastColumn="0"/>
+            </w:pPr>
+            <w:r>
+              <w:t xml:space="preserve"> LEXER --&gt; | T_BOOLEAN_VALUE [ false ]  on line 2...</w:t>
+            </w:r>
+          </w:p>
+          <w:p>
+            <w:pPr>
+              <w:cnfStyle w:val="000000100000" w:firstRow="0" w:lastRow="0" w:firstColumn="0" w:lastColumn="0" w:oddVBand="0" w:evenVBand="0" w:oddHBand="1" w:evenHBand="0" w:firstRowFirstColumn="0" w:firstRowLastColumn="0" w:lastRowFirstColumn="0" w:lastRowLastColumn="0"/>
+            </w:pPr>
+            <w:r>
+              <w:t xml:space="preserve"> LEXER --&gt; | T_EQUALITY_OP [ == ]  on line 2...</w:t>
+            </w:r>
+          </w:p>
+          <w:p>
+            <w:pPr>
+              <w:cnfStyle w:val="000000100000" w:firstRow="0" w:lastRow="0" w:firstColumn="0" w:lastColumn="0" w:oddVBand="0" w:evenVBand="0" w:oddHBand="1" w:evenHBand="0" w:firstRowFirstColumn="0" w:firstRowLastColumn="0" w:lastRowFirstColumn="0" w:lastRowLastColumn="0"/>
+            </w:pPr>
+            <w:r>
+              <w:t xml:space="preserve"> LEXER --&gt; | T_BOOLEAN_VALUE [ true ]  on line 2...</w:t>
+            </w:r>
+          </w:p>
+          <w:p>
+            <w:pPr>
+              <w:cnfStyle w:val="000000100000" w:firstRow="0" w:lastRow="0" w:firstColumn="0" w:lastColumn="0" w:oddVBand="0" w:evenVBand="0" w:oddHBand="1" w:evenHBand="0" w:firstRowFirstColumn="0" w:firstRowLastColumn="0" w:lastRowFirstColumn="0" w:lastRowLastColumn="0"/>
+            </w:pPr>
+            <w:r>
+              <w:t xml:space="preserve"> LEXER --&gt; | T_RIGHT_PARENTHESIS [ ) ]  on line 2...</w:t>
+            </w:r>
+          </w:p>
+          <w:p>
+            <w:pPr>
+              <w:cnfStyle w:val="000000100000" w:firstRow="0" w:lastRow="0" w:firstColumn="0" w:lastColumn="0" w:oddVBand="0" w:evenVBand="0" w:oddHBand="1" w:evenHBand="0" w:firstRowFirstColumn="0" w:firstRowLastColumn="0" w:lastRowFirstColumn="0" w:lastRowLastColumn="0"/>
+            </w:pPr>
+            <w:r>
+              <w:t xml:space="preserve"> LEXER --&gt; | T_RIGHT_PARENTHESIS [ ) ]  on line 2...</w:t>
             </w:r>
           </w:p>
           <w:p>
@@ -603,212 +614,220 @@
             </w:pPr>
             <w:r>
               <w:lastRenderedPageBreak/>
-              <w:t xml:space="preserve"> LEXER --&gt; | T_CLOSING_BRACE [ } ]  on line 2...</w:t>
-            </w:r>
-          </w:p>
-          <w:p>
-            <w:pPr>
-              <w:cnfStyle w:val="000000100000" w:firstRow="0" w:lastRow="0" w:firstColumn="0" w:lastColumn="0" w:oddVBand="0" w:evenVBand="0" w:oddHBand="1" w:evenHBand="0" w:firstRowFirstColumn="0" w:firstRowLastColumn="0" w:lastRowFirstColumn="0" w:lastRowLastColumn="0"/>
-            </w:pPr>
-            <w:r>
-              <w:t xml:space="preserve"> LEXER --&gt; | T_CLOSING_BRACE [ } ]  on line 2...</w:t>
-            </w:r>
-          </w:p>
-          <w:p>
-            <w:pPr>
-              <w:cnfStyle w:val="000000100000" w:firstRow="0" w:lastRow="0" w:firstColumn="0" w:lastColumn="0" w:oddVBand="0" w:evenVBand="0" w:oddHBand="1" w:evenHBand="0" w:firstRowFirstColumn="0" w:firstRowLastColumn="0" w:lastRowFirstColumn="0" w:lastRowLastColumn="0"/>
-            </w:pPr>
-            <w:r>
-              <w:t xml:space="preserve"> LEXER --&gt; | T_CLOSING_BRACE [ } ]  on line 2...</w:t>
-            </w:r>
-          </w:p>
-          <w:p>
-            <w:pPr>
-              <w:cnfStyle w:val="000000100000" w:firstRow="0" w:lastRow="0" w:firstColumn="0" w:lastColumn="0" w:oddVBand="0" w:evenVBand="0" w:oddHBand="1" w:evenHBand="0" w:firstRowFirstColumn="0" w:firstRowLastColumn="0" w:lastRowFirstColumn="0" w:lastRowLastColumn="0"/>
-            </w:pPr>
-            <w:r>
-              <w:t xml:space="preserve"> LEXER --&gt; | T_CLOSING_BRACE [ } ]  on line 2...</w:t>
-            </w:r>
-          </w:p>
-          <w:p>
-            <w:pPr>
-              <w:cnfStyle w:val="000000100000" w:firstRow="0" w:lastRow="0" w:firstColumn="0" w:lastColumn="0" w:oddVBand="0" w:evenVBand="0" w:oddHBand="1" w:evenHBand="0" w:firstRowFirstColumn="0" w:firstRowLastColumn="0" w:lastRowFirstColumn="0" w:lastRowLastColumn="0"/>
-            </w:pPr>
-            <w:r>
-              <w:t xml:space="preserve"> LEXER --&gt; | T_CLOSING_BRACE [ } ]  on line 2...</w:t>
-            </w:r>
-          </w:p>
-          <w:p>
-            <w:pPr>
-              <w:cnfStyle w:val="000000100000" w:firstRow="0" w:lastRow="0" w:firstColumn="0" w:lastColumn="0" w:oddVBand="0" w:evenVBand="0" w:oddHBand="1" w:evenHBand="0" w:firstRowFirstColumn="0" w:firstRowLastColumn="0" w:lastRowFirstColumn="0" w:lastRowLastColumn="0"/>
-            </w:pPr>
-            <w:r>
-              <w:t xml:space="preserve"> LEXER --&gt; | T_CLOSING_BRACE [ } ]  on line 2...</w:t>
-            </w:r>
-          </w:p>
-          <w:p>
-            <w:pPr>
-              <w:cnfStyle w:val="000000100000" w:firstRow="0" w:lastRow="0" w:firstColumn="0" w:lastColumn="0" w:oddVBand="0" w:evenVBand="0" w:oddHBand="1" w:evenHBand="0" w:firstRowFirstColumn="0" w:firstRowLastColumn="0" w:lastRowFirstColumn="0" w:lastRowLastColumn="0"/>
-            </w:pPr>
-            <w:r>
-              <w:t xml:space="preserve"> LEXER --&gt; | T_EOPS [ $ ]  on line 2...</w:t>
-            </w:r>
-          </w:p>
-          <w:p>
-            <w:pPr>
-              <w:cnfStyle w:val="000000100000" w:firstRow="0" w:lastRow="0" w:firstColumn="0" w:lastColumn="0" w:oddVBand="0" w:evenVBand="0" w:oddHBand="1" w:evenHBand="0" w:firstRowFirstColumn="0" w:firstRowLastColumn="0" w:lastRowFirstColumn="0" w:lastRowLastColumn="0"/>
-            </w:pPr>
-            <w:r>
-              <w:t xml:space="preserve"> LEXER --&gt; | T_OPENING_BRACE [ { ]  on line 3...</w:t>
-            </w:r>
-          </w:p>
-          <w:p>
-            <w:pPr>
-              <w:cnfStyle w:val="000000100000" w:firstRow="0" w:lastRow="0" w:firstColumn="0" w:lastColumn="0" w:oddVBand="0" w:evenVBand="0" w:oddHBand="1" w:evenHBand="0" w:firstRowFirstColumn="0" w:firstRowLastColumn="0" w:lastRowFirstColumn="0" w:lastRowLastColumn="0"/>
-            </w:pPr>
-            <w:r>
-              <w:t xml:space="preserve"> LEXER --&gt; | T_OPENING_BRACE [ { ]  on line 3...</w:t>
-            </w:r>
-          </w:p>
-          <w:p>
-            <w:pPr>
-              <w:cnfStyle w:val="000000100000" w:firstRow="0" w:lastRow="0" w:firstColumn="0" w:lastColumn="0" w:oddVBand="0" w:evenVBand="0" w:oddHBand="1" w:evenHBand="0" w:firstRowFirstColumn="0" w:firstRowLastColumn="0" w:lastRowFirstColumn="0" w:lastRowLastColumn="0"/>
-            </w:pPr>
-            <w:r>
-              <w:t xml:space="preserve"> LEXER --&gt; | T_OPENING_BRACE [ { ]  on line 3...</w:t>
-            </w:r>
-          </w:p>
-          <w:p>
-            <w:pPr>
-              <w:cnfStyle w:val="000000100000" w:firstRow="0" w:lastRow="0" w:firstColumn="0" w:lastColumn="0" w:oddVBand="0" w:evenVBand="0" w:oddHBand="1" w:evenHBand="0" w:firstRowFirstColumn="0" w:firstRowLastColumn="0" w:lastRowFirstColumn="0" w:lastRowLastColumn="0"/>
-            </w:pPr>
-            <w:r>
-              <w:t xml:space="preserve"> LEXER --&gt; | T_OPENING_BRACE [ { ]  on line 3...</w:t>
-            </w:r>
-          </w:p>
-          <w:p>
-            <w:pPr>
-              <w:cnfStyle w:val="000000100000" w:firstRow="0" w:lastRow="0" w:firstColumn="0" w:lastColumn="0" w:oddVBand="0" w:evenVBand="0" w:oddHBand="1" w:evenHBand="0" w:firstRowFirstColumn="0" w:firstRowLastColumn="0" w:lastRowFirstColumn="0" w:lastRowLastColumn="0"/>
-            </w:pPr>
-            <w:r>
-              <w:t xml:space="preserve"> LEXER --&gt; | T_OPENING_BRACE [ { ]  on line 3...</w:t>
-            </w:r>
-          </w:p>
-          <w:p>
-            <w:pPr>
-              <w:cnfStyle w:val="000000100000" w:firstRow="0" w:lastRow="0" w:firstColumn="0" w:lastColumn="0" w:oddVBand="0" w:evenVBand="0" w:oddHBand="1" w:evenHBand="0" w:firstRowFirstColumn="0" w:firstRowLastColumn="0" w:lastRowFirstColumn="0" w:lastRowLastColumn="0"/>
-            </w:pPr>
-            <w:r>
-              <w:t xml:space="preserve"> LEXER --&gt; | T_OPENING_BRACE [ { ]  on line 3...</w:t>
-            </w:r>
-          </w:p>
-          <w:p>
-            <w:pPr>
-              <w:cnfStyle w:val="000000100000" w:firstRow="0" w:lastRow="0" w:firstColumn="0" w:lastColumn="0" w:oddVBand="0" w:evenVBand="0" w:oddHBand="1" w:evenHBand="0" w:firstRowFirstColumn="0" w:firstRowLastColumn="0" w:lastRowFirstColumn="0" w:lastRowLastColumn="0"/>
-            </w:pPr>
-            <w:r>
-              <w:t xml:space="preserve"> LEXER --&gt; | T_CLOSING_BRACE [ } ]  on line 3...</w:t>
-            </w:r>
-          </w:p>
-          <w:p>
-            <w:pPr>
-              <w:cnfStyle w:val="000000100000" w:firstRow="0" w:lastRow="0" w:firstColumn="0" w:lastColumn="0" w:oddVBand="0" w:evenVBand="0" w:oddHBand="1" w:evenHBand="0" w:firstRowFirstColumn="0" w:firstRowLastColumn="0" w:lastRowFirstColumn="0" w:lastRowLastColumn="0"/>
-            </w:pPr>
-            <w:r>
-              <w:t xml:space="preserve"> LEXER --&gt; | T_CLOSING_BRACE [ } ]  on line 3...</w:t>
-            </w:r>
-          </w:p>
-          <w:p>
-            <w:pPr>
-              <w:cnfStyle w:val="000000100000" w:firstRow="0" w:lastRow="0" w:firstColumn="0" w:lastColumn="0" w:oddVBand="0" w:evenVBand="0" w:oddHBand="1" w:evenHBand="0" w:firstRowFirstColumn="0" w:firstRowLastColumn="0" w:lastRowFirstColumn="0" w:lastRowLastColumn="0"/>
-            </w:pPr>
-            <w:r>
-              <w:t xml:space="preserve"> LEXER --&gt; | T_CLOSING_BRACE [ } ]  on line 3...</w:t>
-            </w:r>
-          </w:p>
-          <w:p>
-            <w:pPr>
-              <w:cnfStyle w:val="000000100000" w:firstRow="0" w:lastRow="0" w:firstColumn="0" w:lastColumn="0" w:oddVBand="0" w:evenVBand="0" w:oddHBand="1" w:evenHBand="0" w:firstRowFirstColumn="0" w:firstRowLastColumn="0" w:lastRowFirstColumn="0" w:lastRowLastColumn="0"/>
-            </w:pPr>
-            <w:r>
-              <w:t xml:space="preserve"> LEXER --&gt; | T_CLOSING_BRACE [ } ]  on line 3...</w:t>
-            </w:r>
-          </w:p>
-          <w:p>
-            <w:pPr>
-              <w:cnfStyle w:val="000000100000" w:firstRow="0" w:lastRow="0" w:firstColumn="0" w:lastColumn="0" w:oddVBand="0" w:evenVBand="0" w:oddHBand="1" w:evenHBand="0" w:firstRowFirstColumn="0" w:firstRowLastColumn="0" w:lastRowFirstColumn="0" w:lastRowLastColumn="0"/>
-            </w:pPr>
-            <w:r>
-              <w:t xml:space="preserve"> LEXER --&gt; | T_CLOSING_BRACE [ } ]  on line 3...</w:t>
-            </w:r>
-          </w:p>
-          <w:p>
-            <w:pPr>
-              <w:cnfStyle w:val="000000100000" w:firstRow="0" w:lastRow="0" w:firstColumn="0" w:lastColumn="0" w:oddVBand="0" w:evenVBand="0" w:oddHBand="1" w:evenHBand="0" w:firstRowFirstColumn="0" w:firstRowLastColumn="0" w:lastRowFirstColumn="0" w:lastRowLastColumn="0"/>
-            </w:pPr>
-            <w:r>
-              <w:t xml:space="preserve"> LEXER --&gt; | T_CLOSING_BRACE [ } ]  on line 3...</w:t>
-            </w:r>
-          </w:p>
-          <w:p>
-            <w:pPr>
-              <w:cnfStyle w:val="000000100000" w:firstRow="0" w:lastRow="0" w:firstColumn="0" w:lastColumn="0" w:oddVBand="0" w:evenVBand="0" w:oddHBand="1" w:evenHBand="0" w:firstRowFirstColumn="0" w:firstRowLastColumn="0" w:lastRowFirstColumn="0" w:lastRowLastColumn="0"/>
-            </w:pPr>
-            <w:r>
-              <w:t xml:space="preserve"> LEXER --&gt; | T_CLOSING_BRACE [ } ]  on line 3...</w:t>
-            </w:r>
-          </w:p>
-          <w:p>
-            <w:pPr>
-              <w:cnfStyle w:val="000000100000" w:firstRow="0" w:lastRow="0" w:firstColumn="0" w:lastColumn="0" w:oddVBand="0" w:evenVBand="0" w:oddHBand="1" w:evenHBand="0" w:firstRowFirstColumn="0" w:firstRowLastColumn="0" w:lastRowFirstColumn="0" w:lastRowLastColumn="0"/>
-            </w:pPr>
-            <w:r>
-              <w:t xml:space="preserve"> LEXER --&gt; | T_EOPS [ $ ]  on line 3...</w:t>
-            </w:r>
-          </w:p>
-          <w:p>
-            <w:pPr>
-              <w:cnfStyle w:val="000000100000" w:firstRow="0" w:lastRow="0" w:firstColumn="0" w:lastColumn="0" w:oddVBand="0" w:evenVBand="0" w:oddHBand="1" w:evenHBand="0" w:firstRowFirstColumn="0" w:firstRowLastColumn="0" w:lastRowFirstColumn="0" w:lastRowLastColumn="0"/>
-            </w:pPr>
-            <w:r>
-              <w:t xml:space="preserve"> LEXER --&gt; | T_OPENING_BRACE [ { ]  on line 4...</w:t>
-            </w:r>
-          </w:p>
-          <w:p>
-            <w:pPr>
-              <w:cnfStyle w:val="000000100000" w:firstRow="0" w:lastRow="0" w:firstColumn="0" w:lastColumn="0" w:oddVBand="0" w:evenVBand="0" w:oddHBand="1" w:evenHBand="0" w:firstRowFirstColumn="0" w:firstRowLastColumn="0" w:lastRowFirstColumn="0" w:lastRowLastColumn="0"/>
-            </w:pPr>
-            <w:r>
-              <w:t xml:space="preserve"> LEXER --&gt; | T_VARIABLE_TYPE [ </w:t>
-            </w:r>
-            <w:proofErr w:type="spellStart"/>
-            <w:r>
-              <w:t>int</w:t>
-            </w:r>
-            <w:proofErr w:type="spellEnd"/>
-            <w:r>
-              <w:t xml:space="preserve"> ]  on line 4...</w:t>
-            </w:r>
-          </w:p>
-          <w:p>
-            <w:pPr>
-              <w:cnfStyle w:val="000000100000" w:firstRow="0" w:lastRow="0" w:firstColumn="0" w:lastColumn="0" w:oddVBand="0" w:evenVBand="0" w:oddHBand="1" w:evenHBand="0" w:firstRowFirstColumn="0" w:firstRowLastColumn="0" w:lastRowFirstColumn="0" w:lastRowLastColumn="0"/>
-            </w:pPr>
-            <w:r>
-              <w:t xml:space="preserve"> LEXER --&gt; | ERROR! Unrecognized or Invalid Token [ @ ] on line 4</w:t>
-            </w:r>
-          </w:p>
-          <w:p>
-            <w:pPr>
-              <w:cnfStyle w:val="000000100000" w:firstRow="0" w:lastRow="0" w:firstColumn="0" w:lastColumn="0" w:oddVBand="0" w:evenVBand="0" w:oddHBand="1" w:evenHBand="0" w:firstRowFirstColumn="0" w:firstRowLastColumn="0" w:lastRowFirstColumn="0" w:lastRowLastColumn="0"/>
-            </w:pPr>
-          </w:p>
-          <w:p>
-            <w:pPr>
-              <w:cnfStyle w:val="000000100000" w:firstRow="0" w:lastRow="0" w:firstColumn="0" w:lastColumn="0" w:oddVBand="0" w:evenVBand="0" w:oddHBand="1" w:evenHBand="0" w:firstRowFirstColumn="0" w:firstRowLastColumn="0" w:lastRowFirstColumn="0" w:lastRowLastColumn="0"/>
-            </w:pPr>
-            <w:r>
-              <w:t>Lex Failed With 0 WARNING(S) and 1 ERROR(S)...</w:t>
+              <w:t xml:space="preserve"> LEXER --&gt; | T_PRINT [ print ]  on line 3...</w:t>
+            </w:r>
+          </w:p>
+          <w:p>
+            <w:pPr>
+              <w:cnfStyle w:val="000000100000" w:firstRow="0" w:lastRow="0" w:firstColumn="0" w:lastColumn="0" w:oddVBand="0" w:evenVBand="0" w:oddHBand="1" w:evenHBand="0" w:firstRowFirstColumn="0" w:firstRowLastColumn="0" w:lastRowFirstColumn="0" w:lastRowLastColumn="0"/>
+            </w:pPr>
+            <w:r>
+              <w:t xml:space="preserve"> LEXER --&gt; | T_OPENING_PARENTHESIS [ ( ]  on line 3...</w:t>
+            </w:r>
+          </w:p>
+          <w:p>
+            <w:pPr>
+              <w:cnfStyle w:val="000000100000" w:firstRow="0" w:lastRow="0" w:firstColumn="0" w:lastColumn="0" w:oddVBand="0" w:evenVBand="0" w:oddHBand="1" w:evenHBand="0" w:firstRowFirstColumn="0" w:firstRowLastColumn="0" w:lastRowFirstColumn="0" w:lastRowLastColumn="0"/>
+            </w:pPr>
+            <w:r>
+              <w:t xml:space="preserve"> LEXER --&gt; | T_OPENING_PARENTHESIS [ ( ]  on line 3...</w:t>
+            </w:r>
+          </w:p>
+          <w:p>
+            <w:pPr>
+              <w:cnfStyle w:val="000000100000" w:firstRow="0" w:lastRow="0" w:firstColumn="0" w:lastColumn="0" w:oddVBand="0" w:evenVBand="0" w:oddHBand="1" w:evenHBand="0" w:firstRowFirstColumn="0" w:firstRowLastColumn="0" w:lastRowFirstColumn="0" w:lastRowLastColumn="0"/>
+            </w:pPr>
+            <w:r>
+              <w:t xml:space="preserve"> LEXER --&gt; | T_BOOLEAN_VALUE [ true ]  on line 3...</w:t>
+            </w:r>
+          </w:p>
+          <w:p>
+            <w:pPr>
+              <w:cnfStyle w:val="000000100000" w:firstRow="0" w:lastRow="0" w:firstColumn="0" w:lastColumn="0" w:oddVBand="0" w:evenVBand="0" w:oddHBand="1" w:evenHBand="0" w:firstRowFirstColumn="0" w:firstRowLastColumn="0" w:lastRowFirstColumn="0" w:lastRowLastColumn="0"/>
+            </w:pPr>
+            <w:r>
+              <w:t xml:space="preserve"> LEXER --&gt; | T_INEQUALITY_OP [ != ]  on line 3...</w:t>
+            </w:r>
+          </w:p>
+          <w:p>
+            <w:pPr>
+              <w:cnfStyle w:val="000000100000" w:firstRow="0" w:lastRow="0" w:firstColumn="0" w:lastColumn="0" w:oddVBand="0" w:evenVBand="0" w:oddHBand="1" w:evenHBand="0" w:firstRowFirstColumn="0" w:firstRowLastColumn="0" w:lastRowFirstColumn="0" w:lastRowLastColumn="0"/>
+            </w:pPr>
+            <w:r>
+              <w:t xml:space="preserve"> LEXER --&gt; | T_BOOLEAN_VALUE [ true ]  on line 3...</w:t>
+            </w:r>
+          </w:p>
+          <w:p>
+            <w:pPr>
+              <w:cnfStyle w:val="000000100000" w:firstRow="0" w:lastRow="0" w:firstColumn="0" w:lastColumn="0" w:oddVBand="0" w:evenVBand="0" w:oddHBand="1" w:evenHBand="0" w:firstRowFirstColumn="0" w:firstRowLastColumn="0" w:lastRowFirstColumn="0" w:lastRowLastColumn="0"/>
+            </w:pPr>
+            <w:r>
+              <w:t xml:space="preserve"> LEXER --&gt; | T_RIGHT_PARENTHESIS [ ) ]  on line 3...</w:t>
+            </w:r>
+          </w:p>
+          <w:p>
+            <w:pPr>
+              <w:cnfStyle w:val="000000100000" w:firstRow="0" w:lastRow="0" w:firstColumn="0" w:lastColumn="0" w:oddVBand="0" w:evenVBand="0" w:oddHBand="1" w:evenHBand="0" w:firstRowFirstColumn="0" w:firstRowLastColumn="0" w:lastRowFirstColumn="0" w:lastRowLastColumn="0"/>
+            </w:pPr>
+            <w:r>
+              <w:t xml:space="preserve"> LEXER --&gt; | T_RIGHT_PARENTHESIS [ ) ]  on line 3...</w:t>
+            </w:r>
+          </w:p>
+          <w:p>
+            <w:pPr>
+              <w:cnfStyle w:val="000000100000" w:firstRow="0" w:lastRow="0" w:firstColumn="0" w:lastColumn="0" w:oddVBand="0" w:evenVBand="0" w:oddHBand="1" w:evenHBand="0" w:firstRowFirstColumn="0" w:firstRowLastColumn="0" w:lastRowFirstColumn="0" w:lastRowLastColumn="0"/>
+            </w:pPr>
+            <w:r>
+              <w:t xml:space="preserve"> LEXER --&gt; | T_PRINT [ print ]  on line 4...</w:t>
+            </w:r>
+          </w:p>
+          <w:p>
+            <w:pPr>
+              <w:cnfStyle w:val="000000100000" w:firstRow="0" w:lastRow="0" w:firstColumn="0" w:lastColumn="0" w:oddVBand="0" w:evenVBand="0" w:oddHBand="1" w:evenHBand="0" w:firstRowFirstColumn="0" w:firstRowLastColumn="0" w:lastRowFirstColumn="0" w:lastRowLastColumn="0"/>
+            </w:pPr>
+            <w:r>
+              <w:t xml:space="preserve"> LEXER --&gt; | T_OPENING_PARENTHESIS [ ( ]  on line 4...</w:t>
+            </w:r>
+          </w:p>
+          <w:p>
+            <w:pPr>
+              <w:cnfStyle w:val="000000100000" w:firstRow="0" w:lastRow="0" w:firstColumn="0" w:lastColumn="0" w:oddVBand="0" w:evenVBand="0" w:oddHBand="1" w:evenHBand="0" w:firstRowFirstColumn="0" w:firstRowLastColumn="0" w:lastRowFirstColumn="0" w:lastRowLastColumn="0"/>
+            </w:pPr>
+            <w:r>
+              <w:t xml:space="preserve"> LEXER --&gt; | T_OPENING_PARENTHESIS [ ( ]  on line 4...</w:t>
+            </w:r>
+          </w:p>
+          <w:p>
+            <w:pPr>
+              <w:cnfStyle w:val="000000100000" w:firstRow="0" w:lastRow="0" w:firstColumn="0" w:lastColumn="0" w:oddVBand="0" w:evenVBand="0" w:oddHBand="1" w:evenHBand="0" w:firstRowFirstColumn="0" w:firstRowLastColumn="0" w:lastRowFirstColumn="0" w:lastRowLastColumn="0"/>
+            </w:pPr>
+            <w:r>
+              <w:t xml:space="preserve"> LEXER --&gt; | T_BOOLEAN_VALUE [ false ]  on line 4...</w:t>
+            </w:r>
+          </w:p>
+          <w:p>
+            <w:pPr>
+              <w:cnfStyle w:val="000000100000" w:firstRow="0" w:lastRow="0" w:firstColumn="0" w:lastColumn="0" w:oddVBand="0" w:evenVBand="0" w:oddHBand="1" w:evenHBand="0" w:firstRowFirstColumn="0" w:firstRowLastColumn="0" w:lastRowFirstColumn="0" w:lastRowLastColumn="0"/>
+            </w:pPr>
+            <w:r>
+              <w:t xml:space="preserve"> LEXER --&gt; | T_INEQUALITY_OP [ != ]  on line 4...</w:t>
+            </w:r>
+          </w:p>
+          <w:p>
+            <w:pPr>
+              <w:cnfStyle w:val="000000100000" w:firstRow="0" w:lastRow="0" w:firstColumn="0" w:lastColumn="0" w:oddVBand="0" w:evenVBand="0" w:oddHBand="1" w:evenHBand="0" w:firstRowFirstColumn="0" w:firstRowLastColumn="0" w:lastRowFirstColumn="0" w:lastRowLastColumn="0"/>
+            </w:pPr>
+            <w:r>
+              <w:t xml:space="preserve"> LEXER --&gt; | T_BOOLEAN_VALUE [ false ]  on line 4...</w:t>
+            </w:r>
+          </w:p>
+          <w:p>
+            <w:pPr>
+              <w:cnfStyle w:val="000000100000" w:firstRow="0" w:lastRow="0" w:firstColumn="0" w:lastColumn="0" w:oddVBand="0" w:evenVBand="0" w:oddHBand="1" w:evenHBand="0" w:firstRowFirstColumn="0" w:firstRowLastColumn="0" w:lastRowFirstColumn="0" w:lastRowLastColumn="0"/>
+            </w:pPr>
+            <w:r>
+              <w:t xml:space="preserve"> LEXER --&gt; | T_RIGHT_PARENTHESIS [ ) ]  on line 4...</w:t>
+            </w:r>
+          </w:p>
+          <w:p>
+            <w:pPr>
+              <w:cnfStyle w:val="000000100000" w:firstRow="0" w:lastRow="0" w:firstColumn="0" w:lastColumn="0" w:oddVBand="0" w:evenVBand="0" w:oddHBand="1" w:evenHBand="0" w:firstRowFirstColumn="0" w:firstRowLastColumn="0" w:lastRowFirstColumn="0" w:lastRowLastColumn="0"/>
+            </w:pPr>
+            <w:r>
+              <w:t xml:space="preserve"> LEXER --&gt; | T_RIGHT_PARENTHESIS [ ) ]  on line 4...</w:t>
+            </w:r>
+          </w:p>
+          <w:p>
+            <w:pPr>
+              <w:cnfStyle w:val="000000100000" w:firstRow="0" w:lastRow="0" w:firstColumn="0" w:lastColumn="0" w:oddVBand="0" w:evenVBand="0" w:oddHBand="1" w:evenHBand="0" w:firstRowFirstColumn="0" w:firstRowLastColumn="0" w:lastRowFirstColumn="0" w:lastRowLastColumn="0"/>
+            </w:pPr>
+            <w:r>
+              <w:t xml:space="preserve"> LEXER --&gt; | T_PRINT [ print ]  on line 5...</w:t>
+            </w:r>
+          </w:p>
+          <w:p>
+            <w:pPr>
+              <w:cnfStyle w:val="000000100000" w:firstRow="0" w:lastRow="0" w:firstColumn="0" w:lastColumn="0" w:oddVBand="0" w:evenVBand="0" w:oddHBand="1" w:evenHBand="0" w:firstRowFirstColumn="0" w:firstRowLastColumn="0" w:lastRowFirstColumn="0" w:lastRowLastColumn="0"/>
+            </w:pPr>
+            <w:r>
+              <w:t xml:space="preserve"> LEXER --&gt; | T_OPENING_PARENTHESIS [ ( ]  on line 5...</w:t>
+            </w:r>
+          </w:p>
+          <w:p>
+            <w:pPr>
+              <w:cnfStyle w:val="000000100000" w:firstRow="0" w:lastRow="0" w:firstColumn="0" w:lastColumn="0" w:oddVBand="0" w:evenVBand="0" w:oddHBand="1" w:evenHBand="0" w:firstRowFirstColumn="0" w:firstRowLastColumn="0" w:lastRowFirstColumn="0" w:lastRowLastColumn="0"/>
+            </w:pPr>
+            <w:r>
+              <w:t xml:space="preserve"> LEXER --&gt; | T_OPENING_PARENTHESIS [ ( ]  on line 5...</w:t>
+            </w:r>
+          </w:p>
+          <w:p>
+            <w:pPr>
+              <w:cnfStyle w:val="000000100000" w:firstRow="0" w:lastRow="0" w:firstColumn="0" w:lastColumn="0" w:oddVBand="0" w:evenVBand="0" w:oddHBand="1" w:evenHBand="0" w:firstRowFirstColumn="0" w:firstRowLastColumn="0" w:lastRowFirstColumn="0" w:lastRowLastColumn="0"/>
+            </w:pPr>
+            <w:r>
+              <w:t xml:space="preserve"> LEXER --&gt; | T_BOOLEAN_VALUE [ false ]  on line 5...</w:t>
+            </w:r>
+          </w:p>
+          <w:p>
+            <w:pPr>
+              <w:cnfStyle w:val="000000100000" w:firstRow="0" w:lastRow="0" w:firstColumn="0" w:lastColumn="0" w:oddVBand="0" w:evenVBand="0" w:oddHBand="1" w:evenHBand="0" w:firstRowFirstColumn="0" w:firstRowLastColumn="0" w:lastRowFirstColumn="0" w:lastRowLastColumn="0"/>
+            </w:pPr>
+            <w:r>
+              <w:t xml:space="preserve"> LEXER --&gt; | T_INEQUALITY_OP [ != ]  on line 5...</w:t>
+            </w:r>
+          </w:p>
+          <w:p>
+            <w:pPr>
+              <w:cnfStyle w:val="000000100000" w:firstRow="0" w:lastRow="0" w:firstColumn="0" w:lastColumn="0" w:oddVBand="0" w:evenVBand="0" w:oddHBand="1" w:evenHBand="0" w:firstRowFirstColumn="0" w:firstRowLastColumn="0" w:lastRowFirstColumn="0" w:lastRowLastColumn="0"/>
+            </w:pPr>
+            <w:r>
+              <w:t xml:space="preserve"> LEXER --&gt; | T_BOOLEAN_VALUE [ true ]  on line 5...</w:t>
+            </w:r>
+          </w:p>
+          <w:p>
+            <w:pPr>
+              <w:cnfStyle w:val="000000100000" w:firstRow="0" w:lastRow="0" w:firstColumn="0" w:lastColumn="0" w:oddVBand="0" w:evenVBand="0" w:oddHBand="1" w:evenHBand="0" w:firstRowFirstColumn="0" w:firstRowLastColumn="0" w:lastRowFirstColumn="0" w:lastRowLastColumn="0"/>
+            </w:pPr>
+            <w:r>
+              <w:t xml:space="preserve"> LEXER --&gt; | T_RIGHT_PARENTHESIS [ ) ]  on line 5...</w:t>
+            </w:r>
+          </w:p>
+          <w:p>
+            <w:pPr>
+              <w:cnfStyle w:val="000000100000" w:firstRow="0" w:lastRow="0" w:firstColumn="0" w:lastColumn="0" w:oddVBand="0" w:evenVBand="0" w:oddHBand="1" w:evenHBand="0" w:firstRowFirstColumn="0" w:firstRowLastColumn="0" w:lastRowFirstColumn="0" w:lastRowLastColumn="0"/>
+            </w:pPr>
+            <w:r>
+              <w:t xml:space="preserve"> LEXER --&gt; | T_RIGHT_PARENTHESIS [ ) ]  on line 5...</w:t>
+            </w:r>
+          </w:p>
+          <w:p>
+            <w:pPr>
+              <w:cnfStyle w:val="000000100000" w:firstRow="0" w:lastRow="0" w:firstColumn="0" w:lastColumn="0" w:oddVBand="0" w:evenVBand="0" w:oddHBand="1" w:evenHBand="0" w:firstRowFirstColumn="0" w:firstRowLastColumn="0" w:lastRowFirstColumn="0" w:lastRowLastColumn="0"/>
+            </w:pPr>
+            <w:r>
+              <w:t xml:space="preserve"> LEXER --&gt; | T_CLOSING_BRACE [ } ]  on line 6...</w:t>
+            </w:r>
+          </w:p>
+          <w:p>
+            <w:pPr>
+              <w:cnfStyle w:val="000000100000" w:firstRow="0" w:lastRow="0" w:firstColumn="0" w:lastColumn="0" w:oddVBand="0" w:evenVBand="0" w:oddHBand="1" w:evenHBand="0" w:firstRowFirstColumn="0" w:firstRowLastColumn="0" w:lastRowFirstColumn="0" w:lastRowLastColumn="0"/>
+            </w:pPr>
+            <w:r>
+              <w:t xml:space="preserve"> LEXER --&gt; | WARNING! NO EOPS [$] detected. Added to end-of-file at line 6...</w:t>
+            </w:r>
+          </w:p>
+          <w:p>
+            <w:pPr>
+              <w:cnfStyle w:val="000000100000" w:firstRow="0" w:lastRow="0" w:firstColumn="0" w:lastColumn="0" w:oddVBand="0" w:evenVBand="0" w:oddHBand="1" w:evenHBand="0" w:firstRowFirstColumn="0" w:firstRowLastColumn="0" w:lastRowFirstColumn="0" w:lastRowLastColumn="0"/>
+            </w:pPr>
+          </w:p>
+          <w:p>
+            <w:pPr>
+              <w:cnfStyle w:val="000000100000" w:firstRow="0" w:lastRow="0" w:firstColumn="0" w:lastColumn="0" w:oddVBand="0" w:evenVBand="0" w:oddHBand="1" w:evenHBand="0" w:firstRowFirstColumn="0" w:firstRowLastColumn="0" w:lastRowFirstColumn="0" w:lastRowLastColumn="0"/>
+            </w:pPr>
+            <w:r>
+              <w:t>Lex Completed With 1 WARNING(S) and 0 ERROR(S)...</w:t>
             </w:r>
           </w:p>
         </w:tc>
@@ -1099,6 +1118,7 @@
               <w:jc w:val="both"/>
             </w:pPr>
             <w:r>
+              <w:lastRenderedPageBreak/>
               <w:t xml:space="preserve">        </w:t>
             </w:r>
             <w:r>
@@ -1129,7 +1149,6 @@
               <w:jc w:val="both"/>
             </w:pPr>
             <w:r>
-              <w:lastRenderedPageBreak/>
               <w:t>}$</w:t>
             </w:r>
           </w:p>
@@ -1325,6 +1344,7 @@
               <w:cnfStyle w:val="000000000000" w:firstRow="0" w:lastRow="0" w:firstColumn="0" w:lastColumn="0" w:oddVBand="0" w:evenVBand="0" w:oddHBand="0" w:evenHBand="0" w:firstRowFirstColumn="0" w:firstRowLastColumn="0" w:lastRowFirstColumn="0" w:lastRowLastColumn="0"/>
             </w:pPr>
             <w:r>
+              <w:lastRenderedPageBreak/>
               <w:t xml:space="preserve"> LEXER --&gt; | T_OPENING_BRACE [ { ]  on line 8...</w:t>
             </w:r>
           </w:p>
@@ -1341,231 +1361,383 @@
               <w:cnfStyle w:val="000000000000" w:firstRow="0" w:lastRow="0" w:firstColumn="0" w:lastColumn="0" w:oddVBand="0" w:evenVBand="0" w:oddHBand="0" w:evenHBand="0" w:firstRowFirstColumn="0" w:firstRowLastColumn="0" w:lastRowFirstColumn="0" w:lastRowLastColumn="0"/>
             </w:pPr>
             <w:r>
+              <w:t xml:space="preserve"> LEXER --&gt; | T_OPENING_PARENTHESIS [ ( ]  on line 9...</w:t>
+            </w:r>
+          </w:p>
+          <w:p>
+            <w:pPr>
+              <w:cnfStyle w:val="000000000000" w:firstRow="0" w:lastRow="0" w:firstColumn="0" w:lastColumn="0" w:oddVBand="0" w:evenVBand="0" w:oddHBand="0" w:evenHBand="0" w:firstRowFirstColumn="0" w:firstRowLastColumn="0" w:lastRowFirstColumn="0" w:lastRowLastColumn="0"/>
+            </w:pPr>
+            <w:r>
+              <w:t xml:space="preserve"> LEXER --&gt; | T_ID [ a ]  on line 9...</w:t>
+            </w:r>
+          </w:p>
+          <w:p>
+            <w:pPr>
+              <w:cnfStyle w:val="000000000000" w:firstRow="0" w:lastRow="0" w:firstColumn="0" w:lastColumn="0" w:oddVBand="0" w:evenVBand="0" w:oddHBand="0" w:evenHBand="0" w:firstRowFirstColumn="0" w:firstRowLastColumn="0" w:lastRowFirstColumn="0" w:lastRowLastColumn="0"/>
+            </w:pPr>
+            <w:r>
+              <w:t xml:space="preserve"> LEXER --&gt; | T_RIGHT_PARENTHESIS [ ) ]  on line 9...</w:t>
+            </w:r>
+          </w:p>
+          <w:p>
+            <w:pPr>
+              <w:cnfStyle w:val="000000000000" w:firstRow="0" w:lastRow="0" w:firstColumn="0" w:lastColumn="0" w:oddVBand="0" w:evenVBand="0" w:oddHBand="0" w:evenHBand="0" w:firstRowFirstColumn="0" w:firstRowLastColumn="0" w:lastRowFirstColumn="0" w:lastRowLastColumn="0"/>
+            </w:pPr>
+            <w:r>
+              <w:t xml:space="preserve"> LEXER --&gt; | T_WHILE [ while ]  on line 10...</w:t>
+            </w:r>
+          </w:p>
+          <w:p>
+            <w:pPr>
+              <w:cnfStyle w:val="000000000000" w:firstRow="0" w:lastRow="0" w:firstColumn="0" w:lastColumn="0" w:oddVBand="0" w:evenVBand="0" w:oddHBand="0" w:evenHBand="0" w:firstRowFirstColumn="0" w:firstRowLastColumn="0" w:lastRowFirstColumn="0" w:lastRowLastColumn="0"/>
+            </w:pPr>
+            <w:r>
+              <w:t xml:space="preserve"> LEXER --&gt; | T_OPENING_PARENTHESIS [ ( ]  on line 10...</w:t>
+            </w:r>
+          </w:p>
+          <w:p>
+            <w:pPr>
+              <w:cnfStyle w:val="000000000000" w:firstRow="0" w:lastRow="0" w:firstColumn="0" w:lastColumn="0" w:oddVBand="0" w:evenVBand="0" w:oddHBand="0" w:evenHBand="0" w:firstRowFirstColumn="0" w:firstRowLastColumn="0" w:lastRowFirstColumn="0" w:lastRowLastColumn="0"/>
+            </w:pPr>
+            <w:r>
+              <w:t xml:space="preserve"> LEXER --&gt; | T_ID [ b ]  on line 10...</w:t>
+            </w:r>
+          </w:p>
+          <w:p>
+            <w:pPr>
+              <w:cnfStyle w:val="000000000000" w:firstRow="0" w:lastRow="0" w:firstColumn="0" w:lastColumn="0" w:oddVBand="0" w:evenVBand="0" w:oddHBand="0" w:evenHBand="0" w:firstRowFirstColumn="0" w:firstRowLastColumn="0" w:lastRowFirstColumn="0" w:lastRowLastColumn="0"/>
+            </w:pPr>
+            <w:r>
+              <w:t xml:space="preserve"> LEXER --&gt; | T_INEQUALITY_OP [ != ]  on line 10...</w:t>
+            </w:r>
+          </w:p>
+          <w:p>
+            <w:pPr>
+              <w:cnfStyle w:val="000000000000" w:firstRow="0" w:lastRow="0" w:firstColumn="0" w:lastColumn="0" w:oddVBand="0" w:evenVBand="0" w:oddHBand="0" w:evenHBand="0" w:firstRowFirstColumn="0" w:firstRowLastColumn="0" w:lastRowFirstColumn="0" w:lastRowLastColumn="0"/>
+            </w:pPr>
+            <w:r>
+              <w:t xml:space="preserve"> LEXER --&gt; | T_DIGIT [ 3 ]  on line 10...</w:t>
+            </w:r>
+          </w:p>
+          <w:p>
+            <w:pPr>
+              <w:cnfStyle w:val="000000000000" w:firstRow="0" w:lastRow="0" w:firstColumn="0" w:lastColumn="0" w:oddVBand="0" w:evenVBand="0" w:oddHBand="0" w:evenHBand="0" w:firstRowFirstColumn="0" w:firstRowLastColumn="0" w:lastRowFirstColumn="0" w:lastRowLastColumn="0"/>
+            </w:pPr>
+            <w:r>
+              <w:t xml:space="preserve"> LEXER --&gt; | T_RIGHT_PARENTHESIS [ ) ]  on line 10...</w:t>
+            </w:r>
+          </w:p>
+          <w:p>
+            <w:pPr>
+              <w:cnfStyle w:val="000000000000" w:firstRow="0" w:lastRow="0" w:firstColumn="0" w:lastColumn="0" w:oddVBand="0" w:evenVBand="0" w:oddHBand="0" w:evenHBand="0" w:firstRowFirstColumn="0" w:firstRowLastColumn="0" w:lastRowFirstColumn="0" w:lastRowLastColumn="0"/>
+            </w:pPr>
+            <w:r>
+              <w:t xml:space="preserve"> LEXER --&gt; | T_OPENING_BRACE [ { ]  on line 10...</w:t>
+            </w:r>
+          </w:p>
+          <w:p>
+            <w:pPr>
+              <w:cnfStyle w:val="000000000000" w:firstRow="0" w:lastRow="0" w:firstColumn="0" w:lastColumn="0" w:oddVBand="0" w:evenVBand="0" w:oddHBand="0" w:evenHBand="0" w:firstRowFirstColumn="0" w:firstRowLastColumn="0" w:lastRowFirstColumn="0" w:lastRowLastColumn="0"/>
+            </w:pPr>
+            <w:r>
+              <w:t xml:space="preserve"> LEXER --&gt; | T_PRINT [ print ]  on line 11...</w:t>
+            </w:r>
+          </w:p>
+          <w:p>
+            <w:pPr>
+              <w:cnfStyle w:val="000000000000" w:firstRow="0" w:lastRow="0" w:firstColumn="0" w:lastColumn="0" w:oddVBand="0" w:evenVBand="0" w:oddHBand="0" w:evenHBand="0" w:firstRowFirstColumn="0" w:firstRowLastColumn="0" w:lastRowFirstColumn="0" w:lastRowLastColumn="0"/>
+            </w:pPr>
+            <w:r>
+              <w:t xml:space="preserve"> LEXER --&gt; | T_OPENING_PARENTHESIS [ ( ]  on line 11...</w:t>
+            </w:r>
+          </w:p>
+          <w:p>
+            <w:pPr>
+              <w:cnfStyle w:val="000000000000" w:firstRow="0" w:lastRow="0" w:firstColumn="0" w:lastColumn="0" w:oddVBand="0" w:evenVBand="0" w:oddHBand="0" w:evenHBand="0" w:firstRowFirstColumn="0" w:firstRowLastColumn="0" w:lastRowFirstColumn="0" w:lastRowLastColumn="0"/>
+            </w:pPr>
+            <w:r>
+              <w:t xml:space="preserve"> LEXER --&gt; | T_ID [ b ]  on line 11...</w:t>
+            </w:r>
+          </w:p>
+          <w:p>
+            <w:pPr>
+              <w:cnfStyle w:val="000000000000" w:firstRow="0" w:lastRow="0" w:firstColumn="0" w:lastColumn="0" w:oddVBand="0" w:evenVBand="0" w:oddHBand="0" w:evenHBand="0" w:firstRowFirstColumn="0" w:firstRowLastColumn="0" w:lastRowFirstColumn="0" w:lastRowLastColumn="0"/>
+            </w:pPr>
+            <w:r>
+              <w:t xml:space="preserve"> LEXER --&gt; | T_RIGHT_PARENTHESIS [ ) ]  on line 11...</w:t>
+            </w:r>
+          </w:p>
+          <w:p>
+            <w:pPr>
+              <w:cnfStyle w:val="000000000000" w:firstRow="0" w:lastRow="0" w:firstColumn="0" w:lastColumn="0" w:oddVBand="0" w:evenVBand="0" w:oddHBand="0" w:evenHBand="0" w:firstRowFirstColumn="0" w:firstRowLastColumn="0" w:lastRowFirstColumn="0" w:lastRowLastColumn="0"/>
+            </w:pPr>
+            <w:r>
+              <w:t xml:space="preserve"> LEXER --&gt; | T_ID [ b ]  on line 12...</w:t>
+            </w:r>
+          </w:p>
+          <w:p>
+            <w:pPr>
+              <w:cnfStyle w:val="000000000000" w:firstRow="0" w:lastRow="0" w:firstColumn="0" w:lastColumn="0" w:oddVBand="0" w:evenVBand="0" w:oddHBand="0" w:evenHBand="0" w:firstRowFirstColumn="0" w:firstRowLastColumn="0" w:lastRowFirstColumn="0" w:lastRowLastColumn="0"/>
+            </w:pPr>
+            <w:r>
+              <w:t xml:space="preserve"> LEXER --&gt; | T_ASSIGNMENT_OP [ = ]  on line 12...</w:t>
+            </w:r>
+          </w:p>
+          <w:p>
+            <w:pPr>
+              <w:cnfStyle w:val="000000000000" w:firstRow="0" w:lastRow="0" w:firstColumn="0" w:lastColumn="0" w:oddVBand="0" w:evenVBand="0" w:oddHBand="0" w:evenHBand="0" w:firstRowFirstColumn="0" w:firstRowLastColumn="0" w:lastRowFirstColumn="0" w:lastRowLastColumn="0"/>
+            </w:pPr>
+            <w:r>
+              <w:t xml:space="preserve"> LEXER --&gt; | T_DIGIT [ 1 ]  on line 12...</w:t>
+            </w:r>
+          </w:p>
+          <w:p>
+            <w:pPr>
+              <w:cnfStyle w:val="000000000000" w:firstRow="0" w:lastRow="0" w:firstColumn="0" w:lastColumn="0" w:oddVBand="0" w:evenVBand="0" w:oddHBand="0" w:evenHBand="0" w:firstRowFirstColumn="0" w:firstRowLastColumn="0" w:lastRowFirstColumn="0" w:lastRowLastColumn="0"/>
+            </w:pPr>
+            <w:r>
+              <w:t xml:space="preserve"> LEXER --&gt; | T_ADDITION_OP [ + ]  on line 12...</w:t>
+            </w:r>
+          </w:p>
+          <w:p>
+            <w:pPr>
+              <w:cnfStyle w:val="000000000000" w:firstRow="0" w:lastRow="0" w:firstColumn="0" w:lastColumn="0" w:oddVBand="0" w:evenVBand="0" w:oddHBand="0" w:evenHBand="0" w:firstRowFirstColumn="0" w:firstRowLastColumn="0" w:lastRowFirstColumn="0" w:lastRowLastColumn="0"/>
+            </w:pPr>
+            <w:r>
+              <w:t xml:space="preserve"> LEXER --&gt; | T_ID [ b ]  on line 12...</w:t>
+            </w:r>
+          </w:p>
+          <w:p>
+            <w:pPr>
+              <w:cnfStyle w:val="000000000000" w:firstRow="0" w:lastRow="0" w:firstColumn="0" w:lastColumn="0" w:oddVBand="0" w:evenVBand="0" w:oddHBand="0" w:evenHBand="0" w:firstRowFirstColumn="0" w:firstRowLastColumn="0" w:lastRowFirstColumn="0" w:lastRowLastColumn="0"/>
+            </w:pPr>
+            <w:r>
+              <w:t xml:space="preserve"> LEXER --&gt; | T_IF [ if ]  on line 13...</w:t>
+            </w:r>
+          </w:p>
+          <w:p>
+            <w:pPr>
+              <w:cnfStyle w:val="000000000000" w:firstRow="0" w:lastRow="0" w:firstColumn="0" w:lastColumn="0" w:oddVBand="0" w:evenVBand="0" w:oddHBand="0" w:evenHBand="0" w:firstRowFirstColumn="0" w:firstRowLastColumn="0" w:lastRowFirstColumn="0" w:lastRowLastColumn="0"/>
+            </w:pPr>
+            <w:r>
+              <w:t xml:space="preserve"> LEXER --&gt; | T_OPENING_PARENTHESIS [ ( ]  on line 13...</w:t>
+            </w:r>
+          </w:p>
+          <w:p>
+            <w:pPr>
+              <w:cnfStyle w:val="000000000000" w:firstRow="0" w:lastRow="0" w:firstColumn="0" w:lastColumn="0" w:oddVBand="0" w:evenVBand="0" w:oddHBand="0" w:evenHBand="0" w:firstRowFirstColumn="0" w:firstRowLastColumn="0" w:lastRowFirstColumn="0" w:lastRowLastColumn="0"/>
+            </w:pPr>
+            <w:r>
+              <w:t xml:space="preserve"> LEXER --&gt; | T_ID [ b ]  on line 13...</w:t>
+            </w:r>
+          </w:p>
+          <w:p>
+            <w:pPr>
+              <w:cnfStyle w:val="000000000000" w:firstRow="0" w:lastRow="0" w:firstColumn="0" w:lastColumn="0" w:oddVBand="0" w:evenVBand="0" w:oddHBand="0" w:evenHBand="0" w:firstRowFirstColumn="0" w:firstRowLastColumn="0" w:lastRowFirstColumn="0" w:lastRowLastColumn="0"/>
+            </w:pPr>
+            <w:r>
+              <w:t xml:space="preserve"> LEXER --&gt; | T_EQUALITY_OP [ == ]  on line 13...</w:t>
+            </w:r>
+          </w:p>
+          <w:p>
+            <w:pPr>
+              <w:cnfStyle w:val="000000000000" w:firstRow="0" w:lastRow="0" w:firstColumn="0" w:lastColumn="0" w:oddVBand="0" w:evenVBand="0" w:oddHBand="0" w:evenHBand="0" w:firstRowFirstColumn="0" w:firstRowLastColumn="0" w:lastRowFirstColumn="0" w:lastRowLastColumn="0"/>
+            </w:pPr>
+            <w:r>
+              <w:t xml:space="preserve"> LEXER --&gt; | T_DIGIT [ 2 ]  on line 13...</w:t>
+            </w:r>
+          </w:p>
+          <w:p>
+            <w:pPr>
+              <w:cnfStyle w:val="000000000000" w:firstRow="0" w:lastRow="0" w:firstColumn="0" w:lastColumn="0" w:oddVBand="0" w:evenVBand="0" w:oddHBand="0" w:evenHBand="0" w:firstRowFirstColumn="0" w:firstRowLastColumn="0" w:lastRowFirstColumn="0" w:lastRowLastColumn="0"/>
+            </w:pPr>
+            <w:r>
+              <w:t xml:space="preserve"> LEXER --&gt; | T_RIGHT_PARENTHESIS [ ) ]  on line 13...</w:t>
+            </w:r>
+          </w:p>
+          <w:p>
+            <w:pPr>
+              <w:cnfStyle w:val="000000000000" w:firstRow="0" w:lastRow="0" w:firstColumn="0" w:lastColumn="0" w:oddVBand="0" w:evenVBand="0" w:oddHBand="0" w:evenHBand="0" w:firstRowFirstColumn="0" w:firstRowLastColumn="0" w:lastRowFirstColumn="0" w:lastRowLastColumn="0"/>
+            </w:pPr>
+            <w:r>
+              <w:t xml:space="preserve"> LEXER --&gt; | T_OPENING_BRACE [ { ]  on line 13...</w:t>
+            </w:r>
+          </w:p>
+          <w:p>
+            <w:pPr>
+              <w:cnfStyle w:val="000000000000" w:firstRow="0" w:lastRow="0" w:firstColumn="0" w:lastColumn="0" w:oddVBand="0" w:evenVBand="0" w:oddHBand="0" w:evenHBand="0" w:firstRowFirstColumn="0" w:firstRowLastColumn="0" w:lastRowFirstColumn="0" w:lastRowLastColumn="0"/>
+            </w:pPr>
+            <w:r>
+              <w:t xml:space="preserve"> LEXER --&gt; | T_PRINT [ print ]  on line 14...</w:t>
+            </w:r>
+          </w:p>
+          <w:p>
+            <w:pPr>
+              <w:cnfStyle w:val="000000000000" w:firstRow="0" w:lastRow="0" w:firstColumn="0" w:lastColumn="0" w:oddVBand="0" w:evenVBand="0" w:oddHBand="0" w:evenHBand="0" w:firstRowFirstColumn="0" w:firstRowLastColumn="0" w:lastRowFirstColumn="0" w:lastRowLastColumn="0"/>
+            </w:pPr>
+            <w:r>
+              <w:t xml:space="preserve"> LEXER --&gt; | T_OPENING_PARENTHESIS [ ( ]  on line 14...</w:t>
+            </w:r>
+          </w:p>
+          <w:p>
+            <w:pPr>
+              <w:cnfStyle w:val="000000000000" w:firstRow="0" w:lastRow="0" w:firstColumn="0" w:lastColumn="0" w:oddVBand="0" w:evenVBand="0" w:oddHBand="0" w:evenHBand="0" w:firstRowFirstColumn="0" w:firstRowLastColumn="0" w:lastRowFirstColumn="0" w:lastRowLastColumn="0"/>
+            </w:pPr>
+            <w:r>
+              <w:t xml:space="preserve"> LEXER --&gt; | T_QUOTE [ " ]  on line 14...</w:t>
+            </w:r>
+          </w:p>
+          <w:p>
+            <w:pPr>
+              <w:cnfStyle w:val="000000000000" w:firstRow="0" w:lastRow="0" w:firstColumn="0" w:lastColumn="0" w:oddVBand="0" w:evenVBand="0" w:oddHBand="0" w:evenHBand="0" w:firstRowFirstColumn="0" w:firstRowLastColumn="0" w:lastRowFirstColumn="0" w:lastRowLastColumn="0"/>
+            </w:pPr>
+            <w:r>
+              <w:t xml:space="preserve"> LEXER --&gt; | T_CHAR [ t ]  on line 14...</w:t>
+            </w:r>
+          </w:p>
+          <w:p>
+            <w:pPr>
+              <w:cnfStyle w:val="000000000000" w:firstRow="0" w:lastRow="0" w:firstColumn="0" w:lastColumn="0" w:oddVBand="0" w:evenVBand="0" w:oddHBand="0" w:evenHBand="0" w:firstRowFirstColumn="0" w:firstRowLastColumn="0" w:lastRowFirstColumn="0" w:lastRowLastColumn="0"/>
+            </w:pPr>
+            <w:r>
+              <w:t xml:space="preserve"> LEXER --&gt; | T_CHAR [ h ]  on line 14...</w:t>
+            </w:r>
+          </w:p>
+          <w:p>
+            <w:pPr>
+              <w:cnfStyle w:val="000000000000" w:firstRow="0" w:lastRow="0" w:firstColumn="0" w:lastColumn="0" w:oddVBand="0" w:evenVBand="0" w:oddHBand="0" w:evenHBand="0" w:firstRowFirstColumn="0" w:firstRowLastColumn="0" w:lastRowFirstColumn="0" w:lastRowLastColumn="0"/>
+            </w:pPr>
+            <w:r>
+              <w:t xml:space="preserve"> LEXER --&gt; | T_CHAR [ e ]  on line 14...</w:t>
+            </w:r>
+          </w:p>
+          <w:p>
+            <w:pPr>
+              <w:cnfStyle w:val="000000000000" w:firstRow="0" w:lastRow="0" w:firstColumn="0" w:lastColumn="0" w:oddVBand="0" w:evenVBand="0" w:oddHBand="0" w:evenHBand="0" w:firstRowFirstColumn="0" w:firstRowLastColumn="0" w:lastRowFirstColumn="0" w:lastRowLastColumn="0"/>
+            </w:pPr>
+            <w:r>
+              <w:t xml:space="preserve"> LEXER --&gt; | T_CHAR [ r ]  on line 14...</w:t>
+            </w:r>
+          </w:p>
+          <w:p>
+            <w:pPr>
+              <w:cnfStyle w:val="000000000000" w:firstRow="0" w:lastRow="0" w:firstColumn="0" w:lastColumn="0" w:oddVBand="0" w:evenVBand="0" w:oddHBand="0" w:evenHBand="0" w:firstRowFirstColumn="0" w:firstRowLastColumn="0" w:lastRowFirstColumn="0" w:lastRowLastColumn="0"/>
+            </w:pPr>
+            <w:r>
+              <w:t xml:space="preserve"> LEXER --&gt; | T_CHAR [ e ]  on line 14...</w:t>
+            </w:r>
+          </w:p>
+          <w:p>
+            <w:pPr>
+              <w:cnfStyle w:val="000000000000" w:firstRow="0" w:lastRow="0" w:firstColumn="0" w:lastColumn="0" w:oddVBand="0" w:evenVBand="0" w:oddHBand="0" w:evenHBand="0" w:firstRowFirstColumn="0" w:firstRowLastColumn="0" w:lastRowFirstColumn="0" w:lastRowLastColumn="0"/>
+            </w:pPr>
+            <w:r>
+              <w:t xml:space="preserve"> LEXER --&gt; | T_WHITE_SPACE [   ]  on line 14...</w:t>
+            </w:r>
+          </w:p>
+          <w:p>
+            <w:pPr>
+              <w:cnfStyle w:val="000000000000" w:firstRow="0" w:lastRow="0" w:firstColumn="0" w:lastColumn="0" w:oddVBand="0" w:evenVBand="0" w:oddHBand="0" w:evenHBand="0" w:firstRowFirstColumn="0" w:firstRowLastColumn="0" w:lastRowFirstColumn="0" w:lastRowLastColumn="0"/>
+            </w:pPr>
+            <w:r>
+              <w:t xml:space="preserve"> LEXER --&gt; | T_CHAR [ </w:t>
+            </w:r>
+            <w:proofErr w:type="spellStart"/>
+            <w:r>
+              <w:t>i</w:t>
+            </w:r>
+            <w:proofErr w:type="spellEnd"/>
+            <w:r>
+              <w:t xml:space="preserve"> ]  on line 14...</w:t>
+            </w:r>
+          </w:p>
+          <w:p>
+            <w:pPr>
+              <w:cnfStyle w:val="000000000000" w:firstRow="0" w:lastRow="0" w:firstColumn="0" w:lastColumn="0" w:oddVBand="0" w:evenVBand="0" w:oddHBand="0" w:evenHBand="0" w:firstRowFirstColumn="0" w:firstRowLastColumn="0" w:lastRowFirstColumn="0" w:lastRowLastColumn="0"/>
+            </w:pPr>
+            <w:r>
+              <w:t xml:space="preserve"> LEXER --&gt; | T_CHAR [ s ]  on line 14...</w:t>
+            </w:r>
+          </w:p>
+          <w:p>
+            <w:pPr>
+              <w:cnfStyle w:val="000000000000" w:firstRow="0" w:lastRow="0" w:firstColumn="0" w:lastColumn="0" w:oddVBand="0" w:evenVBand="0" w:oddHBand="0" w:evenHBand="0" w:firstRowFirstColumn="0" w:firstRowLastColumn="0" w:lastRowFirstColumn="0" w:lastRowLastColumn="0"/>
+            </w:pPr>
+            <w:r>
+              <w:t xml:space="preserve"> LEXER --&gt; | T_WHITE_SPACE [   ]  on line 14...</w:t>
+            </w:r>
+          </w:p>
+          <w:p>
+            <w:pPr>
+              <w:cnfStyle w:val="000000000000" w:firstRow="0" w:lastRow="0" w:firstColumn="0" w:lastColumn="0" w:oddVBand="0" w:evenVBand="0" w:oddHBand="0" w:evenHBand="0" w:firstRowFirstColumn="0" w:firstRowLastColumn="0" w:lastRowFirstColumn="0" w:lastRowLastColumn="0"/>
+            </w:pPr>
+            <w:r>
+              <w:t xml:space="preserve"> LEXER --&gt; | T_CHAR [ n ]  on line 14...</w:t>
+            </w:r>
+          </w:p>
+          <w:p>
+            <w:pPr>
+              <w:cnfStyle w:val="000000000000" w:firstRow="0" w:lastRow="0" w:firstColumn="0" w:lastColumn="0" w:oddVBand="0" w:evenVBand="0" w:oddHBand="0" w:evenHBand="0" w:firstRowFirstColumn="0" w:firstRowLastColumn="0" w:lastRowFirstColumn="0" w:lastRowLastColumn="0"/>
+            </w:pPr>
+            <w:r>
+              <w:t xml:space="preserve"> LEXER --&gt; | T_CHAR [ o ]  on line 14...</w:t>
+            </w:r>
+          </w:p>
+          <w:p>
+            <w:pPr>
+              <w:cnfStyle w:val="000000000000" w:firstRow="0" w:lastRow="0" w:firstColumn="0" w:lastColumn="0" w:oddVBand="0" w:evenVBand="0" w:oddHBand="0" w:evenHBand="0" w:firstRowFirstColumn="0" w:firstRowLastColumn="0" w:lastRowFirstColumn="0" w:lastRowLastColumn="0"/>
+            </w:pPr>
+            <w:r>
+              <w:t xml:space="preserve"> LEXER --&gt; | T_WHITE_SPACE [   ]  on line 14...</w:t>
+            </w:r>
+          </w:p>
+          <w:p>
+            <w:pPr>
+              <w:cnfStyle w:val="000000000000" w:firstRow="0" w:lastRow="0" w:firstColumn="0" w:lastColumn="0" w:oddVBand="0" w:evenVBand="0" w:oddHBand="0" w:evenHBand="0" w:firstRowFirstColumn="0" w:firstRowLastColumn="0" w:lastRowFirstColumn="0" w:lastRowLastColumn="0"/>
+            </w:pPr>
+            <w:r>
+              <w:t xml:space="preserve"> LEXER --&gt; | T_CHAR [ s ]  on line 14...</w:t>
+            </w:r>
+          </w:p>
+          <w:p>
+            <w:pPr>
+              <w:cnfStyle w:val="000000000000" w:firstRow="0" w:lastRow="0" w:firstColumn="0" w:lastColumn="0" w:oddVBand="0" w:evenVBand="0" w:oddHBand="0" w:evenHBand="0" w:firstRowFirstColumn="0" w:firstRowLastColumn="0" w:lastRowFirstColumn="0" w:lastRowLastColumn="0"/>
+            </w:pPr>
+            <w:r>
+              <w:t xml:space="preserve"> LEXER --&gt; | T_CHAR [ p ]  on line 14...</w:t>
+            </w:r>
+          </w:p>
+          <w:p>
+            <w:pPr>
+              <w:cnfStyle w:val="000000000000" w:firstRow="0" w:lastRow="0" w:firstColumn="0" w:lastColumn="0" w:oddVBand="0" w:evenVBand="0" w:oddHBand="0" w:evenHBand="0" w:firstRowFirstColumn="0" w:firstRowLastColumn="0" w:lastRowFirstColumn="0" w:lastRowLastColumn="0"/>
+            </w:pPr>
+            <w:r>
+              <w:t xml:space="preserve"> LEXER --&gt; | T_CHAR [ o ]  on line 14...</w:t>
+            </w:r>
+          </w:p>
+          <w:p>
+            <w:pPr>
+              <w:cnfStyle w:val="000000000000" w:firstRow="0" w:lastRow="0" w:firstColumn="0" w:lastColumn="0" w:oddVBand="0" w:evenVBand="0" w:oddHBand="0" w:evenHBand="0" w:firstRowFirstColumn="0" w:firstRowLastColumn="0" w:lastRowFirstColumn="0" w:lastRowLastColumn="0"/>
+            </w:pPr>
+            <w:r>
+              <w:t xml:space="preserve"> LEXER --&gt; | T_CHAR [ o ]  on line 14...</w:t>
+            </w:r>
+          </w:p>
+          <w:p>
+            <w:pPr>
+              <w:cnfStyle w:val="000000000000" w:firstRow="0" w:lastRow="0" w:firstColumn="0" w:lastColumn="0" w:oddVBand="0" w:evenVBand="0" w:oddHBand="0" w:evenHBand="0" w:firstRowFirstColumn="0" w:firstRowLastColumn="0" w:lastRowFirstColumn="0" w:lastRowLastColumn="0"/>
+            </w:pPr>
+            <w:r>
+              <w:t xml:space="preserve"> LEXER --&gt; | T_CHAR [ n ]  on line 14...</w:t>
+            </w:r>
+          </w:p>
+          <w:p>
+            <w:pPr>
+              <w:cnfStyle w:val="000000000000" w:firstRow="0" w:lastRow="0" w:firstColumn="0" w:lastColumn="0" w:oddVBand="0" w:evenVBand="0" w:oddHBand="0" w:evenHBand="0" w:firstRowFirstColumn="0" w:firstRowLastColumn="0" w:lastRowFirstColumn="0" w:lastRowLastColumn="0"/>
+            </w:pPr>
+            <w:r>
               <w:lastRenderedPageBreak/>
-              <w:t xml:space="preserve"> LEXER --&gt; | T_OPENING_PARENTHESIS [ ( ]  on line 9...</w:t>
-            </w:r>
-          </w:p>
-          <w:p>
-            <w:pPr>
-              <w:cnfStyle w:val="000000000000" w:firstRow="0" w:lastRow="0" w:firstColumn="0" w:lastColumn="0" w:oddVBand="0" w:evenVBand="0" w:oddHBand="0" w:evenHBand="0" w:firstRowFirstColumn="0" w:firstRowLastColumn="0" w:lastRowFirstColumn="0" w:lastRowLastColumn="0"/>
-            </w:pPr>
-            <w:r>
-              <w:t xml:space="preserve"> LEXER --&gt; | T_ID [ a ]  on line 9...</w:t>
-            </w:r>
-          </w:p>
-          <w:p>
-            <w:pPr>
-              <w:cnfStyle w:val="000000000000" w:firstRow="0" w:lastRow="0" w:firstColumn="0" w:lastColumn="0" w:oddVBand="0" w:evenVBand="0" w:oddHBand="0" w:evenHBand="0" w:firstRowFirstColumn="0" w:firstRowLastColumn="0" w:lastRowFirstColumn="0" w:lastRowLastColumn="0"/>
-            </w:pPr>
-            <w:r>
-              <w:t xml:space="preserve"> LEXER --&gt; | T_RIGHT_PARENTHESIS [ ) ]  on line 9...</w:t>
-            </w:r>
-          </w:p>
-          <w:p>
-            <w:pPr>
-              <w:cnfStyle w:val="000000000000" w:firstRow="0" w:lastRow="0" w:firstColumn="0" w:lastColumn="0" w:oddVBand="0" w:evenVBand="0" w:oddHBand="0" w:evenHBand="0" w:firstRowFirstColumn="0" w:firstRowLastColumn="0" w:lastRowFirstColumn="0" w:lastRowLastColumn="0"/>
-            </w:pPr>
-            <w:r>
-              <w:t xml:space="preserve"> LEXER --&gt; | T_WHILE [ while ]  on line 10...</w:t>
-            </w:r>
-          </w:p>
-          <w:p>
-            <w:pPr>
-              <w:cnfStyle w:val="000000000000" w:firstRow="0" w:lastRow="0" w:firstColumn="0" w:lastColumn="0" w:oddVBand="0" w:evenVBand="0" w:oddHBand="0" w:evenHBand="0" w:firstRowFirstColumn="0" w:firstRowLastColumn="0" w:lastRowFirstColumn="0" w:lastRowLastColumn="0"/>
-            </w:pPr>
-            <w:r>
-              <w:t xml:space="preserve"> LEXER --&gt; | T_OPENING_PARENTHESIS [ ( ]  on line 10...</w:t>
-            </w:r>
-          </w:p>
-          <w:p>
-            <w:pPr>
-              <w:cnfStyle w:val="000000000000" w:firstRow="0" w:lastRow="0" w:firstColumn="0" w:lastColumn="0" w:oddVBand="0" w:evenVBand="0" w:oddHBand="0" w:evenHBand="0" w:firstRowFirstColumn="0" w:firstRowLastColumn="0" w:lastRowFirstColumn="0" w:lastRowLastColumn="0"/>
-            </w:pPr>
-            <w:r>
-              <w:t xml:space="preserve"> LEXER --&gt; | T_ID [ b ]  on line 10...</w:t>
-            </w:r>
-          </w:p>
-          <w:p>
-            <w:pPr>
-              <w:cnfStyle w:val="000000000000" w:firstRow="0" w:lastRow="0" w:firstColumn="0" w:lastColumn="0" w:oddVBand="0" w:evenVBand="0" w:oddHBand="0" w:evenHBand="0" w:firstRowFirstColumn="0" w:firstRowLastColumn="0" w:lastRowFirstColumn="0" w:lastRowLastColumn="0"/>
-            </w:pPr>
-            <w:r>
-              <w:t xml:space="preserve"> LEXER --&gt; | T_INEQUALITY_OP [ != ]  on line 10...</w:t>
-            </w:r>
-          </w:p>
-          <w:p>
-            <w:pPr>
-              <w:cnfStyle w:val="000000000000" w:firstRow="0" w:lastRow="0" w:firstColumn="0" w:lastColumn="0" w:oddVBand="0" w:evenVBand="0" w:oddHBand="0" w:evenHBand="0" w:firstRowFirstColumn="0" w:firstRowLastColumn="0" w:lastRowFirstColumn="0" w:lastRowLastColumn="0"/>
-            </w:pPr>
-            <w:r>
-              <w:t xml:space="preserve"> LEXER --&gt; | T_DIGIT [ 3 ]  on line 10...</w:t>
-            </w:r>
-          </w:p>
-          <w:p>
-            <w:pPr>
-              <w:cnfStyle w:val="000000000000" w:firstRow="0" w:lastRow="0" w:firstColumn="0" w:lastColumn="0" w:oddVBand="0" w:evenVBand="0" w:oddHBand="0" w:evenHBand="0" w:firstRowFirstColumn="0" w:firstRowLastColumn="0" w:lastRowFirstColumn="0" w:lastRowLastColumn="0"/>
-            </w:pPr>
-            <w:r>
-              <w:t xml:space="preserve"> LEXER --&gt; | T_RIGHT_PARENTHESIS [ ) ]  on line 10...</w:t>
-            </w:r>
-          </w:p>
-          <w:p>
-            <w:pPr>
-              <w:cnfStyle w:val="000000000000" w:firstRow="0" w:lastRow="0" w:firstColumn="0" w:lastColumn="0" w:oddVBand="0" w:evenVBand="0" w:oddHBand="0" w:evenHBand="0" w:firstRowFirstColumn="0" w:firstRowLastColumn="0" w:lastRowFirstColumn="0" w:lastRowLastColumn="0"/>
-            </w:pPr>
-            <w:r>
-              <w:t xml:space="preserve"> LEXER --&gt; | T_OPENING_BRACE [ { ]  on line 10...</w:t>
-            </w:r>
-          </w:p>
-          <w:p>
-            <w:pPr>
-              <w:cnfStyle w:val="000000000000" w:firstRow="0" w:lastRow="0" w:firstColumn="0" w:lastColumn="0" w:oddVBand="0" w:evenVBand="0" w:oddHBand="0" w:evenHBand="0" w:firstRowFirstColumn="0" w:firstRowLastColumn="0" w:lastRowFirstColumn="0" w:lastRowLastColumn="0"/>
-            </w:pPr>
-            <w:r>
-              <w:t xml:space="preserve"> LEXER --&gt; | T_PRINT [ print ]  on line 11...</w:t>
-            </w:r>
-          </w:p>
-          <w:p>
-            <w:pPr>
-              <w:cnfStyle w:val="000000000000" w:firstRow="0" w:lastRow="0" w:firstColumn="0" w:lastColumn="0" w:oddVBand="0" w:evenVBand="0" w:oddHBand="0" w:evenHBand="0" w:firstRowFirstColumn="0" w:firstRowLastColumn="0" w:lastRowFirstColumn="0" w:lastRowLastColumn="0"/>
-            </w:pPr>
-            <w:r>
-              <w:t xml:space="preserve"> LEXER --&gt; | T_OPENING_PARENTHESIS [ ( ]  on line 11...</w:t>
-            </w:r>
-          </w:p>
-          <w:p>
-            <w:pPr>
-              <w:cnfStyle w:val="000000000000" w:firstRow="0" w:lastRow="0" w:firstColumn="0" w:lastColumn="0" w:oddVBand="0" w:evenVBand="0" w:oddHBand="0" w:evenHBand="0" w:firstRowFirstColumn="0" w:firstRowLastColumn="0" w:lastRowFirstColumn="0" w:lastRowLastColumn="0"/>
-            </w:pPr>
-            <w:r>
-              <w:t xml:space="preserve"> LEXER --&gt; | T_ID [ b ]  on line 11...</w:t>
-            </w:r>
-          </w:p>
-          <w:p>
-            <w:pPr>
-              <w:cnfStyle w:val="000000000000" w:firstRow="0" w:lastRow="0" w:firstColumn="0" w:lastColumn="0" w:oddVBand="0" w:evenVBand="0" w:oddHBand="0" w:evenHBand="0" w:firstRowFirstColumn="0" w:firstRowLastColumn="0" w:lastRowFirstColumn="0" w:lastRowLastColumn="0"/>
-            </w:pPr>
-            <w:r>
-              <w:t xml:space="preserve"> LEXER --&gt; | T_RIGHT_PARENTHESIS [ ) ]  on line 11...</w:t>
-            </w:r>
-          </w:p>
-          <w:p>
-            <w:pPr>
-              <w:cnfStyle w:val="000000000000" w:firstRow="0" w:lastRow="0" w:firstColumn="0" w:lastColumn="0" w:oddVBand="0" w:evenVBand="0" w:oddHBand="0" w:evenHBand="0" w:firstRowFirstColumn="0" w:firstRowLastColumn="0" w:lastRowFirstColumn="0" w:lastRowLastColumn="0"/>
-            </w:pPr>
-            <w:r>
-              <w:t xml:space="preserve"> LEXER --&gt; | T_ID [ b ]  on line 12...</w:t>
-            </w:r>
-          </w:p>
-          <w:p>
-            <w:pPr>
-              <w:cnfStyle w:val="000000000000" w:firstRow="0" w:lastRow="0" w:firstColumn="0" w:lastColumn="0" w:oddVBand="0" w:evenVBand="0" w:oddHBand="0" w:evenHBand="0" w:firstRowFirstColumn="0" w:firstRowLastColumn="0" w:lastRowFirstColumn="0" w:lastRowLastColumn="0"/>
-            </w:pPr>
-            <w:r>
-              <w:t xml:space="preserve"> LEXER --&gt; | T_ASSIGNMENT_OP [ = ]  on line 12...</w:t>
-            </w:r>
-          </w:p>
-          <w:p>
-            <w:pPr>
-              <w:cnfStyle w:val="000000000000" w:firstRow="0" w:lastRow="0" w:firstColumn="0" w:lastColumn="0" w:oddVBand="0" w:evenVBand="0" w:oddHBand="0" w:evenHBand="0" w:firstRowFirstColumn="0" w:firstRowLastColumn="0" w:lastRowFirstColumn="0" w:lastRowLastColumn="0"/>
-            </w:pPr>
-            <w:r>
-              <w:t xml:space="preserve"> LEXER --&gt; | T_DIGIT [ 1 ]  on line 12...</w:t>
-            </w:r>
-          </w:p>
-          <w:p>
-            <w:pPr>
-              <w:cnfStyle w:val="000000000000" w:firstRow="0" w:lastRow="0" w:firstColumn="0" w:lastColumn="0" w:oddVBand="0" w:evenVBand="0" w:oddHBand="0" w:evenHBand="0" w:firstRowFirstColumn="0" w:firstRowLastColumn="0" w:lastRowFirstColumn="0" w:lastRowLastColumn="0"/>
-            </w:pPr>
-            <w:r>
-              <w:t xml:space="preserve"> LEXER --&gt; | T_ADDITION_OP [ + ]  on line 12...</w:t>
-            </w:r>
-          </w:p>
-          <w:p>
-            <w:pPr>
-              <w:cnfStyle w:val="000000000000" w:firstRow="0" w:lastRow="0" w:firstColumn="0" w:lastColumn="0" w:oddVBand="0" w:evenVBand="0" w:oddHBand="0" w:evenHBand="0" w:firstRowFirstColumn="0" w:firstRowLastColumn="0" w:lastRowFirstColumn="0" w:lastRowLastColumn="0"/>
-            </w:pPr>
-            <w:r>
-              <w:t xml:space="preserve"> LEXER --&gt; | T_ID [ b ]  on line 12...</w:t>
-            </w:r>
-          </w:p>
-          <w:p>
-            <w:pPr>
-              <w:cnfStyle w:val="000000000000" w:firstRow="0" w:lastRow="0" w:firstColumn="0" w:lastColumn="0" w:oddVBand="0" w:evenVBand="0" w:oddHBand="0" w:evenHBand="0" w:firstRowFirstColumn="0" w:firstRowLastColumn="0" w:lastRowFirstColumn="0" w:lastRowLastColumn="0"/>
-            </w:pPr>
-            <w:r>
-              <w:t xml:space="preserve"> LEXER --&gt; | T_IF [ if ]  on line 13...</w:t>
-            </w:r>
-          </w:p>
-          <w:p>
-            <w:pPr>
-              <w:cnfStyle w:val="000000000000" w:firstRow="0" w:lastRow="0" w:firstColumn="0" w:lastColumn="0" w:oddVBand="0" w:evenVBand="0" w:oddHBand="0" w:evenHBand="0" w:firstRowFirstColumn="0" w:firstRowLastColumn="0" w:lastRowFirstColumn="0" w:lastRowLastColumn="0"/>
-            </w:pPr>
-            <w:r>
-              <w:t xml:space="preserve"> LEXER --&gt; | T_OPENING_PARENTHESIS [ ( ]  on line 13...</w:t>
-            </w:r>
-          </w:p>
-          <w:p>
-            <w:pPr>
-              <w:cnfStyle w:val="000000000000" w:firstRow="0" w:lastRow="0" w:firstColumn="0" w:lastColumn="0" w:oddVBand="0" w:evenVBand="0" w:oddHBand="0" w:evenHBand="0" w:firstRowFirstColumn="0" w:firstRowLastColumn="0" w:lastRowFirstColumn="0" w:lastRowLastColumn="0"/>
-            </w:pPr>
-            <w:r>
-              <w:t xml:space="preserve"> LEXER --&gt; | T_ID [ b ]  on line 13...</w:t>
-            </w:r>
-          </w:p>
-          <w:p>
-            <w:pPr>
-              <w:cnfStyle w:val="000000000000" w:firstRow="0" w:lastRow="0" w:firstColumn="0" w:lastColumn="0" w:oddVBand="0" w:evenVBand="0" w:oddHBand="0" w:evenHBand="0" w:firstRowFirstColumn="0" w:firstRowLastColumn="0" w:lastRowFirstColumn="0" w:lastRowLastColumn="0"/>
-            </w:pPr>
-            <w:r>
-              <w:t xml:space="preserve"> LEXER --&gt; | T_EQUALITY_OP [ == ]  on line 13...</w:t>
-            </w:r>
-          </w:p>
-          <w:p>
-            <w:pPr>
-              <w:cnfStyle w:val="000000000000" w:firstRow="0" w:lastRow="0" w:firstColumn="0" w:lastColumn="0" w:oddVBand="0" w:evenVBand="0" w:oddHBand="0" w:evenHBand="0" w:firstRowFirstColumn="0" w:firstRowLastColumn="0" w:lastRowFirstColumn="0" w:lastRowLastColumn="0"/>
-            </w:pPr>
-            <w:r>
-              <w:t xml:space="preserve"> LEXER --&gt; | T_DIGIT [ 2 ]  on line 13...</w:t>
-            </w:r>
-          </w:p>
-          <w:p>
-            <w:pPr>
-              <w:cnfStyle w:val="000000000000" w:firstRow="0" w:lastRow="0" w:firstColumn="0" w:lastColumn="0" w:oddVBand="0" w:evenVBand="0" w:oddHBand="0" w:evenHBand="0" w:firstRowFirstColumn="0" w:firstRowLastColumn="0" w:lastRowFirstColumn="0" w:lastRowLastColumn="0"/>
-            </w:pPr>
-            <w:r>
-              <w:t xml:space="preserve"> LEXER --&gt; | T_RIGHT_PARENTHESIS [ ) ]  on line 13...</w:t>
-            </w:r>
-          </w:p>
-          <w:p>
-            <w:pPr>
-              <w:cnfStyle w:val="000000000000" w:firstRow="0" w:lastRow="0" w:firstColumn="0" w:lastColumn="0" w:oddVBand="0" w:evenVBand="0" w:oddHBand="0" w:evenHBand="0" w:firstRowFirstColumn="0" w:firstRowLastColumn="0" w:lastRowFirstColumn="0" w:lastRowLastColumn="0"/>
-            </w:pPr>
-            <w:r>
-              <w:t xml:space="preserve"> LEXER --&gt; | T_OPENING_BRACE [ { ]  on line 13...</w:t>
-            </w:r>
-          </w:p>
-          <w:p>
-            <w:pPr>
-              <w:cnfStyle w:val="000000000000" w:firstRow="0" w:lastRow="0" w:firstColumn="0" w:lastColumn="0" w:oddVBand="0" w:evenVBand="0" w:oddHBand="0" w:evenHBand="0" w:firstRowFirstColumn="0" w:firstRowLastColumn="0" w:lastRowFirstColumn="0" w:lastRowLastColumn="0"/>
-            </w:pPr>
-            <w:r>
-              <w:t xml:space="preserve"> LEXER --&gt; | T_PRINT [ print ]  on line 14...</w:t>
-            </w:r>
-          </w:p>
-          <w:p>
-            <w:pPr>
-              <w:cnfStyle w:val="000000000000" w:firstRow="0" w:lastRow="0" w:firstColumn="0" w:lastColumn="0" w:oddVBand="0" w:evenVBand="0" w:oddHBand="0" w:evenHBand="0" w:firstRowFirstColumn="0" w:firstRowLastColumn="0" w:lastRowFirstColumn="0" w:lastRowLastColumn="0"/>
-            </w:pPr>
-            <w:r>
-              <w:t xml:space="preserve"> LEXER --&gt; | T_OPENING_PARENTHESIS [ ( ]  on line 14...</w:t>
-            </w:r>
-          </w:p>
-          <w:p>
-            <w:pPr>
-              <w:cnfStyle w:val="000000000000" w:firstRow="0" w:lastRow="0" w:firstColumn="0" w:lastColumn="0" w:oddVBand="0" w:evenVBand="0" w:oddHBand="0" w:evenHBand="0" w:firstRowFirstColumn="0" w:firstRowLastColumn="0" w:lastRowFirstColumn="0" w:lastRowLastColumn="0"/>
-            </w:pPr>
-            <w:r>
               <w:t xml:space="preserve"> LEXER --&gt; | T_QUOTE [ " ]  on line 14...</w:t>
             </w:r>
           </w:p>
@@ -1574,158 +1746,6 @@
               <w:cnfStyle w:val="000000000000" w:firstRow="0" w:lastRow="0" w:firstColumn="0" w:lastColumn="0" w:oddVBand="0" w:evenVBand="0" w:oddHBand="0" w:evenHBand="0" w:firstRowFirstColumn="0" w:firstRowLastColumn="0" w:lastRowFirstColumn="0" w:lastRowLastColumn="0"/>
             </w:pPr>
             <w:r>
-              <w:t xml:space="preserve"> LEXER --&gt; | T_CHAR [ t ]  on line 14...</w:t>
-            </w:r>
-          </w:p>
-          <w:p>
-            <w:pPr>
-              <w:cnfStyle w:val="000000000000" w:firstRow="0" w:lastRow="0" w:firstColumn="0" w:lastColumn="0" w:oddVBand="0" w:evenVBand="0" w:oddHBand="0" w:evenHBand="0" w:firstRowFirstColumn="0" w:firstRowLastColumn="0" w:lastRowFirstColumn="0" w:lastRowLastColumn="0"/>
-            </w:pPr>
-            <w:r>
-              <w:t xml:space="preserve"> LEXER --&gt; | T_CHAR [ h ]  on line 14...</w:t>
-            </w:r>
-          </w:p>
-          <w:p>
-            <w:pPr>
-              <w:cnfStyle w:val="000000000000" w:firstRow="0" w:lastRow="0" w:firstColumn="0" w:lastColumn="0" w:oddVBand="0" w:evenVBand="0" w:oddHBand="0" w:evenHBand="0" w:firstRowFirstColumn="0" w:firstRowLastColumn="0" w:lastRowFirstColumn="0" w:lastRowLastColumn="0"/>
-            </w:pPr>
-            <w:r>
-              <w:t xml:space="preserve"> LEXER --&gt; | T_CHAR [ e ]  on line 14...</w:t>
-            </w:r>
-          </w:p>
-          <w:p>
-            <w:pPr>
-              <w:cnfStyle w:val="000000000000" w:firstRow="0" w:lastRow="0" w:firstColumn="0" w:lastColumn="0" w:oddVBand="0" w:evenVBand="0" w:oddHBand="0" w:evenHBand="0" w:firstRowFirstColumn="0" w:firstRowLastColumn="0" w:lastRowFirstColumn="0" w:lastRowLastColumn="0"/>
-            </w:pPr>
-            <w:r>
-              <w:t xml:space="preserve"> LEXER --&gt; | T_CHAR [ r ]  on line 14...</w:t>
-            </w:r>
-          </w:p>
-          <w:p>
-            <w:pPr>
-              <w:cnfStyle w:val="000000000000" w:firstRow="0" w:lastRow="0" w:firstColumn="0" w:lastColumn="0" w:oddVBand="0" w:evenVBand="0" w:oddHBand="0" w:evenHBand="0" w:firstRowFirstColumn="0" w:firstRowLastColumn="0" w:lastRowFirstColumn="0" w:lastRowLastColumn="0"/>
-            </w:pPr>
-            <w:r>
-              <w:t xml:space="preserve"> LEXER --&gt; | T_CHAR [ e ]  on line 14...</w:t>
-            </w:r>
-          </w:p>
-          <w:p>
-            <w:pPr>
-              <w:cnfStyle w:val="000000000000" w:firstRow="0" w:lastRow="0" w:firstColumn="0" w:lastColumn="0" w:oddVBand="0" w:evenVBand="0" w:oddHBand="0" w:evenHBand="0" w:firstRowFirstColumn="0" w:firstRowLastColumn="0" w:lastRowFirstColumn="0" w:lastRowLastColumn="0"/>
-            </w:pPr>
-            <w:r>
-              <w:t xml:space="preserve"> LEXER --&gt; | T_WHITE_SPACE [   ]  on line 14...</w:t>
-            </w:r>
-          </w:p>
-          <w:p>
-            <w:pPr>
-              <w:cnfStyle w:val="000000000000" w:firstRow="0" w:lastRow="0" w:firstColumn="0" w:lastColumn="0" w:oddVBand="0" w:evenVBand="0" w:oddHBand="0" w:evenHBand="0" w:firstRowFirstColumn="0" w:firstRowLastColumn="0" w:lastRowFirstColumn="0" w:lastRowLastColumn="0"/>
-            </w:pPr>
-            <w:r>
-              <w:t xml:space="preserve"> LEXER --&gt; | T_CHAR [ </w:t>
-            </w:r>
-            <w:proofErr w:type="spellStart"/>
-            <w:r>
-              <w:t>i</w:t>
-            </w:r>
-            <w:proofErr w:type="spellEnd"/>
-            <w:r>
-              <w:t xml:space="preserve"> ]  on line 14...</w:t>
-            </w:r>
-          </w:p>
-          <w:p>
-            <w:pPr>
-              <w:cnfStyle w:val="000000000000" w:firstRow="0" w:lastRow="0" w:firstColumn="0" w:lastColumn="0" w:oddVBand="0" w:evenVBand="0" w:oddHBand="0" w:evenHBand="0" w:firstRowFirstColumn="0" w:firstRowLastColumn="0" w:lastRowFirstColumn="0" w:lastRowLastColumn="0"/>
-            </w:pPr>
-            <w:r>
-              <w:t xml:space="preserve"> LEXER --&gt; | T_CHAR [ s ]  on line 14...</w:t>
-            </w:r>
-          </w:p>
-          <w:p>
-            <w:pPr>
-              <w:cnfStyle w:val="000000000000" w:firstRow="0" w:lastRow="0" w:firstColumn="0" w:lastColumn="0" w:oddVBand="0" w:evenVBand="0" w:oddHBand="0" w:evenHBand="0" w:firstRowFirstColumn="0" w:firstRowLastColumn="0" w:lastRowFirstColumn="0" w:lastRowLastColumn="0"/>
-            </w:pPr>
-            <w:r>
-              <w:t xml:space="preserve"> LEXER --&gt; | T_WHITE_SPACE [   ]  on line 14...</w:t>
-            </w:r>
-          </w:p>
-          <w:p>
-            <w:pPr>
-              <w:cnfStyle w:val="000000000000" w:firstRow="0" w:lastRow="0" w:firstColumn="0" w:lastColumn="0" w:oddVBand="0" w:evenVBand="0" w:oddHBand="0" w:evenHBand="0" w:firstRowFirstColumn="0" w:firstRowLastColumn="0" w:lastRowFirstColumn="0" w:lastRowLastColumn="0"/>
-            </w:pPr>
-            <w:r>
-              <w:t xml:space="preserve"> LEXER --&gt; | T_CHAR [ n ]  on line 14...</w:t>
-            </w:r>
-          </w:p>
-          <w:p>
-            <w:pPr>
-              <w:cnfStyle w:val="000000000000" w:firstRow="0" w:lastRow="0" w:firstColumn="0" w:lastColumn="0" w:oddVBand="0" w:evenVBand="0" w:oddHBand="0" w:evenHBand="0" w:firstRowFirstColumn="0" w:firstRowLastColumn="0" w:lastRowFirstColumn="0" w:lastRowLastColumn="0"/>
-            </w:pPr>
-            <w:r>
-              <w:t xml:space="preserve"> LEXER --&gt; | T_CHAR [ o ]  on line 14...</w:t>
-            </w:r>
-          </w:p>
-          <w:p>
-            <w:pPr>
-              <w:cnfStyle w:val="000000000000" w:firstRow="0" w:lastRow="0" w:firstColumn="0" w:lastColumn="0" w:oddVBand="0" w:evenVBand="0" w:oddHBand="0" w:evenHBand="0" w:firstRowFirstColumn="0" w:firstRowLastColumn="0" w:lastRowFirstColumn="0" w:lastRowLastColumn="0"/>
-            </w:pPr>
-            <w:r>
-              <w:t xml:space="preserve"> LEXER --&gt; | T_WHITE_SPACE [   ]  on line 14...</w:t>
-            </w:r>
-          </w:p>
-          <w:p>
-            <w:pPr>
-              <w:cnfStyle w:val="000000000000" w:firstRow="0" w:lastRow="0" w:firstColumn="0" w:lastColumn="0" w:oddVBand="0" w:evenVBand="0" w:oddHBand="0" w:evenHBand="0" w:firstRowFirstColumn="0" w:firstRowLastColumn="0" w:lastRowFirstColumn="0" w:lastRowLastColumn="0"/>
-            </w:pPr>
-            <w:r>
-              <w:t xml:space="preserve"> LEXER --&gt; | T_CHAR [ s ]  on line 14...</w:t>
-            </w:r>
-          </w:p>
-          <w:p>
-            <w:pPr>
-              <w:cnfStyle w:val="000000000000" w:firstRow="0" w:lastRow="0" w:firstColumn="0" w:lastColumn="0" w:oddVBand="0" w:evenVBand="0" w:oddHBand="0" w:evenHBand="0" w:firstRowFirstColumn="0" w:firstRowLastColumn="0" w:lastRowFirstColumn="0" w:lastRowLastColumn="0"/>
-            </w:pPr>
-            <w:r>
-              <w:t xml:space="preserve"> LEXER --&gt; | T_CHAR [ p ]  on line 14...</w:t>
-            </w:r>
-          </w:p>
-          <w:p>
-            <w:pPr>
-              <w:cnfStyle w:val="000000000000" w:firstRow="0" w:lastRow="0" w:firstColumn="0" w:lastColumn="0" w:oddVBand="0" w:evenVBand="0" w:oddHBand="0" w:evenHBand="0" w:firstRowFirstColumn="0" w:firstRowLastColumn="0" w:lastRowFirstColumn="0" w:lastRowLastColumn="0"/>
-            </w:pPr>
-            <w:r>
-              <w:t xml:space="preserve"> LEXER --&gt; | T_CHAR [ o ]  on line 14...</w:t>
-            </w:r>
-          </w:p>
-          <w:p>
-            <w:pPr>
-              <w:cnfStyle w:val="000000000000" w:firstRow="0" w:lastRow="0" w:firstColumn="0" w:lastColumn="0" w:oddVBand="0" w:evenVBand="0" w:oddHBand="0" w:evenHBand="0" w:firstRowFirstColumn="0" w:firstRowLastColumn="0" w:lastRowFirstColumn="0" w:lastRowLastColumn="0"/>
-            </w:pPr>
-            <w:r>
-              <w:t xml:space="preserve"> LEXER --&gt; | T_CHAR [ o ]  on line 14...</w:t>
-            </w:r>
-          </w:p>
-          <w:p>
-            <w:pPr>
-              <w:cnfStyle w:val="000000000000" w:firstRow="0" w:lastRow="0" w:firstColumn="0" w:lastColumn="0" w:oddVBand="0" w:evenVBand="0" w:oddHBand="0" w:evenHBand="0" w:firstRowFirstColumn="0" w:firstRowLastColumn="0" w:lastRowFirstColumn="0" w:lastRowLastColumn="0"/>
-            </w:pPr>
-            <w:r>
-              <w:t xml:space="preserve"> LEXER --&gt; | T_CHAR [ n ]  on line 14...</w:t>
-            </w:r>
-          </w:p>
-          <w:p>
-            <w:pPr>
-              <w:cnfStyle w:val="000000000000" w:firstRow="0" w:lastRow="0" w:firstColumn="0" w:lastColumn="0" w:oddVBand="0" w:evenVBand="0" w:oddHBand="0" w:evenHBand="0" w:firstRowFirstColumn="0" w:firstRowLastColumn="0" w:lastRowFirstColumn="0" w:lastRowLastColumn="0"/>
-            </w:pPr>
-            <w:r>
-              <w:t xml:space="preserve"> LEXER --&gt; | T_QUOTE [ " ]  on line 14...</w:t>
-            </w:r>
-          </w:p>
-          <w:p>
-            <w:pPr>
-              <w:cnfStyle w:val="000000000000" w:firstRow="0" w:lastRow="0" w:firstColumn="0" w:lastColumn="0" w:oddVBand="0" w:evenVBand="0" w:oddHBand="0" w:evenHBand="0" w:firstRowFirstColumn="0" w:firstRowLastColumn="0" w:lastRowFirstColumn="0" w:lastRowLastColumn="0"/>
-            </w:pPr>
-            <w:r>
               <w:t xml:space="preserve"> LEXER --&gt; | T_RIGHT_PARENTHESIS [ ) ]  on line 14...</w:t>
             </w:r>
           </w:p>
@@ -1734,7 +1754,6 @@
               <w:cnfStyle w:val="000000000000" w:firstRow="0" w:lastRow="0" w:firstColumn="0" w:lastColumn="0" w:oddVBand="0" w:evenVBand="0" w:oddHBand="0" w:evenHBand="0" w:firstRowFirstColumn="0" w:firstRowLastColumn="0" w:lastRowFirstColumn="0" w:lastRowLastColumn="0"/>
             </w:pPr>
             <w:r>
-              <w:lastRenderedPageBreak/>
               <w:t xml:space="preserve"> LEXER --&gt; | T_CLOSING_BRACE [ } ]  on line 15...</w:t>
             </w:r>
           </w:p>
@@ -2313,6 +2332,7 @@
               <w:cnfStyle w:val="000000000000" w:firstRow="0" w:lastRow="0" w:firstColumn="0" w:lastColumn="0" w:oddVBand="0" w:evenVBand="0" w:oddHBand="0" w:evenHBand="0" w:firstRowFirstColumn="0" w:firstRowLastColumn="0" w:lastRowFirstColumn="0" w:lastRowLastColumn="0"/>
             </w:pPr>
             <w:r>
+              <w:lastRenderedPageBreak/>
               <w:t xml:space="preserve"> LEXER --&gt; | T_CLOSING_BRACE [ } ]  on line 7...</w:t>
             </w:r>
           </w:p>
@@ -2329,112 +2349,1594 @@
               <w:cnfStyle w:val="000000000000" w:firstRow="0" w:lastRow="0" w:firstColumn="0" w:lastColumn="0" w:oddVBand="0" w:evenVBand="0" w:oddHBand="0" w:evenHBand="0" w:firstRowFirstColumn="0" w:firstRowLastColumn="0" w:lastRowFirstColumn="0" w:lastRowLastColumn="0"/>
             </w:pPr>
             <w:r>
+              <w:t xml:space="preserve"> LEXER --&gt; | T_OPENING_PARENTHESIS [ ( ]  on line 9...</w:t>
+            </w:r>
+          </w:p>
+          <w:p>
+            <w:pPr>
+              <w:cnfStyle w:val="000000000000" w:firstRow="0" w:lastRow="0" w:firstColumn="0" w:lastColumn="0" w:oddVBand="0" w:evenVBand="0" w:oddHBand="0" w:evenHBand="0" w:firstRowFirstColumn="0" w:firstRowLastColumn="0" w:lastRowFirstColumn="0" w:lastRowLastColumn="0"/>
+            </w:pPr>
+            <w:r>
+              <w:t xml:space="preserve"> LEXER --&gt; | T_ID [ a ]  on line 9...</w:t>
+            </w:r>
+          </w:p>
+          <w:p>
+            <w:pPr>
+              <w:cnfStyle w:val="000000000000" w:firstRow="0" w:lastRow="0" w:firstColumn="0" w:lastColumn="0" w:oddVBand="0" w:evenVBand="0" w:oddHBand="0" w:evenHBand="0" w:firstRowFirstColumn="0" w:firstRowLastColumn="0" w:lastRowFirstColumn="0" w:lastRowLastColumn="0"/>
+            </w:pPr>
+            <w:r>
+              <w:t xml:space="preserve"> LEXER --&gt; | T_INEQUALITY_OP [ != ]  on line 9...</w:t>
+            </w:r>
+          </w:p>
+          <w:p>
+            <w:pPr>
+              <w:cnfStyle w:val="000000000000" w:firstRow="0" w:lastRow="0" w:firstColumn="0" w:lastColumn="0" w:oddVBand="0" w:evenVBand="0" w:oddHBand="0" w:evenHBand="0" w:firstRowFirstColumn="0" w:firstRowLastColumn="0" w:lastRowFirstColumn="0" w:lastRowLastColumn="0"/>
+            </w:pPr>
+            <w:r>
+              <w:t xml:space="preserve"> LEXER --&gt; | T_DIGIT [ 1 ]  on line 9...</w:t>
+            </w:r>
+          </w:p>
+          <w:p>
+            <w:pPr>
+              <w:cnfStyle w:val="000000000000" w:firstRow="0" w:lastRow="0" w:firstColumn="0" w:lastColumn="0" w:oddVBand="0" w:evenVBand="0" w:oddHBand="0" w:evenHBand="0" w:firstRowFirstColumn="0" w:firstRowLastColumn="0" w:lastRowFirstColumn="0" w:lastRowLastColumn="0"/>
+            </w:pPr>
+            <w:r>
+              <w:t xml:space="preserve"> LEXER --&gt; | T_RIGHT_PARENTHESIS [ ) ]  on line 9...</w:t>
+            </w:r>
+          </w:p>
+          <w:p>
+            <w:pPr>
+              <w:cnfStyle w:val="000000000000" w:firstRow="0" w:lastRow="0" w:firstColumn="0" w:lastColumn="0" w:oddVBand="0" w:evenVBand="0" w:oddHBand="0" w:evenHBand="0" w:firstRowFirstColumn="0" w:firstRowLastColumn="0" w:lastRowFirstColumn="0" w:lastRowLastColumn="0"/>
+            </w:pPr>
+            <w:r>
+              <w:t xml:space="preserve"> LEXER --&gt; | T_OPENING_BRACE [ { ]  on line 9...</w:t>
+            </w:r>
+          </w:p>
+          <w:p>
+            <w:pPr>
+              <w:cnfStyle w:val="000000000000" w:firstRow="0" w:lastRow="0" w:firstColumn="0" w:lastColumn="0" w:oddVBand="0" w:evenVBand="0" w:oddHBand="0" w:evenHBand="0" w:firstRowFirstColumn="0" w:firstRowLastColumn="0" w:lastRowFirstColumn="0" w:lastRowLastColumn="0"/>
+            </w:pPr>
+            <w:r>
+              <w:t xml:space="preserve"> LEXER --&gt; | T_ID [ a ]  on line 10...</w:t>
+            </w:r>
+          </w:p>
+          <w:p>
+            <w:pPr>
+              <w:cnfStyle w:val="000000000000" w:firstRow="0" w:lastRow="0" w:firstColumn="0" w:lastColumn="0" w:oddVBand="0" w:evenVBand="0" w:oddHBand="0" w:evenHBand="0" w:firstRowFirstColumn="0" w:firstRowLastColumn="0" w:lastRowFirstColumn="0" w:lastRowLastColumn="0"/>
+            </w:pPr>
+            <w:r>
+              <w:t xml:space="preserve"> LEXER --&gt; | T_ASSIGNMENT_OP [ = ]  on line 10...</w:t>
+            </w:r>
+          </w:p>
+          <w:p>
+            <w:pPr>
+              <w:cnfStyle w:val="000000000000" w:firstRow="0" w:lastRow="0" w:firstColumn="0" w:lastColumn="0" w:oddVBand="0" w:evenVBand="0" w:oddHBand="0" w:evenHBand="0" w:firstRowFirstColumn="0" w:firstRowLastColumn="0" w:lastRowFirstColumn="0" w:lastRowLastColumn="0"/>
+            </w:pPr>
+            <w:r>
+              <w:t xml:space="preserve"> LEXER --&gt; | T_DIGIT [ 3 ]  on line 10...</w:t>
+            </w:r>
+          </w:p>
+          <w:p>
+            <w:pPr>
+              <w:cnfStyle w:val="000000000000" w:firstRow="0" w:lastRow="0" w:firstColumn="0" w:lastColumn="0" w:oddVBand="0" w:evenVBand="0" w:oddHBand="0" w:evenHBand="0" w:firstRowFirstColumn="0" w:firstRowLastColumn="0" w:lastRowFirstColumn="0" w:lastRowLastColumn="0"/>
+            </w:pPr>
+            <w:r>
+              <w:t xml:space="preserve"> LEXER --&gt; | T_CLOSING_BRACE [ } ]  on line 11...</w:t>
+            </w:r>
+          </w:p>
+          <w:p>
+            <w:pPr>
+              <w:cnfStyle w:val="000000000000" w:firstRow="0" w:lastRow="0" w:firstColumn="0" w:lastColumn="0" w:oddVBand="0" w:evenVBand="0" w:oddHBand="0" w:evenHBand="0" w:firstRowFirstColumn="0" w:firstRowLastColumn="0" w:lastRowFirstColumn="0" w:lastRowLastColumn="0"/>
+            </w:pPr>
+            <w:r>
+              <w:t xml:space="preserve"> LEXER --&gt; | T_CLOSING_BRACE [ } ]  on line 12...</w:t>
+            </w:r>
+          </w:p>
+          <w:p>
+            <w:pPr>
+              <w:cnfStyle w:val="000000000000" w:firstRow="0" w:lastRow="0" w:firstColumn="0" w:lastColumn="0" w:oddVBand="0" w:evenVBand="0" w:oddHBand="0" w:evenHBand="0" w:firstRowFirstColumn="0" w:firstRowLastColumn="0" w:lastRowFirstColumn="0" w:lastRowLastColumn="0"/>
+            </w:pPr>
+            <w:r>
+              <w:t xml:space="preserve"> LEXER --&gt; | T_EOPS [ $ ]  on line 12...</w:t>
+            </w:r>
+          </w:p>
+          <w:p>
+            <w:pPr>
+              <w:cnfStyle w:val="000000000000" w:firstRow="0" w:lastRow="0" w:firstColumn="0" w:lastColumn="0" w:oddVBand="0" w:evenVBand="0" w:oddHBand="0" w:evenHBand="0" w:firstRowFirstColumn="0" w:firstRowLastColumn="0" w:lastRowFirstColumn="0" w:lastRowLastColumn="0"/>
+            </w:pPr>
+          </w:p>
+          <w:p>
+            <w:pPr>
+              <w:cnfStyle w:val="000000000000" w:firstRow="0" w:lastRow="0" w:firstColumn="0" w:lastColumn="0" w:oddVBand="0" w:evenVBand="0" w:oddHBand="0" w:evenHBand="0" w:firstRowFirstColumn="0" w:firstRowLastColumn="0" w:lastRowFirstColumn="0" w:lastRowLastColumn="0"/>
+            </w:pPr>
+            <w:r>
+              <w:t>Lex Completed With 0 WARNING(S) and 0 ERROR(S)...</w:t>
+            </w:r>
+          </w:p>
+        </w:tc>
+      </w:tr>
+      <w:tr>
+        <w:trPr>
+          <w:cnfStyle w:val="000000100000" w:firstRow="0" w:lastRow="0" w:firstColumn="0" w:lastColumn="0" w:oddVBand="0" w:evenVBand="0" w:oddHBand="1" w:evenHBand="0" w:firstRowFirstColumn="0" w:firstRowLastColumn="0" w:lastRowFirstColumn="0" w:lastRowLastColumn="0"/>
+        </w:trPr>
+        <w:tc>
+          <w:tcPr>
+            <w:cnfStyle w:val="001000000000" w:firstRow="0" w:lastRow="0" w:firstColumn="1" w:lastColumn="0" w:oddVBand="0" w:evenVBand="0" w:oddHBand="0" w:evenHBand="0" w:firstRowFirstColumn="0" w:firstRowLastColumn="0" w:lastRowFirstColumn="0" w:lastRowLastColumn="0"/>
+            <w:tcW w:w="3397" w:type="dxa"/>
+          </w:tcPr>
+          <w:p>
+            <w:r>
               <w:lastRenderedPageBreak/>
-              <w:t xml:space="preserve"> LEXER --&gt; | T_OPENING_PARENTHESIS [ ( ]  on line 9...</w:t>
-            </w:r>
-          </w:p>
-          <w:p>
-            <w:pPr>
-              <w:cnfStyle w:val="000000000000" w:firstRow="0" w:lastRow="0" w:firstColumn="0" w:lastColumn="0" w:oddVBand="0" w:evenVBand="0" w:oddHBand="0" w:evenHBand="0" w:firstRowFirstColumn="0" w:firstRowLastColumn="0" w:lastRowFirstColumn="0" w:lastRowLastColumn="0"/>
-            </w:pPr>
-            <w:r>
-              <w:t xml:space="preserve"> LEXER --&gt; | T_ID [ a ]  on line 9...</w:t>
-            </w:r>
-          </w:p>
-          <w:p>
-            <w:pPr>
-              <w:cnfStyle w:val="000000000000" w:firstRow="0" w:lastRow="0" w:firstColumn="0" w:lastColumn="0" w:oddVBand="0" w:evenVBand="0" w:oddHBand="0" w:evenHBand="0" w:firstRowFirstColumn="0" w:firstRowLastColumn="0" w:lastRowFirstColumn="0" w:lastRowLastColumn="0"/>
-            </w:pPr>
-            <w:r>
-              <w:t xml:space="preserve"> LEXER --&gt; | T_INEQUALITY_OP [ != ]  on line 9...</w:t>
-            </w:r>
-          </w:p>
-          <w:p>
-            <w:pPr>
-              <w:cnfStyle w:val="000000000000" w:firstRow="0" w:lastRow="0" w:firstColumn="0" w:lastColumn="0" w:oddVBand="0" w:evenVBand="0" w:oddHBand="0" w:evenHBand="0" w:firstRowFirstColumn="0" w:firstRowLastColumn="0" w:lastRowFirstColumn="0" w:lastRowLastColumn="0"/>
-            </w:pPr>
-            <w:r>
-              <w:t xml:space="preserve"> LEXER --&gt; | T_DIGIT [ 1 ]  on line 9...</w:t>
-            </w:r>
-          </w:p>
-          <w:p>
-            <w:pPr>
-              <w:cnfStyle w:val="000000000000" w:firstRow="0" w:lastRow="0" w:firstColumn="0" w:lastColumn="0" w:oddVBand="0" w:evenVBand="0" w:oddHBand="0" w:evenHBand="0" w:firstRowFirstColumn="0" w:firstRowLastColumn="0" w:lastRowFirstColumn="0" w:lastRowLastColumn="0"/>
-            </w:pPr>
-            <w:r>
-              <w:t xml:space="preserve"> LEXER --&gt; | T_RIGHT_PARENTHESIS [ ) ]  on line 9...</w:t>
-            </w:r>
-          </w:p>
-          <w:p>
-            <w:pPr>
-              <w:cnfStyle w:val="000000000000" w:firstRow="0" w:lastRow="0" w:firstColumn="0" w:lastColumn="0" w:oddVBand="0" w:evenVBand="0" w:oddHBand="0" w:evenHBand="0" w:firstRowFirstColumn="0" w:firstRowLastColumn="0" w:lastRowFirstColumn="0" w:lastRowLastColumn="0"/>
-            </w:pPr>
-            <w:r>
-              <w:t xml:space="preserve"> LEXER --&gt; | T_OPENING_BRACE [ { ]  on line 9...</w:t>
-            </w:r>
-          </w:p>
-          <w:p>
-            <w:pPr>
-              <w:cnfStyle w:val="000000000000" w:firstRow="0" w:lastRow="0" w:firstColumn="0" w:lastColumn="0" w:oddVBand="0" w:evenVBand="0" w:oddHBand="0" w:evenHBand="0" w:firstRowFirstColumn="0" w:firstRowLastColumn="0" w:lastRowFirstColumn="0" w:lastRowLastColumn="0"/>
-            </w:pPr>
-            <w:r>
-              <w:t xml:space="preserve"> LEXER --&gt; | T_ID [ a ]  on line 10...</w:t>
-            </w:r>
-          </w:p>
-          <w:p>
-            <w:pPr>
-              <w:cnfStyle w:val="000000000000" w:firstRow="0" w:lastRow="0" w:firstColumn="0" w:lastColumn="0" w:oddVBand="0" w:evenVBand="0" w:oddHBand="0" w:evenHBand="0" w:firstRowFirstColumn="0" w:firstRowLastColumn="0" w:lastRowFirstColumn="0" w:lastRowLastColumn="0"/>
-            </w:pPr>
-            <w:r>
-              <w:t xml:space="preserve"> LEXER --&gt; | T_ASSIGNMENT_OP [ = ]  on line 10...</w:t>
-            </w:r>
-          </w:p>
-          <w:p>
-            <w:pPr>
-              <w:cnfStyle w:val="000000000000" w:firstRow="0" w:lastRow="0" w:firstColumn="0" w:lastColumn="0" w:oddVBand="0" w:evenVBand="0" w:oddHBand="0" w:evenHBand="0" w:firstRowFirstColumn="0" w:firstRowLastColumn="0" w:lastRowFirstColumn="0" w:lastRowLastColumn="0"/>
-            </w:pPr>
-            <w:r>
-              <w:t xml:space="preserve"> LEXER --&gt; | T_DIGIT [ 3 ]  on line 10...</w:t>
-            </w:r>
-          </w:p>
-          <w:p>
-            <w:pPr>
-              <w:cnfStyle w:val="000000000000" w:firstRow="0" w:lastRow="0" w:firstColumn="0" w:lastColumn="0" w:oddVBand="0" w:evenVBand="0" w:oddHBand="0" w:evenHBand="0" w:firstRowFirstColumn="0" w:firstRowLastColumn="0" w:lastRowFirstColumn="0" w:lastRowLastColumn="0"/>
-            </w:pPr>
-            <w:r>
-              <w:t xml:space="preserve"> LEXER --&gt; | T_CLOSING_BRACE [ } ]  on line 11...</w:t>
-            </w:r>
-          </w:p>
-          <w:p>
-            <w:pPr>
-              <w:cnfStyle w:val="000000000000" w:firstRow="0" w:lastRow="0" w:firstColumn="0" w:lastColumn="0" w:oddVBand="0" w:evenVBand="0" w:oddHBand="0" w:evenHBand="0" w:firstRowFirstColumn="0" w:firstRowLastColumn="0" w:lastRowFirstColumn="0" w:lastRowLastColumn="0"/>
-            </w:pPr>
-            <w:r>
-              <w:t xml:space="preserve"> LEXER --&gt; | T_CLOSING_BRACE [ } ]  on line 12...</w:t>
-            </w:r>
-          </w:p>
-          <w:p>
-            <w:pPr>
-              <w:cnfStyle w:val="000000000000" w:firstRow="0" w:lastRow="0" w:firstColumn="0" w:lastColumn="0" w:oddVBand="0" w:evenVBand="0" w:oddHBand="0" w:evenHBand="0" w:firstRowFirstColumn="0" w:firstRowLastColumn="0" w:lastRowFirstColumn="0" w:lastRowLastColumn="0"/>
-            </w:pPr>
-            <w:r>
-              <w:t xml:space="preserve"> LEXER --&gt; | T_EOPS [ $ ]  on line 12...</w:t>
-            </w:r>
-          </w:p>
-          <w:p>
-            <w:pPr>
-              <w:cnfStyle w:val="000000000000" w:firstRow="0" w:lastRow="0" w:firstColumn="0" w:lastColumn="0" w:oddVBand="0" w:evenVBand="0" w:oddHBand="0" w:evenHBand="0" w:firstRowFirstColumn="0" w:firstRowLastColumn="0" w:lastRowFirstColumn="0" w:lastRowLastColumn="0"/>
-            </w:pPr>
-          </w:p>
-          <w:p>
-            <w:pPr>
-              <w:cnfStyle w:val="000000000000" w:firstRow="0" w:lastRow="0" w:firstColumn="0" w:lastColumn="0" w:oddVBand="0" w:evenVBand="0" w:oddHBand="0" w:evenHBand="0" w:firstRowFirstColumn="0" w:firstRowLastColumn="0" w:lastRowFirstColumn="0" w:lastRowLastColumn="0"/>
+              <w:t>{</w:t>
+            </w:r>
+          </w:p>
+          <w:p>
+            <w:r>
+              <w:tab/>
+              <w:t>print(while)</w:t>
+            </w:r>
+          </w:p>
+          <w:p>
+            <w:r>
+              <w:t>}$</w:t>
+            </w:r>
+          </w:p>
+        </w:tc>
+        <w:tc>
+          <w:tcPr>
+            <w:tcW w:w="5953" w:type="dxa"/>
+          </w:tcPr>
+          <w:p>
+            <w:pPr>
+              <w:cnfStyle w:val="000000100000" w:firstRow="0" w:lastRow="0" w:firstColumn="0" w:lastColumn="0" w:oddVBand="0" w:evenVBand="0" w:oddHBand="1" w:evenHBand="0" w:firstRowFirstColumn="0" w:firstRowLastColumn="0" w:lastRowFirstColumn="0" w:lastRowLastColumn="0"/>
+            </w:pPr>
+            <w:r>
+              <w:t xml:space="preserve">Beginning </w:t>
+            </w:r>
+            <w:proofErr w:type="spellStart"/>
+            <w:r>
+              <w:t>Lexing</w:t>
+            </w:r>
+            <w:proofErr w:type="spellEnd"/>
+            <w:r>
+              <w:t xml:space="preserve"> Session... *Stings Treated As </w:t>
+            </w:r>
+            <w:proofErr w:type="spellStart"/>
+            <w:r>
+              <w:t>CharList</w:t>
+            </w:r>
+            <w:proofErr w:type="spellEnd"/>
+            <w:r>
+              <w:t>*</w:t>
+            </w:r>
+          </w:p>
+          <w:p>
+            <w:pPr>
+              <w:cnfStyle w:val="000000100000" w:firstRow="0" w:lastRow="0" w:firstColumn="0" w:lastColumn="0" w:oddVBand="0" w:evenVBand="0" w:oddHBand="1" w:evenHBand="0" w:firstRowFirstColumn="0" w:firstRowLastColumn="0" w:lastRowFirstColumn="0" w:lastRowLastColumn="0"/>
+            </w:pPr>
+          </w:p>
+          <w:p>
+            <w:pPr>
+              <w:cnfStyle w:val="000000100000" w:firstRow="0" w:lastRow="0" w:firstColumn="0" w:lastColumn="0" w:oddVBand="0" w:evenVBand="0" w:oddHBand="1" w:evenHBand="0" w:firstRowFirstColumn="0" w:firstRowLastColumn="0" w:lastRowFirstColumn="0" w:lastRowLastColumn="0"/>
+            </w:pPr>
+            <w:r>
+              <w:t xml:space="preserve"> LEXER --&gt; | T_OPENING_BRACE [ { ]  on line 1...</w:t>
+            </w:r>
+          </w:p>
+          <w:p>
+            <w:pPr>
+              <w:cnfStyle w:val="000000100000" w:firstRow="0" w:lastRow="0" w:firstColumn="0" w:lastColumn="0" w:oddVBand="0" w:evenVBand="0" w:oddHBand="1" w:evenHBand="0" w:firstRowFirstColumn="0" w:firstRowLastColumn="0" w:lastRowFirstColumn="0" w:lastRowLastColumn="0"/>
+            </w:pPr>
+            <w:r>
+              <w:t xml:space="preserve"> LEXER --&gt; | T_PRINT [ print ]  on line 2...</w:t>
+            </w:r>
+          </w:p>
+          <w:p>
+            <w:pPr>
+              <w:cnfStyle w:val="000000100000" w:firstRow="0" w:lastRow="0" w:firstColumn="0" w:lastColumn="0" w:oddVBand="0" w:evenVBand="0" w:oddHBand="1" w:evenHBand="0" w:firstRowFirstColumn="0" w:firstRowLastColumn="0" w:lastRowFirstColumn="0" w:lastRowLastColumn="0"/>
+            </w:pPr>
+            <w:r>
+              <w:t xml:space="preserve"> LEXER --&gt; | T_OPENING_PARENTHESIS [ ( ]  on line 2...</w:t>
+            </w:r>
+          </w:p>
+          <w:p>
+            <w:pPr>
+              <w:cnfStyle w:val="000000100000" w:firstRow="0" w:lastRow="0" w:firstColumn="0" w:lastColumn="0" w:oddVBand="0" w:evenVBand="0" w:oddHBand="1" w:evenHBand="0" w:firstRowFirstColumn="0" w:firstRowLastColumn="0" w:lastRowFirstColumn="0" w:lastRowLastColumn="0"/>
+            </w:pPr>
+            <w:r>
+              <w:t xml:space="preserve"> LEXER --&gt; | T_WHILE [ while ]  on line 2...</w:t>
+            </w:r>
+          </w:p>
+          <w:p>
+            <w:pPr>
+              <w:cnfStyle w:val="000000100000" w:firstRow="0" w:lastRow="0" w:firstColumn="0" w:lastColumn="0" w:oddVBand="0" w:evenVBand="0" w:oddHBand="1" w:evenHBand="0" w:firstRowFirstColumn="0" w:firstRowLastColumn="0" w:lastRowFirstColumn="0" w:lastRowLastColumn="0"/>
+            </w:pPr>
+            <w:r>
+              <w:t xml:space="preserve"> LEXER --&gt; | T_RIGHT_PARENTHESIS [ ) ]  on line 2...</w:t>
+            </w:r>
+          </w:p>
+          <w:p>
+            <w:pPr>
+              <w:cnfStyle w:val="000000100000" w:firstRow="0" w:lastRow="0" w:firstColumn="0" w:lastColumn="0" w:oddVBand="0" w:evenVBand="0" w:oddHBand="1" w:evenHBand="0" w:firstRowFirstColumn="0" w:firstRowLastColumn="0" w:lastRowFirstColumn="0" w:lastRowLastColumn="0"/>
+            </w:pPr>
+            <w:r>
+              <w:t xml:space="preserve"> LEXER --&gt; | T_CLOSING_BRACE [ } ]  on line 3...</w:t>
+            </w:r>
+          </w:p>
+          <w:p>
+            <w:pPr>
+              <w:cnfStyle w:val="000000100000" w:firstRow="0" w:lastRow="0" w:firstColumn="0" w:lastColumn="0" w:oddVBand="0" w:evenVBand="0" w:oddHBand="1" w:evenHBand="0" w:firstRowFirstColumn="0" w:firstRowLastColumn="0" w:lastRowFirstColumn="0" w:lastRowLastColumn="0"/>
+            </w:pPr>
+            <w:r>
+              <w:t xml:space="preserve"> LEXER --&gt; | T_EOPS [ $ ]  on line 3...</w:t>
+            </w:r>
+          </w:p>
+          <w:p>
+            <w:pPr>
+              <w:cnfStyle w:val="000000100000" w:firstRow="0" w:lastRow="0" w:firstColumn="0" w:lastColumn="0" w:oddVBand="0" w:evenVBand="0" w:oddHBand="1" w:evenHBand="0" w:firstRowFirstColumn="0" w:firstRowLastColumn="0" w:lastRowFirstColumn="0" w:lastRowLastColumn="0"/>
+            </w:pPr>
+          </w:p>
+          <w:p>
+            <w:pPr>
+              <w:cnfStyle w:val="000000100000" w:firstRow="0" w:lastRow="0" w:firstColumn="0" w:lastColumn="0" w:oddVBand="0" w:evenVBand="0" w:oddHBand="1" w:evenHBand="0" w:firstRowFirstColumn="0" w:firstRowLastColumn="0" w:lastRowFirstColumn="0" w:lastRowLastColumn="0"/>
             </w:pPr>
             <w:r>
               <w:t>Lex Completed With 0 WARNING(S) and 0 ERROR(S)...</w:t>
+            </w:r>
+          </w:p>
+        </w:tc>
+      </w:tr>
+      <w:tr>
+        <w:tc>
+          <w:tcPr>
+            <w:cnfStyle w:val="001000000000" w:firstRow="0" w:lastRow="0" w:firstColumn="1" w:lastColumn="0" w:oddVBand="0" w:evenVBand="0" w:oddHBand="0" w:evenHBand="0" w:firstRowFirstColumn="0" w:firstRowLastColumn="0" w:lastRowFirstColumn="0" w:lastRowLastColumn="0"/>
+            <w:tcW w:w="3397" w:type="dxa"/>
+          </w:tcPr>
+          <w:p>
+            <w:pPr>
+              <w:jc w:val="both"/>
+            </w:pPr>
+            <w:r>
+              <w:t>{</w:t>
+            </w:r>
+          </w:p>
+          <w:p>
+            <w:pPr>
+              <w:jc w:val="both"/>
+            </w:pPr>
+            <w:r>
+              <w:tab/>
+              <w:t>print("while")</w:t>
+            </w:r>
+          </w:p>
+          <w:p>
+            <w:pPr>
+              <w:jc w:val="both"/>
+            </w:pPr>
+            <w:r>
+              <w:t>}$</w:t>
+            </w:r>
+          </w:p>
+        </w:tc>
+        <w:tc>
+          <w:tcPr>
+            <w:tcW w:w="5953" w:type="dxa"/>
+          </w:tcPr>
+          <w:p>
+            <w:pPr>
+              <w:cnfStyle w:val="000000000000" w:firstRow="0" w:lastRow="0" w:firstColumn="0" w:lastColumn="0" w:oddVBand="0" w:evenVBand="0" w:oddHBand="0" w:evenHBand="0" w:firstRowFirstColumn="0" w:firstRowLastColumn="0" w:lastRowFirstColumn="0" w:lastRowLastColumn="0"/>
+            </w:pPr>
+            <w:r>
+              <w:t xml:space="preserve">Beginning </w:t>
+            </w:r>
+            <w:proofErr w:type="spellStart"/>
+            <w:r>
+              <w:t>Lexing</w:t>
+            </w:r>
+            <w:proofErr w:type="spellEnd"/>
+            <w:r>
+              <w:t xml:space="preserve"> Session... *Stings Treated As </w:t>
+            </w:r>
+            <w:proofErr w:type="spellStart"/>
+            <w:r>
+              <w:t>CharList</w:t>
+            </w:r>
+            <w:proofErr w:type="spellEnd"/>
+            <w:r>
+              <w:t>*</w:t>
+            </w:r>
+          </w:p>
+          <w:p>
+            <w:pPr>
+              <w:cnfStyle w:val="000000000000" w:firstRow="0" w:lastRow="0" w:firstColumn="0" w:lastColumn="0" w:oddVBand="0" w:evenVBand="0" w:oddHBand="0" w:evenHBand="0" w:firstRowFirstColumn="0" w:firstRowLastColumn="0" w:lastRowFirstColumn="0" w:lastRowLastColumn="0"/>
+            </w:pPr>
+          </w:p>
+          <w:p>
+            <w:pPr>
+              <w:cnfStyle w:val="000000000000" w:firstRow="0" w:lastRow="0" w:firstColumn="0" w:lastColumn="0" w:oddVBand="0" w:evenVBand="0" w:oddHBand="0" w:evenHBand="0" w:firstRowFirstColumn="0" w:firstRowLastColumn="0" w:lastRowFirstColumn="0" w:lastRowLastColumn="0"/>
+            </w:pPr>
+            <w:r>
+              <w:t xml:space="preserve"> LEXER --&gt; | T_OPENING_BRACE [ { ]  on line 1...</w:t>
+            </w:r>
+          </w:p>
+          <w:p>
+            <w:pPr>
+              <w:cnfStyle w:val="000000000000" w:firstRow="0" w:lastRow="0" w:firstColumn="0" w:lastColumn="0" w:oddVBand="0" w:evenVBand="0" w:oddHBand="0" w:evenHBand="0" w:firstRowFirstColumn="0" w:firstRowLastColumn="0" w:lastRowFirstColumn="0" w:lastRowLastColumn="0"/>
+            </w:pPr>
+            <w:r>
+              <w:t xml:space="preserve"> LEXER --&gt; | T_PRINT [ print ]  on line 2...</w:t>
+            </w:r>
+          </w:p>
+          <w:p>
+            <w:pPr>
+              <w:cnfStyle w:val="000000000000" w:firstRow="0" w:lastRow="0" w:firstColumn="0" w:lastColumn="0" w:oddVBand="0" w:evenVBand="0" w:oddHBand="0" w:evenHBand="0" w:firstRowFirstColumn="0" w:firstRowLastColumn="0" w:lastRowFirstColumn="0" w:lastRowLastColumn="0"/>
+            </w:pPr>
+            <w:r>
+              <w:t xml:space="preserve"> LEXER --&gt; | T_OPENING_PARENTHESIS [ ( ]  on line 2...</w:t>
+            </w:r>
+          </w:p>
+          <w:p>
+            <w:pPr>
+              <w:cnfStyle w:val="000000000000" w:firstRow="0" w:lastRow="0" w:firstColumn="0" w:lastColumn="0" w:oddVBand="0" w:evenVBand="0" w:oddHBand="0" w:evenHBand="0" w:firstRowFirstColumn="0" w:firstRowLastColumn="0" w:lastRowFirstColumn="0" w:lastRowLastColumn="0"/>
+            </w:pPr>
+            <w:r>
+              <w:t xml:space="preserve"> LEXER --&gt; | T_QUOTE [ " ]  on line 2...</w:t>
+            </w:r>
+          </w:p>
+          <w:p>
+            <w:pPr>
+              <w:cnfStyle w:val="000000000000" w:firstRow="0" w:lastRow="0" w:firstColumn="0" w:lastColumn="0" w:oddVBand="0" w:evenVBand="0" w:oddHBand="0" w:evenHBand="0" w:firstRowFirstColumn="0" w:firstRowLastColumn="0" w:lastRowFirstColumn="0" w:lastRowLastColumn="0"/>
+            </w:pPr>
+            <w:r>
+              <w:t xml:space="preserve"> LEXER --&gt; | T_CHAR [ w ]  on line 2...</w:t>
+            </w:r>
+          </w:p>
+          <w:p>
+            <w:pPr>
+              <w:cnfStyle w:val="000000000000" w:firstRow="0" w:lastRow="0" w:firstColumn="0" w:lastColumn="0" w:oddVBand="0" w:evenVBand="0" w:oddHBand="0" w:evenHBand="0" w:firstRowFirstColumn="0" w:firstRowLastColumn="0" w:lastRowFirstColumn="0" w:lastRowLastColumn="0"/>
+            </w:pPr>
+            <w:r>
+              <w:t xml:space="preserve"> LEXER --&gt; | T_CHAR [ h ]  on line 2...</w:t>
+            </w:r>
+          </w:p>
+          <w:p>
+            <w:pPr>
+              <w:cnfStyle w:val="000000000000" w:firstRow="0" w:lastRow="0" w:firstColumn="0" w:lastColumn="0" w:oddVBand="0" w:evenVBand="0" w:oddHBand="0" w:evenHBand="0" w:firstRowFirstColumn="0" w:firstRowLastColumn="0" w:lastRowFirstColumn="0" w:lastRowLastColumn="0"/>
+            </w:pPr>
+            <w:r>
+              <w:t xml:space="preserve"> LEXER --&gt; | T_CHAR [ </w:t>
+            </w:r>
+            <w:proofErr w:type="spellStart"/>
+            <w:r>
+              <w:t>i</w:t>
+            </w:r>
+            <w:proofErr w:type="spellEnd"/>
+            <w:r>
+              <w:t xml:space="preserve"> ]  on line 2...</w:t>
+            </w:r>
+          </w:p>
+          <w:p>
+            <w:pPr>
+              <w:cnfStyle w:val="000000000000" w:firstRow="0" w:lastRow="0" w:firstColumn="0" w:lastColumn="0" w:oddVBand="0" w:evenVBand="0" w:oddHBand="0" w:evenHBand="0" w:firstRowFirstColumn="0" w:firstRowLastColumn="0" w:lastRowFirstColumn="0" w:lastRowLastColumn="0"/>
+            </w:pPr>
+            <w:r>
+              <w:t xml:space="preserve"> LEXER --&gt; | T_CHAR [ l ]  on line 2...</w:t>
+            </w:r>
+          </w:p>
+          <w:p>
+            <w:pPr>
+              <w:cnfStyle w:val="000000000000" w:firstRow="0" w:lastRow="0" w:firstColumn="0" w:lastColumn="0" w:oddVBand="0" w:evenVBand="0" w:oddHBand="0" w:evenHBand="0" w:firstRowFirstColumn="0" w:firstRowLastColumn="0" w:lastRowFirstColumn="0" w:lastRowLastColumn="0"/>
+            </w:pPr>
+            <w:r>
+              <w:t xml:space="preserve"> LEXER --&gt; | T_CHAR [ e ]  on line 2...</w:t>
+            </w:r>
+          </w:p>
+          <w:p>
+            <w:pPr>
+              <w:cnfStyle w:val="000000000000" w:firstRow="0" w:lastRow="0" w:firstColumn="0" w:lastColumn="0" w:oddVBand="0" w:evenVBand="0" w:oddHBand="0" w:evenHBand="0" w:firstRowFirstColumn="0" w:firstRowLastColumn="0" w:lastRowFirstColumn="0" w:lastRowLastColumn="0"/>
+            </w:pPr>
+            <w:r>
+              <w:t xml:space="preserve"> LEXER --&gt; | T_QUOTE [ " ]  on line 2...</w:t>
+            </w:r>
+          </w:p>
+          <w:p>
+            <w:pPr>
+              <w:cnfStyle w:val="000000000000" w:firstRow="0" w:lastRow="0" w:firstColumn="0" w:lastColumn="0" w:oddVBand="0" w:evenVBand="0" w:oddHBand="0" w:evenHBand="0" w:firstRowFirstColumn="0" w:firstRowLastColumn="0" w:lastRowFirstColumn="0" w:lastRowLastColumn="0"/>
+            </w:pPr>
+            <w:r>
+              <w:t xml:space="preserve"> LEXER --&gt; | T_RIGHT_PARENTHESIS [ ) ]  on line 2...</w:t>
+            </w:r>
+          </w:p>
+          <w:p>
+            <w:pPr>
+              <w:cnfStyle w:val="000000000000" w:firstRow="0" w:lastRow="0" w:firstColumn="0" w:lastColumn="0" w:oddVBand="0" w:evenVBand="0" w:oddHBand="0" w:evenHBand="0" w:firstRowFirstColumn="0" w:firstRowLastColumn="0" w:lastRowFirstColumn="0" w:lastRowLastColumn="0"/>
+            </w:pPr>
+            <w:r>
+              <w:t xml:space="preserve"> LEXER --&gt; | T_CLOSING_BRACE [ } ]  on line 3...</w:t>
+            </w:r>
+          </w:p>
+          <w:p>
+            <w:pPr>
+              <w:cnfStyle w:val="000000000000" w:firstRow="0" w:lastRow="0" w:firstColumn="0" w:lastColumn="0" w:oddVBand="0" w:evenVBand="0" w:oddHBand="0" w:evenHBand="0" w:firstRowFirstColumn="0" w:firstRowLastColumn="0" w:lastRowFirstColumn="0" w:lastRowLastColumn="0"/>
+            </w:pPr>
+            <w:r>
+              <w:t xml:space="preserve"> LEXER --&gt; | T_EOPS [ $ ]  on line 3...</w:t>
+            </w:r>
+          </w:p>
+          <w:p>
+            <w:pPr>
+              <w:cnfStyle w:val="000000000000" w:firstRow="0" w:lastRow="0" w:firstColumn="0" w:lastColumn="0" w:oddVBand="0" w:evenVBand="0" w:oddHBand="0" w:evenHBand="0" w:firstRowFirstColumn="0" w:firstRowLastColumn="0" w:lastRowFirstColumn="0" w:lastRowLastColumn="0"/>
+            </w:pPr>
+          </w:p>
+          <w:p>
+            <w:pPr>
+              <w:cnfStyle w:val="000000000000" w:firstRow="0" w:lastRow="0" w:firstColumn="0" w:lastColumn="0" w:oddVBand="0" w:evenVBand="0" w:oddHBand="0" w:evenHBand="0" w:firstRowFirstColumn="0" w:firstRowLastColumn="0" w:lastRowFirstColumn="0" w:lastRowLastColumn="0"/>
+            </w:pPr>
+            <w:r>
+              <w:t>Lex Completed With 0 WARNING(S) and 0 ERROR(S)...</w:t>
+            </w:r>
+          </w:p>
+        </w:tc>
+      </w:tr>
+    </w:tbl>
+    <w:p/>
+    <w:tbl>
+      <w:tblPr>
+        <w:tblStyle w:val="GridTable4-Accent2"/>
+        <w:tblW w:w="0" w:type="auto"/>
+        <w:tblLook w:val="04A0" w:firstRow="1" w:lastRow="0" w:firstColumn="1" w:lastColumn="0" w:noHBand="0" w:noVBand="1"/>
+      </w:tblPr>
+      <w:tblGrid>
+        <w:gridCol w:w="3415"/>
+        <w:gridCol w:w="5935"/>
+      </w:tblGrid>
+      <w:tr>
+        <w:trPr>
+          <w:cnfStyle w:val="100000000000" w:firstRow="1" w:lastRow="0" w:firstColumn="0" w:lastColumn="0" w:oddVBand="0" w:evenVBand="0" w:oddHBand="0" w:evenHBand="0" w:firstRowFirstColumn="0" w:firstRowLastColumn="0" w:lastRowFirstColumn="0" w:lastRowLastColumn="0"/>
+        </w:trPr>
+        <w:tc>
+          <w:tcPr>
+            <w:cnfStyle w:val="001000000000" w:firstRow="0" w:lastRow="0" w:firstColumn="1" w:lastColumn="0" w:oddVBand="0" w:evenVBand="0" w:oddHBand="0" w:evenHBand="0" w:firstRowFirstColumn="0" w:firstRowLastColumn="0" w:lastRowFirstColumn="0" w:lastRowLastColumn="0"/>
+            <w:tcW w:w="3415" w:type="dxa"/>
+          </w:tcPr>
+          <w:p>
+            <w:pPr>
+              <w:jc w:val="center"/>
+            </w:pPr>
+            <w:r>
+              <w:t>Failed Lex Code Block</w:t>
+            </w:r>
+          </w:p>
+        </w:tc>
+        <w:tc>
+          <w:tcPr>
+            <w:tcW w:w="5935" w:type="dxa"/>
+          </w:tcPr>
+          <w:p>
+            <w:pPr>
+              <w:jc w:val="center"/>
+              <w:cnfStyle w:val="100000000000" w:firstRow="1" w:lastRow="0" w:firstColumn="0" w:lastColumn="0" w:oddVBand="0" w:evenVBand="0" w:oddHBand="0" w:evenHBand="0" w:firstRowFirstColumn="0" w:firstRowLastColumn="0" w:lastRowFirstColumn="0" w:lastRowLastColumn="0"/>
+            </w:pPr>
+            <w:r>
+              <w:t>Log Results</w:t>
+            </w:r>
+          </w:p>
+        </w:tc>
+      </w:tr>
+      <w:tr>
+        <w:trPr>
+          <w:cnfStyle w:val="000000100000" w:firstRow="0" w:lastRow="0" w:firstColumn="0" w:lastColumn="0" w:oddVBand="0" w:evenVBand="0" w:oddHBand="1" w:evenHBand="0" w:firstRowFirstColumn="0" w:firstRowLastColumn="0" w:lastRowFirstColumn="0" w:lastRowLastColumn="0"/>
+        </w:trPr>
+        <w:tc>
+          <w:tcPr>
+            <w:cnfStyle w:val="001000000000" w:firstRow="0" w:lastRow="0" w:firstColumn="1" w:lastColumn="0" w:oddVBand="0" w:evenVBand="0" w:oddHBand="0" w:evenHBand="0" w:firstRowFirstColumn="0" w:firstRowLastColumn="0" w:lastRowFirstColumn="0" w:lastRowLastColumn="0"/>
+            <w:tcW w:w="3415" w:type="dxa"/>
+          </w:tcPr>
+          <w:p>
+            <w:r>
+              <w:t>{}$</w:t>
+            </w:r>
+            <w:r>
+              <w:tab/>
+            </w:r>
+          </w:p>
+          <w:p>
+            <w:r>
+              <w:lastRenderedPageBreak/>
+              <w:t>{{{{{{}}}}}}$</w:t>
+            </w:r>
+            <w:r>
+              <w:tab/>
+            </w:r>
+          </w:p>
+          <w:p>
+            <w:r>
+              <w:t>{{{{{{}}}}}}}$</w:t>
+            </w:r>
+            <w:r>
+              <w:tab/>
+            </w:r>
+          </w:p>
+          <w:p>
+            <w:r>
+              <w:t>{</w:t>
+            </w:r>
+            <w:proofErr w:type="spellStart"/>
+            <w:r>
+              <w:t>int</w:t>
+            </w:r>
+            <w:proofErr w:type="spellEnd"/>
+            <w:r>
+              <w:tab/>
+              <w:t>@}$</w:t>
+            </w:r>
+          </w:p>
+        </w:tc>
+        <w:tc>
+          <w:tcPr>
+            <w:tcW w:w="5935" w:type="dxa"/>
+          </w:tcPr>
+          <w:p>
+            <w:pPr>
+              <w:cnfStyle w:val="000000100000" w:firstRow="0" w:lastRow="0" w:firstColumn="0" w:lastColumn="0" w:oddVBand="0" w:evenVBand="0" w:oddHBand="1" w:evenHBand="0" w:firstRowFirstColumn="0" w:firstRowLastColumn="0" w:lastRowFirstColumn="0" w:lastRowLastColumn="0"/>
+            </w:pPr>
+            <w:r>
+              <w:lastRenderedPageBreak/>
+              <w:t xml:space="preserve">Beginning </w:t>
+            </w:r>
+            <w:proofErr w:type="spellStart"/>
+            <w:r>
+              <w:t>Lexing</w:t>
+            </w:r>
+            <w:proofErr w:type="spellEnd"/>
+            <w:r>
+              <w:t xml:space="preserve"> Session... *Stings Treated As </w:t>
+            </w:r>
+            <w:proofErr w:type="spellStart"/>
+            <w:r>
+              <w:t>CharList</w:t>
+            </w:r>
+            <w:proofErr w:type="spellEnd"/>
+            <w:r>
+              <w:t>*</w:t>
+            </w:r>
+          </w:p>
+          <w:p>
+            <w:pPr>
+              <w:cnfStyle w:val="000000100000" w:firstRow="0" w:lastRow="0" w:firstColumn="0" w:lastColumn="0" w:oddVBand="0" w:evenVBand="0" w:oddHBand="1" w:evenHBand="0" w:firstRowFirstColumn="0" w:firstRowLastColumn="0" w:lastRowFirstColumn="0" w:lastRowLastColumn="0"/>
+            </w:pPr>
+          </w:p>
+          <w:p>
+            <w:pPr>
+              <w:cnfStyle w:val="000000100000" w:firstRow="0" w:lastRow="0" w:firstColumn="0" w:lastColumn="0" w:oddVBand="0" w:evenVBand="0" w:oddHBand="1" w:evenHBand="0" w:firstRowFirstColumn="0" w:firstRowLastColumn="0" w:lastRowFirstColumn="0" w:lastRowLastColumn="0"/>
+            </w:pPr>
+            <w:r>
+              <w:t xml:space="preserve"> LEXER --&gt; | T_OPENING_BRACE [ { ]  on line 1...</w:t>
+            </w:r>
+          </w:p>
+          <w:p>
+            <w:pPr>
+              <w:cnfStyle w:val="000000100000" w:firstRow="0" w:lastRow="0" w:firstColumn="0" w:lastColumn="0" w:oddVBand="0" w:evenVBand="0" w:oddHBand="1" w:evenHBand="0" w:firstRowFirstColumn="0" w:firstRowLastColumn="0" w:lastRowFirstColumn="0" w:lastRowLastColumn="0"/>
+            </w:pPr>
+            <w:r>
+              <w:t xml:space="preserve"> LEXER --&gt; | T_CLOSING_BRACE [ } ]  on line 1...</w:t>
+            </w:r>
+          </w:p>
+          <w:p>
+            <w:pPr>
+              <w:cnfStyle w:val="000000100000" w:firstRow="0" w:lastRow="0" w:firstColumn="0" w:lastColumn="0" w:oddVBand="0" w:evenVBand="0" w:oddHBand="1" w:evenHBand="0" w:firstRowFirstColumn="0" w:firstRowLastColumn="0" w:lastRowFirstColumn="0" w:lastRowLastColumn="0"/>
+            </w:pPr>
+            <w:r>
+              <w:t xml:space="preserve"> LEXER --&gt; | T_EOPS [ $ ]  on line 1...</w:t>
+            </w:r>
+          </w:p>
+          <w:p>
+            <w:pPr>
+              <w:cnfStyle w:val="000000100000" w:firstRow="0" w:lastRow="0" w:firstColumn="0" w:lastColumn="0" w:oddVBand="0" w:evenVBand="0" w:oddHBand="1" w:evenHBand="0" w:firstRowFirstColumn="0" w:firstRowLastColumn="0" w:lastRowFirstColumn="0" w:lastRowLastColumn="0"/>
+            </w:pPr>
+            <w:r>
+              <w:t xml:space="preserve"> LEXER --&gt; | T_OPENING_BRACE [ { ]  on line 2...</w:t>
+            </w:r>
+          </w:p>
+          <w:p>
+            <w:pPr>
+              <w:cnfStyle w:val="000000100000" w:firstRow="0" w:lastRow="0" w:firstColumn="0" w:lastColumn="0" w:oddVBand="0" w:evenVBand="0" w:oddHBand="1" w:evenHBand="0" w:firstRowFirstColumn="0" w:firstRowLastColumn="0" w:lastRowFirstColumn="0" w:lastRowLastColumn="0"/>
+            </w:pPr>
+            <w:r>
+              <w:t xml:space="preserve"> LEXER --&gt; | T_OPENING_BRACE [ { ]  on line 2...</w:t>
+            </w:r>
+          </w:p>
+          <w:p>
+            <w:pPr>
+              <w:cnfStyle w:val="000000100000" w:firstRow="0" w:lastRow="0" w:firstColumn="0" w:lastColumn="0" w:oddVBand="0" w:evenVBand="0" w:oddHBand="1" w:evenHBand="0" w:firstRowFirstColumn="0" w:firstRowLastColumn="0" w:lastRowFirstColumn="0" w:lastRowLastColumn="0"/>
+            </w:pPr>
+            <w:r>
+              <w:t xml:space="preserve"> LEXER --&gt; | T_OPENING_BRACE [ { ]  on line 2...</w:t>
+            </w:r>
+          </w:p>
+          <w:p>
+            <w:pPr>
+              <w:cnfStyle w:val="000000100000" w:firstRow="0" w:lastRow="0" w:firstColumn="0" w:lastColumn="0" w:oddVBand="0" w:evenVBand="0" w:oddHBand="1" w:evenHBand="0" w:firstRowFirstColumn="0" w:firstRowLastColumn="0" w:lastRowFirstColumn="0" w:lastRowLastColumn="0"/>
+            </w:pPr>
+            <w:r>
+              <w:t xml:space="preserve"> LEXER --&gt; | T_OPENING_BRACE [ { ]  on line 2...</w:t>
+            </w:r>
+          </w:p>
+          <w:p>
+            <w:pPr>
+              <w:cnfStyle w:val="000000100000" w:firstRow="0" w:lastRow="0" w:firstColumn="0" w:lastColumn="0" w:oddVBand="0" w:evenVBand="0" w:oddHBand="1" w:evenHBand="0" w:firstRowFirstColumn="0" w:firstRowLastColumn="0" w:lastRowFirstColumn="0" w:lastRowLastColumn="0"/>
+            </w:pPr>
+            <w:r>
+              <w:t xml:space="preserve"> LEXER --&gt; | T_OPENING_BRACE [ { ]  on line 2...</w:t>
+            </w:r>
+          </w:p>
+          <w:p>
+            <w:pPr>
+              <w:cnfStyle w:val="000000100000" w:firstRow="0" w:lastRow="0" w:firstColumn="0" w:lastColumn="0" w:oddVBand="0" w:evenVBand="0" w:oddHBand="1" w:evenHBand="0" w:firstRowFirstColumn="0" w:firstRowLastColumn="0" w:lastRowFirstColumn="0" w:lastRowLastColumn="0"/>
+            </w:pPr>
+            <w:r>
+              <w:t xml:space="preserve"> LEXER --&gt; | T_OPENING_BRACE [ { ]  on line 2...</w:t>
+            </w:r>
+          </w:p>
+          <w:p>
+            <w:pPr>
+              <w:cnfStyle w:val="000000100000" w:firstRow="0" w:lastRow="0" w:firstColumn="0" w:lastColumn="0" w:oddVBand="0" w:evenVBand="0" w:oddHBand="1" w:evenHBand="0" w:firstRowFirstColumn="0" w:firstRowLastColumn="0" w:lastRowFirstColumn="0" w:lastRowLastColumn="0"/>
+            </w:pPr>
+            <w:r>
+              <w:t xml:space="preserve"> LEXER --&gt; | T_CLOSING_BRACE [ } ]  on line 2...</w:t>
+            </w:r>
+          </w:p>
+          <w:p>
+            <w:pPr>
+              <w:cnfStyle w:val="000000100000" w:firstRow="0" w:lastRow="0" w:firstColumn="0" w:lastColumn="0" w:oddVBand="0" w:evenVBand="0" w:oddHBand="1" w:evenHBand="0" w:firstRowFirstColumn="0" w:firstRowLastColumn="0" w:lastRowFirstColumn="0" w:lastRowLastColumn="0"/>
+            </w:pPr>
+            <w:r>
+              <w:t xml:space="preserve"> LEXER --&gt; | T_CLOSING_BRACE [ } ]  on line 2...</w:t>
+            </w:r>
+          </w:p>
+          <w:p>
+            <w:pPr>
+              <w:cnfStyle w:val="000000100000" w:firstRow="0" w:lastRow="0" w:firstColumn="0" w:lastColumn="0" w:oddVBand="0" w:evenVBand="0" w:oddHBand="1" w:evenHBand="0" w:firstRowFirstColumn="0" w:firstRowLastColumn="0" w:lastRowFirstColumn="0" w:lastRowLastColumn="0"/>
+            </w:pPr>
+            <w:r>
+              <w:t xml:space="preserve"> LEXER --&gt; | T_CLOSING_BRACE [ } ]  on line 2...</w:t>
+            </w:r>
+          </w:p>
+          <w:p>
+            <w:pPr>
+              <w:cnfStyle w:val="000000100000" w:firstRow="0" w:lastRow="0" w:firstColumn="0" w:lastColumn="0" w:oddVBand="0" w:evenVBand="0" w:oddHBand="1" w:evenHBand="0" w:firstRowFirstColumn="0" w:firstRowLastColumn="0" w:lastRowFirstColumn="0" w:lastRowLastColumn="0"/>
+            </w:pPr>
+            <w:r>
+              <w:t xml:space="preserve"> LEXER --&gt; | T_CLOSING_BRACE [ } ]  on line 2...</w:t>
+            </w:r>
+          </w:p>
+          <w:p>
+            <w:pPr>
+              <w:cnfStyle w:val="000000100000" w:firstRow="0" w:lastRow="0" w:firstColumn="0" w:lastColumn="0" w:oddVBand="0" w:evenVBand="0" w:oddHBand="1" w:evenHBand="0" w:firstRowFirstColumn="0" w:firstRowLastColumn="0" w:lastRowFirstColumn="0" w:lastRowLastColumn="0"/>
+            </w:pPr>
+            <w:r>
+              <w:t xml:space="preserve"> LEXER --&gt; | T_CLOSING_BRACE [ } ]  on line 2...</w:t>
+            </w:r>
+          </w:p>
+          <w:p>
+            <w:pPr>
+              <w:cnfStyle w:val="000000100000" w:firstRow="0" w:lastRow="0" w:firstColumn="0" w:lastColumn="0" w:oddVBand="0" w:evenVBand="0" w:oddHBand="1" w:evenHBand="0" w:firstRowFirstColumn="0" w:firstRowLastColumn="0" w:lastRowFirstColumn="0" w:lastRowLastColumn="0"/>
+            </w:pPr>
+            <w:r>
+              <w:t xml:space="preserve"> LEXER --&gt; | T_CLOSING_BRACE [ } ]  on line 2...</w:t>
+            </w:r>
+          </w:p>
+          <w:p>
+            <w:pPr>
+              <w:cnfStyle w:val="000000100000" w:firstRow="0" w:lastRow="0" w:firstColumn="0" w:lastColumn="0" w:oddVBand="0" w:evenVBand="0" w:oddHBand="1" w:evenHBand="0" w:firstRowFirstColumn="0" w:firstRowLastColumn="0" w:lastRowFirstColumn="0" w:lastRowLastColumn="0"/>
+            </w:pPr>
+            <w:r>
+              <w:t xml:space="preserve"> LEXER --&gt; | T_EOPS [ $ ]  on line 2...</w:t>
+            </w:r>
+          </w:p>
+          <w:p>
+            <w:pPr>
+              <w:cnfStyle w:val="000000100000" w:firstRow="0" w:lastRow="0" w:firstColumn="0" w:lastColumn="0" w:oddVBand="0" w:evenVBand="0" w:oddHBand="1" w:evenHBand="0" w:firstRowFirstColumn="0" w:firstRowLastColumn="0" w:lastRowFirstColumn="0" w:lastRowLastColumn="0"/>
+            </w:pPr>
+            <w:r>
+              <w:t xml:space="preserve"> LEXER --&gt; | T_OPENING_BRACE [ { ]  on line 3...</w:t>
+            </w:r>
+          </w:p>
+          <w:p>
+            <w:pPr>
+              <w:cnfStyle w:val="000000100000" w:firstRow="0" w:lastRow="0" w:firstColumn="0" w:lastColumn="0" w:oddVBand="0" w:evenVBand="0" w:oddHBand="1" w:evenHBand="0" w:firstRowFirstColumn="0" w:firstRowLastColumn="0" w:lastRowFirstColumn="0" w:lastRowLastColumn="0"/>
+            </w:pPr>
+            <w:r>
+              <w:t xml:space="preserve"> LEXER --&gt; | T_OPENING_BRACE [ { ]  on line 3...</w:t>
+            </w:r>
+          </w:p>
+          <w:p>
+            <w:pPr>
+              <w:cnfStyle w:val="000000100000" w:firstRow="0" w:lastRow="0" w:firstColumn="0" w:lastColumn="0" w:oddVBand="0" w:evenVBand="0" w:oddHBand="1" w:evenHBand="0" w:firstRowFirstColumn="0" w:firstRowLastColumn="0" w:lastRowFirstColumn="0" w:lastRowLastColumn="0"/>
+            </w:pPr>
+            <w:r>
+              <w:t xml:space="preserve"> LEXER --&gt; | T_OPENING_BRACE [ { ]  on line 3...</w:t>
+            </w:r>
+          </w:p>
+          <w:p>
+            <w:pPr>
+              <w:cnfStyle w:val="000000100000" w:firstRow="0" w:lastRow="0" w:firstColumn="0" w:lastColumn="0" w:oddVBand="0" w:evenVBand="0" w:oddHBand="1" w:evenHBand="0" w:firstRowFirstColumn="0" w:firstRowLastColumn="0" w:lastRowFirstColumn="0" w:lastRowLastColumn="0"/>
+            </w:pPr>
+            <w:r>
+              <w:t xml:space="preserve"> LEXER --&gt; | T_OPENING_BRACE [ { ]  on line 3...</w:t>
+            </w:r>
+          </w:p>
+          <w:p>
+            <w:pPr>
+              <w:cnfStyle w:val="000000100000" w:firstRow="0" w:lastRow="0" w:firstColumn="0" w:lastColumn="0" w:oddVBand="0" w:evenVBand="0" w:oddHBand="1" w:evenHBand="0" w:firstRowFirstColumn="0" w:firstRowLastColumn="0" w:lastRowFirstColumn="0" w:lastRowLastColumn="0"/>
+            </w:pPr>
+            <w:r>
+              <w:t xml:space="preserve"> LEXER --&gt; | T_OPENING_BRACE [ { ]  on line 3...</w:t>
+            </w:r>
+          </w:p>
+          <w:p>
+            <w:pPr>
+              <w:cnfStyle w:val="000000100000" w:firstRow="0" w:lastRow="0" w:firstColumn="0" w:lastColumn="0" w:oddVBand="0" w:evenVBand="0" w:oddHBand="1" w:evenHBand="0" w:firstRowFirstColumn="0" w:firstRowLastColumn="0" w:lastRowFirstColumn="0" w:lastRowLastColumn="0"/>
+            </w:pPr>
+            <w:r>
+              <w:t xml:space="preserve"> LEXER --&gt; | T_OPENING_BRACE [ { ]  on line 3...</w:t>
+            </w:r>
+          </w:p>
+          <w:p>
+            <w:pPr>
+              <w:cnfStyle w:val="000000100000" w:firstRow="0" w:lastRow="0" w:firstColumn="0" w:lastColumn="0" w:oddVBand="0" w:evenVBand="0" w:oddHBand="1" w:evenHBand="0" w:firstRowFirstColumn="0" w:firstRowLastColumn="0" w:lastRowFirstColumn="0" w:lastRowLastColumn="0"/>
+            </w:pPr>
+            <w:r>
+              <w:t xml:space="preserve"> LEXER --&gt; | T_CLOSING_BRACE [ } ]  on line 3...</w:t>
+            </w:r>
+          </w:p>
+          <w:p>
+            <w:pPr>
+              <w:cnfStyle w:val="000000100000" w:firstRow="0" w:lastRow="0" w:firstColumn="0" w:lastColumn="0" w:oddVBand="0" w:evenVBand="0" w:oddHBand="1" w:evenHBand="0" w:firstRowFirstColumn="0" w:firstRowLastColumn="0" w:lastRowFirstColumn="0" w:lastRowLastColumn="0"/>
+            </w:pPr>
+            <w:r>
+              <w:t xml:space="preserve"> LEXER --&gt; | T_CLOSING_BRACE [ } ]  on line 3...</w:t>
+            </w:r>
+          </w:p>
+          <w:p>
+            <w:pPr>
+              <w:cnfStyle w:val="000000100000" w:firstRow="0" w:lastRow="0" w:firstColumn="0" w:lastColumn="0" w:oddVBand="0" w:evenVBand="0" w:oddHBand="1" w:evenHBand="0" w:firstRowFirstColumn="0" w:firstRowLastColumn="0" w:lastRowFirstColumn="0" w:lastRowLastColumn="0"/>
+            </w:pPr>
+            <w:r>
+              <w:t xml:space="preserve"> LEXER --&gt; | T_CLOSING_BRACE [ } ]  on line 3...</w:t>
+            </w:r>
+          </w:p>
+          <w:p>
+            <w:pPr>
+              <w:cnfStyle w:val="000000100000" w:firstRow="0" w:lastRow="0" w:firstColumn="0" w:lastColumn="0" w:oddVBand="0" w:evenVBand="0" w:oddHBand="1" w:evenHBand="0" w:firstRowFirstColumn="0" w:firstRowLastColumn="0" w:lastRowFirstColumn="0" w:lastRowLastColumn="0"/>
+            </w:pPr>
+            <w:r>
+              <w:t xml:space="preserve"> LEXER --&gt; | T_CLOSING_BRACE [ } ]  on line 3...</w:t>
+            </w:r>
+          </w:p>
+          <w:p>
+            <w:pPr>
+              <w:cnfStyle w:val="000000100000" w:firstRow="0" w:lastRow="0" w:firstColumn="0" w:lastColumn="0" w:oddVBand="0" w:evenVBand="0" w:oddHBand="1" w:evenHBand="0" w:firstRowFirstColumn="0" w:firstRowLastColumn="0" w:lastRowFirstColumn="0" w:lastRowLastColumn="0"/>
+            </w:pPr>
+            <w:r>
+              <w:t xml:space="preserve"> LEXER --&gt; | T_CLOSING_BRACE [ } ]  on line 3...</w:t>
+            </w:r>
+          </w:p>
+          <w:p>
+            <w:pPr>
+              <w:cnfStyle w:val="000000100000" w:firstRow="0" w:lastRow="0" w:firstColumn="0" w:lastColumn="0" w:oddVBand="0" w:evenVBand="0" w:oddHBand="1" w:evenHBand="0" w:firstRowFirstColumn="0" w:firstRowLastColumn="0" w:lastRowFirstColumn="0" w:lastRowLastColumn="0"/>
+            </w:pPr>
+            <w:r>
+              <w:t xml:space="preserve"> LEXER --&gt; | T_CLOSING_BRACE [ } ]  on line 3...</w:t>
+            </w:r>
+          </w:p>
+          <w:p>
+            <w:pPr>
+              <w:cnfStyle w:val="000000100000" w:firstRow="0" w:lastRow="0" w:firstColumn="0" w:lastColumn="0" w:oddVBand="0" w:evenVBand="0" w:oddHBand="1" w:evenHBand="0" w:firstRowFirstColumn="0" w:firstRowLastColumn="0" w:lastRowFirstColumn="0" w:lastRowLastColumn="0"/>
+            </w:pPr>
+            <w:r>
+              <w:t xml:space="preserve"> LEXER --&gt; | T_CLOSING_BRACE [ } ]  on line 3...</w:t>
+            </w:r>
+          </w:p>
+          <w:p>
+            <w:pPr>
+              <w:cnfStyle w:val="000000100000" w:firstRow="0" w:lastRow="0" w:firstColumn="0" w:lastColumn="0" w:oddVBand="0" w:evenVBand="0" w:oddHBand="1" w:evenHBand="0" w:firstRowFirstColumn="0" w:firstRowLastColumn="0" w:lastRowFirstColumn="0" w:lastRowLastColumn="0"/>
+            </w:pPr>
+            <w:r>
+              <w:t xml:space="preserve"> LEXER --&gt; | T_EOPS [ $ ]  on line 3...</w:t>
+            </w:r>
+          </w:p>
+          <w:p>
+            <w:pPr>
+              <w:cnfStyle w:val="000000100000" w:firstRow="0" w:lastRow="0" w:firstColumn="0" w:lastColumn="0" w:oddVBand="0" w:evenVBand="0" w:oddHBand="1" w:evenHBand="0" w:firstRowFirstColumn="0" w:firstRowLastColumn="0" w:lastRowFirstColumn="0" w:lastRowLastColumn="0"/>
+            </w:pPr>
+            <w:r>
+              <w:t xml:space="preserve"> LEXER --&gt; | T_OPENING_BRACE [ { ]  on line 4...</w:t>
+            </w:r>
+          </w:p>
+          <w:p>
+            <w:pPr>
+              <w:cnfStyle w:val="000000100000" w:firstRow="0" w:lastRow="0" w:firstColumn="0" w:lastColumn="0" w:oddVBand="0" w:evenVBand="0" w:oddHBand="1" w:evenHBand="0" w:firstRowFirstColumn="0" w:firstRowLastColumn="0" w:lastRowFirstColumn="0" w:lastRowLastColumn="0"/>
+            </w:pPr>
+            <w:r>
+              <w:t xml:space="preserve"> LEXER --&gt; | T_VARIABLE_TYPE [ </w:t>
+            </w:r>
+            <w:proofErr w:type="spellStart"/>
+            <w:r>
+              <w:t>int</w:t>
+            </w:r>
+            <w:proofErr w:type="spellEnd"/>
+            <w:r>
+              <w:t xml:space="preserve"> ]  on line 4...</w:t>
+            </w:r>
+          </w:p>
+          <w:p>
+            <w:pPr>
+              <w:cnfStyle w:val="000000100000" w:firstRow="0" w:lastRow="0" w:firstColumn="0" w:lastColumn="0" w:oddVBand="0" w:evenVBand="0" w:oddHBand="1" w:evenHBand="0" w:firstRowFirstColumn="0" w:firstRowLastColumn="0" w:lastRowFirstColumn="0" w:lastRowLastColumn="0"/>
+            </w:pPr>
+            <w:r>
+              <w:t xml:space="preserve"> LEXER --&gt; | ERROR! Unrecognized or Invalid Token [ @ ] on line 4</w:t>
+            </w:r>
+          </w:p>
+          <w:p>
+            <w:pPr>
+              <w:cnfStyle w:val="000000100000" w:firstRow="0" w:lastRow="0" w:firstColumn="0" w:lastColumn="0" w:oddVBand="0" w:evenVBand="0" w:oddHBand="1" w:evenHBand="0" w:firstRowFirstColumn="0" w:firstRowLastColumn="0" w:lastRowFirstColumn="0" w:lastRowLastColumn="0"/>
+            </w:pPr>
+          </w:p>
+          <w:p>
+            <w:pPr>
+              <w:cnfStyle w:val="000000100000" w:firstRow="0" w:lastRow="0" w:firstColumn="0" w:lastColumn="0" w:oddVBand="0" w:evenVBand="0" w:oddHBand="1" w:evenHBand="0" w:firstRowFirstColumn="0" w:firstRowLastColumn="0" w:lastRowFirstColumn="0" w:lastRowLastColumn="0"/>
+            </w:pPr>
+            <w:r>
+              <w:t>Lex Failed With 0 WARNING(S) and 1 ERROR(S)...</w:t>
+            </w:r>
+          </w:p>
+        </w:tc>
+      </w:tr>
+      <w:tr>
+        <w:tc>
+          <w:tcPr>
+            <w:cnfStyle w:val="001000000000" w:firstRow="0" w:lastRow="0" w:firstColumn="1" w:lastColumn="0" w:oddVBand="0" w:evenVBand="0" w:oddHBand="0" w:evenHBand="0" w:firstRowFirstColumn="0" w:firstRowLastColumn="0" w:lastRowFirstColumn="0" w:lastRowLastColumn="0"/>
+            <w:tcW w:w="3415" w:type="dxa"/>
+          </w:tcPr>
+          <w:p>
+            <w:r>
+              <w:lastRenderedPageBreak/>
+              <w:t>{</w:t>
+            </w:r>
+          </w:p>
+          <w:p>
+            <w:r>
+              <w:tab/>
+              <w:t>print("$")</w:t>
+            </w:r>
+          </w:p>
+          <w:p>
+            <w:r>
+              <w:t>}</w:t>
             </w:r>
             <w:bookmarkStart w:id="0" w:name="_GoBack"/>
             <w:bookmarkEnd w:id="0"/>
+          </w:p>
+        </w:tc>
+        <w:tc>
+          <w:tcPr>
+            <w:tcW w:w="5935" w:type="dxa"/>
+          </w:tcPr>
+          <w:p>
+            <w:pPr>
+              <w:cnfStyle w:val="000000000000" w:firstRow="0" w:lastRow="0" w:firstColumn="0" w:lastColumn="0" w:oddVBand="0" w:evenVBand="0" w:oddHBand="0" w:evenHBand="0" w:firstRowFirstColumn="0" w:firstRowLastColumn="0" w:lastRowFirstColumn="0" w:lastRowLastColumn="0"/>
+            </w:pPr>
+            <w:r>
+              <w:t xml:space="preserve">Beginning </w:t>
+            </w:r>
+            <w:proofErr w:type="spellStart"/>
+            <w:r>
+              <w:t>Lexing</w:t>
+            </w:r>
+            <w:proofErr w:type="spellEnd"/>
+            <w:r>
+              <w:t xml:space="preserve"> Session... *Stings Treated As </w:t>
+            </w:r>
+            <w:proofErr w:type="spellStart"/>
+            <w:r>
+              <w:t>CharList</w:t>
+            </w:r>
+            <w:proofErr w:type="spellEnd"/>
+            <w:r>
+              <w:t>*</w:t>
+            </w:r>
+          </w:p>
+          <w:p>
+            <w:pPr>
+              <w:cnfStyle w:val="000000000000" w:firstRow="0" w:lastRow="0" w:firstColumn="0" w:lastColumn="0" w:oddVBand="0" w:evenVBand="0" w:oddHBand="0" w:evenHBand="0" w:firstRowFirstColumn="0" w:firstRowLastColumn="0" w:lastRowFirstColumn="0" w:lastRowLastColumn="0"/>
+            </w:pPr>
+          </w:p>
+          <w:p>
+            <w:pPr>
+              <w:cnfStyle w:val="000000000000" w:firstRow="0" w:lastRow="0" w:firstColumn="0" w:lastColumn="0" w:oddVBand="0" w:evenVBand="0" w:oddHBand="0" w:evenHBand="0" w:firstRowFirstColumn="0" w:firstRowLastColumn="0" w:lastRowFirstColumn="0" w:lastRowLastColumn="0"/>
+            </w:pPr>
+            <w:r>
+              <w:t xml:space="preserve"> LEXER --&gt; | T_OPENING_BRACE [ { ]  on line 1...</w:t>
+            </w:r>
+          </w:p>
+          <w:p>
+            <w:pPr>
+              <w:cnfStyle w:val="000000000000" w:firstRow="0" w:lastRow="0" w:firstColumn="0" w:lastColumn="0" w:oddVBand="0" w:evenVBand="0" w:oddHBand="0" w:evenHBand="0" w:firstRowFirstColumn="0" w:firstRowLastColumn="0" w:lastRowFirstColumn="0" w:lastRowLastColumn="0"/>
+            </w:pPr>
+            <w:r>
+              <w:t xml:space="preserve"> LEXER --&gt; | T_PRINT [ print ]  on line 2...</w:t>
+            </w:r>
+          </w:p>
+          <w:p>
+            <w:pPr>
+              <w:cnfStyle w:val="000000000000" w:firstRow="0" w:lastRow="0" w:firstColumn="0" w:lastColumn="0" w:oddVBand="0" w:evenVBand="0" w:oddHBand="0" w:evenHBand="0" w:firstRowFirstColumn="0" w:firstRowLastColumn="0" w:lastRowFirstColumn="0" w:lastRowLastColumn="0"/>
+            </w:pPr>
+            <w:r>
+              <w:t xml:space="preserve"> LEXER --&gt; | T_OPENING_PARENTHESIS [ ( ]  on line 2...</w:t>
+            </w:r>
+          </w:p>
+          <w:p>
+            <w:pPr>
+              <w:cnfStyle w:val="000000000000" w:firstRow="0" w:lastRow="0" w:firstColumn="0" w:lastColumn="0" w:oddVBand="0" w:evenVBand="0" w:oddHBand="0" w:evenHBand="0" w:firstRowFirstColumn="0" w:firstRowLastColumn="0" w:lastRowFirstColumn="0" w:lastRowLastColumn="0"/>
+            </w:pPr>
+            <w:r>
+              <w:t xml:space="preserve"> LEXER --&gt; | ERROR! Unrecognized or Invalid Token [ "$" ] on line 2</w:t>
+            </w:r>
+          </w:p>
+          <w:p>
+            <w:pPr>
+              <w:cnfStyle w:val="000000000000" w:firstRow="0" w:lastRow="0" w:firstColumn="0" w:lastColumn="0" w:oddVBand="0" w:evenVBand="0" w:oddHBand="0" w:evenHBand="0" w:firstRowFirstColumn="0" w:firstRowLastColumn="0" w:lastRowFirstColumn="0" w:lastRowLastColumn="0"/>
+            </w:pPr>
+          </w:p>
+          <w:p>
+            <w:pPr>
+              <w:cnfStyle w:val="000000000000" w:firstRow="0" w:lastRow="0" w:firstColumn="0" w:lastColumn="0" w:oddVBand="0" w:evenVBand="0" w:oddHBand="0" w:evenHBand="0" w:firstRowFirstColumn="0" w:firstRowLastColumn="0" w:lastRowFirstColumn="0" w:lastRowLastColumn="0"/>
+            </w:pPr>
+            <w:r>
+              <w:t>Lex Failed With 0 WARNING(S) and 1 ERROR(S)...</w:t>
+            </w:r>
+          </w:p>
+        </w:tc>
+      </w:tr>
+      <w:tr>
+        <w:trPr>
+          <w:cnfStyle w:val="000000100000" w:firstRow="0" w:lastRow="0" w:firstColumn="0" w:lastColumn="0" w:oddVBand="0" w:evenVBand="0" w:oddHBand="1" w:evenHBand="0" w:firstRowFirstColumn="0" w:firstRowLastColumn="0" w:lastRowFirstColumn="0" w:lastRowLastColumn="0"/>
+        </w:trPr>
+        <w:tc>
+          <w:tcPr>
+            <w:cnfStyle w:val="001000000000" w:firstRow="0" w:lastRow="0" w:firstColumn="1" w:lastColumn="0" w:oddVBand="0" w:evenVBand="0" w:oddHBand="0" w:evenHBand="0" w:firstRowFirstColumn="0" w:firstRowLastColumn="0" w:lastRowFirstColumn="0" w:lastRowLastColumn="0"/>
+            <w:tcW w:w="3415" w:type="dxa"/>
+          </w:tcPr>
+          <w:p>
+            <w:proofErr w:type="spellStart"/>
+            <w:r>
+              <w:t>adsfadafd</w:t>
+            </w:r>
+            <w:proofErr w:type="spellEnd"/>
+          </w:p>
+        </w:tc>
+        <w:tc>
+          <w:tcPr>
+            <w:tcW w:w="5935" w:type="dxa"/>
+          </w:tcPr>
+          <w:p>
+            <w:pPr>
+              <w:cnfStyle w:val="000000100000" w:firstRow="0" w:lastRow="0" w:firstColumn="0" w:lastColumn="0" w:oddVBand="0" w:evenVBand="0" w:oddHBand="1" w:evenHBand="0" w:firstRowFirstColumn="0" w:firstRowLastColumn="0" w:lastRowFirstColumn="0" w:lastRowLastColumn="0"/>
+            </w:pPr>
+            <w:r>
+              <w:t xml:space="preserve">Beginning </w:t>
+            </w:r>
+            <w:proofErr w:type="spellStart"/>
+            <w:r>
+              <w:t>Lexing</w:t>
+            </w:r>
+            <w:proofErr w:type="spellEnd"/>
+            <w:r>
+              <w:t xml:space="preserve"> Session... *Stings Treated As </w:t>
+            </w:r>
+            <w:proofErr w:type="spellStart"/>
+            <w:r>
+              <w:t>CharList</w:t>
+            </w:r>
+            <w:proofErr w:type="spellEnd"/>
+            <w:r>
+              <w:t>*</w:t>
+            </w:r>
+          </w:p>
+          <w:p>
+            <w:pPr>
+              <w:cnfStyle w:val="000000100000" w:firstRow="0" w:lastRow="0" w:firstColumn="0" w:lastColumn="0" w:oddVBand="0" w:evenVBand="0" w:oddHBand="1" w:evenHBand="0" w:firstRowFirstColumn="0" w:firstRowLastColumn="0" w:lastRowFirstColumn="0" w:lastRowLastColumn="0"/>
+            </w:pPr>
+          </w:p>
+          <w:p>
+            <w:pPr>
+              <w:cnfStyle w:val="000000100000" w:firstRow="0" w:lastRow="0" w:firstColumn="0" w:lastColumn="0" w:oddVBand="0" w:evenVBand="0" w:oddHBand="1" w:evenHBand="0" w:firstRowFirstColumn="0" w:firstRowLastColumn="0" w:lastRowFirstColumn="0" w:lastRowLastColumn="0"/>
+            </w:pPr>
+            <w:r>
+              <w:lastRenderedPageBreak/>
+              <w:t xml:space="preserve"> LEXER --&gt; | ERROR! Unrecognized or Invalid Token [ </w:t>
+            </w:r>
+            <w:proofErr w:type="spellStart"/>
+            <w:r>
+              <w:t>adsfadafd</w:t>
+            </w:r>
+            <w:proofErr w:type="spellEnd"/>
+            <w:r>
+              <w:t xml:space="preserve"> ] on line 1</w:t>
+            </w:r>
+          </w:p>
+          <w:p>
+            <w:pPr>
+              <w:cnfStyle w:val="000000100000" w:firstRow="0" w:lastRow="0" w:firstColumn="0" w:lastColumn="0" w:oddVBand="0" w:evenVBand="0" w:oddHBand="1" w:evenHBand="0" w:firstRowFirstColumn="0" w:firstRowLastColumn="0" w:lastRowFirstColumn="0" w:lastRowLastColumn="0"/>
+            </w:pPr>
+            <w:r>
+              <w:t xml:space="preserve"> LEXER --&gt; | ERROR! Input did not generate valid Token Array...</w:t>
+            </w:r>
+          </w:p>
+          <w:p>
+            <w:pPr>
+              <w:cnfStyle w:val="000000100000" w:firstRow="0" w:lastRow="0" w:firstColumn="0" w:lastColumn="0" w:oddVBand="0" w:evenVBand="0" w:oddHBand="1" w:evenHBand="0" w:firstRowFirstColumn="0" w:firstRowLastColumn="0" w:lastRowFirstColumn="0" w:lastRowLastColumn="0"/>
+            </w:pPr>
+          </w:p>
+          <w:p>
+            <w:pPr>
+              <w:cnfStyle w:val="000000100000" w:firstRow="0" w:lastRow="0" w:firstColumn="0" w:lastColumn="0" w:oddVBand="0" w:evenVBand="0" w:oddHBand="1" w:evenHBand="0" w:firstRowFirstColumn="0" w:firstRowLastColumn="0" w:lastRowFirstColumn="0" w:lastRowLastColumn="0"/>
+            </w:pPr>
+            <w:r>
+              <w:t>Lex Failed With 0 WARNING(S) and 2 ERROR(S)...</w:t>
+            </w:r>
+          </w:p>
+        </w:tc>
+      </w:tr>
+      <w:tr>
+        <w:tc>
+          <w:tcPr>
+            <w:cnfStyle w:val="001000000000" w:firstRow="0" w:lastRow="0" w:firstColumn="1" w:lastColumn="0" w:oddVBand="0" w:evenVBand="0" w:oddHBand="0" w:evenHBand="0" w:firstRowFirstColumn="0" w:firstRowLastColumn="0" w:lastRowFirstColumn="0" w:lastRowLastColumn="0"/>
+            <w:tcW w:w="3415" w:type="dxa"/>
+          </w:tcPr>
+          <w:p>
+            <w:r>
+              <w:lastRenderedPageBreak/>
+              <w:t>{</w:t>
+            </w:r>
+          </w:p>
+          <w:p>
+            <w:r>
+              <w:tab/>
+              <w:t>print("while + true")</w:t>
+            </w:r>
+          </w:p>
+          <w:p>
+            <w:r>
+              <w:t>}$</w:t>
+            </w:r>
+          </w:p>
+        </w:tc>
+        <w:tc>
+          <w:tcPr>
+            <w:tcW w:w="5935" w:type="dxa"/>
+          </w:tcPr>
+          <w:p>
+            <w:pPr>
+              <w:cnfStyle w:val="000000000000" w:firstRow="0" w:lastRow="0" w:firstColumn="0" w:lastColumn="0" w:oddVBand="0" w:evenVBand="0" w:oddHBand="0" w:evenHBand="0" w:firstRowFirstColumn="0" w:firstRowLastColumn="0" w:lastRowFirstColumn="0" w:lastRowLastColumn="0"/>
+            </w:pPr>
+            <w:r>
+              <w:t xml:space="preserve">Beginning </w:t>
+            </w:r>
+            <w:proofErr w:type="spellStart"/>
+            <w:r>
+              <w:t>Lexing</w:t>
+            </w:r>
+            <w:proofErr w:type="spellEnd"/>
+            <w:r>
+              <w:t xml:space="preserve"> Session... *Stings Treated As </w:t>
+            </w:r>
+            <w:proofErr w:type="spellStart"/>
+            <w:r>
+              <w:t>CharList</w:t>
+            </w:r>
+            <w:proofErr w:type="spellEnd"/>
+            <w:r>
+              <w:t>*</w:t>
+            </w:r>
+          </w:p>
+          <w:p>
+            <w:pPr>
+              <w:cnfStyle w:val="000000000000" w:firstRow="0" w:lastRow="0" w:firstColumn="0" w:lastColumn="0" w:oddVBand="0" w:evenVBand="0" w:oddHBand="0" w:evenHBand="0" w:firstRowFirstColumn="0" w:firstRowLastColumn="0" w:lastRowFirstColumn="0" w:lastRowLastColumn="0"/>
+            </w:pPr>
+          </w:p>
+          <w:p>
+            <w:pPr>
+              <w:cnfStyle w:val="000000000000" w:firstRow="0" w:lastRow="0" w:firstColumn="0" w:lastColumn="0" w:oddVBand="0" w:evenVBand="0" w:oddHBand="0" w:evenHBand="0" w:firstRowFirstColumn="0" w:firstRowLastColumn="0" w:lastRowFirstColumn="0" w:lastRowLastColumn="0"/>
+            </w:pPr>
+            <w:r>
+              <w:t xml:space="preserve"> LEXER --&gt; | T_OPENING_BRACE [ { ]  on line 1...</w:t>
+            </w:r>
+          </w:p>
+          <w:p>
+            <w:pPr>
+              <w:cnfStyle w:val="000000000000" w:firstRow="0" w:lastRow="0" w:firstColumn="0" w:lastColumn="0" w:oddVBand="0" w:evenVBand="0" w:oddHBand="0" w:evenHBand="0" w:firstRowFirstColumn="0" w:firstRowLastColumn="0" w:lastRowFirstColumn="0" w:lastRowLastColumn="0"/>
+            </w:pPr>
+            <w:r>
+              <w:t xml:space="preserve"> LEXER --&gt; | T_PRINT [ print ]  on line 2...</w:t>
+            </w:r>
+          </w:p>
+          <w:p>
+            <w:pPr>
+              <w:cnfStyle w:val="000000000000" w:firstRow="0" w:lastRow="0" w:firstColumn="0" w:lastColumn="0" w:oddVBand="0" w:evenVBand="0" w:oddHBand="0" w:evenHBand="0" w:firstRowFirstColumn="0" w:firstRowLastColumn="0" w:lastRowFirstColumn="0" w:lastRowLastColumn="0"/>
+            </w:pPr>
+            <w:r>
+              <w:t xml:space="preserve"> LEXER --&gt; | T_OPENING_PARENTHESIS [ ( ]  on line 2...</w:t>
+            </w:r>
+          </w:p>
+          <w:p>
+            <w:pPr>
+              <w:cnfStyle w:val="000000000000" w:firstRow="0" w:lastRow="0" w:firstColumn="0" w:lastColumn="0" w:oddVBand="0" w:evenVBand="0" w:oddHBand="0" w:evenHBand="0" w:firstRowFirstColumn="0" w:firstRowLastColumn="0" w:lastRowFirstColumn="0" w:lastRowLastColumn="0"/>
+            </w:pPr>
+            <w:r>
+              <w:t xml:space="preserve"> LEXER --&gt; | ERROR! Unrecognized or Invalid Token [ "while + true" ] on line 2</w:t>
+            </w:r>
+          </w:p>
+          <w:p>
+            <w:pPr>
+              <w:cnfStyle w:val="000000000000" w:firstRow="0" w:lastRow="0" w:firstColumn="0" w:lastColumn="0" w:oddVBand="0" w:evenVBand="0" w:oddHBand="0" w:evenHBand="0" w:firstRowFirstColumn="0" w:firstRowLastColumn="0" w:lastRowFirstColumn="0" w:lastRowLastColumn="0"/>
+            </w:pPr>
+          </w:p>
+          <w:p>
+            <w:pPr>
+              <w:cnfStyle w:val="000000000000" w:firstRow="0" w:lastRow="0" w:firstColumn="0" w:lastColumn="0" w:oddVBand="0" w:evenVBand="0" w:oddHBand="0" w:evenHBand="0" w:firstRowFirstColumn="0" w:firstRowLastColumn="0" w:lastRowFirstColumn="0" w:lastRowLastColumn="0"/>
+            </w:pPr>
+            <w:r>
+              <w:t>Lex Failed With 0 WARNING(S) and 1 ERROR(S)...</w:t>
+            </w:r>
+          </w:p>
+        </w:tc>
+      </w:tr>
+      <w:tr>
+        <w:trPr>
+          <w:cnfStyle w:val="000000100000" w:firstRow="0" w:lastRow="0" w:firstColumn="0" w:lastColumn="0" w:oddVBand="0" w:evenVBand="0" w:oddHBand="1" w:evenHBand="0" w:firstRowFirstColumn="0" w:firstRowLastColumn="0" w:lastRowFirstColumn="0" w:lastRowLastColumn="0"/>
+        </w:trPr>
+        <w:tc>
+          <w:tcPr>
+            <w:cnfStyle w:val="001000000000" w:firstRow="0" w:lastRow="0" w:firstColumn="1" w:lastColumn="0" w:oddVBand="0" w:evenVBand="0" w:oddHBand="0" w:evenHBand="0" w:firstRowFirstColumn="0" w:firstRowLastColumn="0" w:lastRowFirstColumn="0" w:lastRowLastColumn="0"/>
+            <w:tcW w:w="3415" w:type="dxa"/>
+          </w:tcPr>
+          <w:p>
+            <w:r>
+              <w:t>*Empty Console*</w:t>
+            </w:r>
+          </w:p>
+        </w:tc>
+        <w:tc>
+          <w:tcPr>
+            <w:tcW w:w="5935" w:type="dxa"/>
+          </w:tcPr>
+          <w:p>
+            <w:pPr>
+              <w:cnfStyle w:val="000000100000" w:firstRow="0" w:lastRow="0" w:firstColumn="0" w:lastColumn="0" w:oddVBand="0" w:evenVBand="0" w:oddHBand="1" w:evenHBand="0" w:firstRowFirstColumn="0" w:firstRowLastColumn="0" w:lastRowFirstColumn="0" w:lastRowLastColumn="0"/>
+            </w:pPr>
+            <w:r>
+              <w:t xml:space="preserve">Beginning </w:t>
+            </w:r>
+            <w:proofErr w:type="spellStart"/>
+            <w:r>
+              <w:t>Lexing</w:t>
+            </w:r>
+            <w:proofErr w:type="spellEnd"/>
+            <w:r>
+              <w:t xml:space="preserve"> Session... *Stings Treated As </w:t>
+            </w:r>
+            <w:proofErr w:type="spellStart"/>
+            <w:r>
+              <w:t>CharList</w:t>
+            </w:r>
+            <w:proofErr w:type="spellEnd"/>
+            <w:r>
+              <w:t>*</w:t>
+            </w:r>
+          </w:p>
+          <w:p>
+            <w:pPr>
+              <w:cnfStyle w:val="000000100000" w:firstRow="0" w:lastRow="0" w:firstColumn="0" w:lastColumn="0" w:oddVBand="0" w:evenVBand="0" w:oddHBand="1" w:evenHBand="0" w:firstRowFirstColumn="0" w:firstRowLastColumn="0" w:lastRowFirstColumn="0" w:lastRowLastColumn="0"/>
+            </w:pPr>
+          </w:p>
+          <w:p>
+            <w:pPr>
+              <w:cnfStyle w:val="000000100000" w:firstRow="0" w:lastRow="0" w:firstColumn="0" w:lastColumn="0" w:oddVBand="0" w:evenVBand="0" w:oddHBand="1" w:evenHBand="0" w:firstRowFirstColumn="0" w:firstRowLastColumn="0" w:lastRowFirstColumn="0" w:lastRowLastColumn="0"/>
+            </w:pPr>
+            <w:r>
+              <w:t xml:space="preserve"> LEXER --&gt; | ERROR! Empty Input or Only White-Space Detected...</w:t>
+            </w:r>
+          </w:p>
+          <w:p>
+            <w:pPr>
+              <w:cnfStyle w:val="000000100000" w:firstRow="0" w:lastRow="0" w:firstColumn="0" w:lastColumn="0" w:oddVBand="0" w:evenVBand="0" w:oddHBand="1" w:evenHBand="0" w:firstRowFirstColumn="0" w:firstRowLastColumn="0" w:lastRowFirstColumn="0" w:lastRowLastColumn="0"/>
+            </w:pPr>
+          </w:p>
+          <w:p>
+            <w:pPr>
+              <w:cnfStyle w:val="000000100000" w:firstRow="0" w:lastRow="0" w:firstColumn="0" w:lastColumn="0" w:oddVBand="0" w:evenVBand="0" w:oddHBand="1" w:evenHBand="0" w:firstRowFirstColumn="0" w:firstRowLastColumn="0" w:lastRowFirstColumn="0" w:lastRowLastColumn="0"/>
+            </w:pPr>
+            <w:r>
+              <w:t>Lex Failed With 0 WARNING(S) and 1 ERROR(S)...</w:t>
+            </w:r>
+          </w:p>
+        </w:tc>
+      </w:tr>
+      <w:tr>
+        <w:tc>
+          <w:tcPr>
+            <w:cnfStyle w:val="001000000000" w:firstRow="0" w:lastRow="0" w:firstColumn="1" w:lastColumn="0" w:oddVBand="0" w:evenVBand="0" w:oddHBand="0" w:evenHBand="0" w:firstRowFirstColumn="0" w:firstRowLastColumn="0" w:lastRowFirstColumn="0" w:lastRowLastColumn="0"/>
+            <w:tcW w:w="3415" w:type="dxa"/>
+          </w:tcPr>
+          <w:p>
+            <w:r>
+              <w:t>{</w:t>
+            </w:r>
+          </w:p>
+          <w:p>
+            <w:r>
+              <w:tab/>
+              <w:t>string a</w:t>
+            </w:r>
+          </w:p>
+          <w:p>
+            <w:r>
+              <w:tab/>
+            </w:r>
+            <w:proofErr w:type="spellStart"/>
+            <w:r>
+              <w:t>int</w:t>
+            </w:r>
+            <w:proofErr w:type="spellEnd"/>
+            <w:r>
+              <w:t xml:space="preserve"> b</w:t>
+            </w:r>
+          </w:p>
+          <w:p>
+            <w:r>
+              <w:tab/>
+            </w:r>
+          </w:p>
+          <w:p>
+            <w:r>
+              <w:tab/>
+              <w:t>b = 0</w:t>
+            </w:r>
+          </w:p>
+          <w:p/>
+          <w:p>
+            <w:r>
+              <w:tab/>
+              <w:t>if (b == 0) {</w:t>
+            </w:r>
+          </w:p>
+          <w:p>
+            <w:r>
+              <w:tab/>
+            </w:r>
+            <w:r>
+              <w:tab/>
+              <w:t>a = ["this", "won't", "work"]</w:t>
+            </w:r>
+          </w:p>
+          <w:p>
+            <w:r>
+              <w:tab/>
+              <w:t>}</w:t>
+            </w:r>
+          </w:p>
+          <w:p>
+            <w:r>
+              <w:t>}$</w:t>
+            </w:r>
+          </w:p>
+        </w:tc>
+        <w:tc>
+          <w:tcPr>
+            <w:tcW w:w="5935" w:type="dxa"/>
+          </w:tcPr>
+          <w:p>
+            <w:pPr>
+              <w:cnfStyle w:val="000000000000" w:firstRow="0" w:lastRow="0" w:firstColumn="0" w:lastColumn="0" w:oddVBand="0" w:evenVBand="0" w:oddHBand="0" w:evenHBand="0" w:firstRowFirstColumn="0" w:firstRowLastColumn="0" w:lastRowFirstColumn="0" w:lastRowLastColumn="0"/>
+            </w:pPr>
+            <w:r>
+              <w:t xml:space="preserve">Beginning </w:t>
+            </w:r>
+            <w:proofErr w:type="spellStart"/>
+            <w:r>
+              <w:t>Lexing</w:t>
+            </w:r>
+            <w:proofErr w:type="spellEnd"/>
+            <w:r>
+              <w:t xml:space="preserve"> Session... *Stings Treated As </w:t>
+            </w:r>
+            <w:proofErr w:type="spellStart"/>
+            <w:r>
+              <w:t>CharList</w:t>
+            </w:r>
+            <w:proofErr w:type="spellEnd"/>
+            <w:r>
+              <w:t>*</w:t>
+            </w:r>
+          </w:p>
+          <w:p>
+            <w:pPr>
+              <w:cnfStyle w:val="000000000000" w:firstRow="0" w:lastRow="0" w:firstColumn="0" w:lastColumn="0" w:oddVBand="0" w:evenVBand="0" w:oddHBand="0" w:evenHBand="0" w:firstRowFirstColumn="0" w:firstRowLastColumn="0" w:lastRowFirstColumn="0" w:lastRowLastColumn="0"/>
+            </w:pPr>
+          </w:p>
+          <w:p>
+            <w:pPr>
+              <w:cnfStyle w:val="000000000000" w:firstRow="0" w:lastRow="0" w:firstColumn="0" w:lastColumn="0" w:oddVBand="0" w:evenVBand="0" w:oddHBand="0" w:evenHBand="0" w:firstRowFirstColumn="0" w:firstRowLastColumn="0" w:lastRowFirstColumn="0" w:lastRowLastColumn="0"/>
+            </w:pPr>
+            <w:r>
+              <w:t xml:space="preserve"> LEXER --&gt; | T_OPENING_BRACE [ { ]  on line 1...</w:t>
+            </w:r>
+          </w:p>
+          <w:p>
+            <w:pPr>
+              <w:cnfStyle w:val="000000000000" w:firstRow="0" w:lastRow="0" w:firstColumn="0" w:lastColumn="0" w:oddVBand="0" w:evenVBand="0" w:oddHBand="0" w:evenHBand="0" w:firstRowFirstColumn="0" w:firstRowLastColumn="0" w:lastRowFirstColumn="0" w:lastRowLastColumn="0"/>
+            </w:pPr>
+            <w:r>
+              <w:t xml:space="preserve"> LEXER --&gt; | T_VARIABLE_TYPE [ string ]  on line 2...</w:t>
+            </w:r>
+          </w:p>
+          <w:p>
+            <w:pPr>
+              <w:cnfStyle w:val="000000000000" w:firstRow="0" w:lastRow="0" w:firstColumn="0" w:lastColumn="0" w:oddVBand="0" w:evenVBand="0" w:oddHBand="0" w:evenHBand="0" w:firstRowFirstColumn="0" w:firstRowLastColumn="0" w:lastRowFirstColumn="0" w:lastRowLastColumn="0"/>
+            </w:pPr>
+            <w:r>
+              <w:t xml:space="preserve"> LEXER --&gt; | T_ID [ a ]  on line 2...</w:t>
+            </w:r>
+          </w:p>
+          <w:p>
+            <w:pPr>
+              <w:cnfStyle w:val="000000000000" w:firstRow="0" w:lastRow="0" w:firstColumn="0" w:lastColumn="0" w:oddVBand="0" w:evenVBand="0" w:oddHBand="0" w:evenHBand="0" w:firstRowFirstColumn="0" w:firstRowLastColumn="0" w:lastRowFirstColumn="0" w:lastRowLastColumn="0"/>
+            </w:pPr>
+            <w:r>
+              <w:t xml:space="preserve"> LEXER --&gt; | T_VARIABLE_TYPE [ </w:t>
+            </w:r>
+            <w:proofErr w:type="spellStart"/>
+            <w:r>
+              <w:t>int</w:t>
+            </w:r>
+            <w:proofErr w:type="spellEnd"/>
+            <w:r>
+              <w:t xml:space="preserve"> ]  on line 3...</w:t>
+            </w:r>
+          </w:p>
+          <w:p>
+            <w:pPr>
+              <w:cnfStyle w:val="000000000000" w:firstRow="0" w:lastRow="0" w:firstColumn="0" w:lastColumn="0" w:oddVBand="0" w:evenVBand="0" w:oddHBand="0" w:evenHBand="0" w:firstRowFirstColumn="0" w:firstRowLastColumn="0" w:lastRowFirstColumn="0" w:lastRowLastColumn="0"/>
+            </w:pPr>
+            <w:r>
+              <w:t xml:space="preserve"> LEXER --&gt; | T_ID [ b ]  on line 3...</w:t>
+            </w:r>
+          </w:p>
+          <w:p>
+            <w:pPr>
+              <w:cnfStyle w:val="000000000000" w:firstRow="0" w:lastRow="0" w:firstColumn="0" w:lastColumn="0" w:oddVBand="0" w:evenVBand="0" w:oddHBand="0" w:evenHBand="0" w:firstRowFirstColumn="0" w:firstRowLastColumn="0" w:lastRowFirstColumn="0" w:lastRowLastColumn="0"/>
+            </w:pPr>
+            <w:r>
+              <w:t xml:space="preserve"> LEXER --&gt; | T_ID [ b ]  on line 5...</w:t>
+            </w:r>
+          </w:p>
+          <w:p>
+            <w:pPr>
+              <w:cnfStyle w:val="000000000000" w:firstRow="0" w:lastRow="0" w:firstColumn="0" w:lastColumn="0" w:oddVBand="0" w:evenVBand="0" w:oddHBand="0" w:evenHBand="0" w:firstRowFirstColumn="0" w:firstRowLastColumn="0" w:lastRowFirstColumn="0" w:lastRowLastColumn="0"/>
+            </w:pPr>
+            <w:r>
+              <w:t xml:space="preserve"> LEXER --&gt; | T_ASSIGNMENT_OP [ = ]  on line 5...</w:t>
+            </w:r>
+          </w:p>
+          <w:p>
+            <w:pPr>
+              <w:cnfStyle w:val="000000000000" w:firstRow="0" w:lastRow="0" w:firstColumn="0" w:lastColumn="0" w:oddVBand="0" w:evenVBand="0" w:oddHBand="0" w:evenHBand="0" w:firstRowFirstColumn="0" w:firstRowLastColumn="0" w:lastRowFirstColumn="0" w:lastRowLastColumn="0"/>
+            </w:pPr>
+            <w:r>
+              <w:t xml:space="preserve"> LEXER --&gt; | T_DIGIT [ 0 ]  on line 5...</w:t>
+            </w:r>
+          </w:p>
+          <w:p>
+            <w:pPr>
+              <w:cnfStyle w:val="000000000000" w:firstRow="0" w:lastRow="0" w:firstColumn="0" w:lastColumn="0" w:oddVBand="0" w:evenVBand="0" w:oddHBand="0" w:evenHBand="0" w:firstRowFirstColumn="0" w:firstRowLastColumn="0" w:lastRowFirstColumn="0" w:lastRowLastColumn="0"/>
+            </w:pPr>
+            <w:r>
+              <w:t xml:space="preserve"> LEXER --&gt; | T_IF [ if ]  on line 7...</w:t>
+            </w:r>
+          </w:p>
+          <w:p>
+            <w:pPr>
+              <w:cnfStyle w:val="000000000000" w:firstRow="0" w:lastRow="0" w:firstColumn="0" w:lastColumn="0" w:oddVBand="0" w:evenVBand="0" w:oddHBand="0" w:evenHBand="0" w:firstRowFirstColumn="0" w:firstRowLastColumn="0" w:lastRowFirstColumn="0" w:lastRowLastColumn="0"/>
+            </w:pPr>
+            <w:r>
+              <w:t xml:space="preserve"> LEXER --&gt; | T_OPENING_PARENTHESIS [ ( ]  on line 7...</w:t>
+            </w:r>
+          </w:p>
+          <w:p>
+            <w:pPr>
+              <w:cnfStyle w:val="000000000000" w:firstRow="0" w:lastRow="0" w:firstColumn="0" w:lastColumn="0" w:oddVBand="0" w:evenVBand="0" w:oddHBand="0" w:evenHBand="0" w:firstRowFirstColumn="0" w:firstRowLastColumn="0" w:lastRowFirstColumn="0" w:lastRowLastColumn="0"/>
+            </w:pPr>
+            <w:r>
+              <w:t xml:space="preserve"> LEXER --&gt; | T_ID [ b ]  on line 7...</w:t>
+            </w:r>
+          </w:p>
+          <w:p>
+            <w:pPr>
+              <w:cnfStyle w:val="000000000000" w:firstRow="0" w:lastRow="0" w:firstColumn="0" w:lastColumn="0" w:oddVBand="0" w:evenVBand="0" w:oddHBand="0" w:evenHBand="0" w:firstRowFirstColumn="0" w:firstRowLastColumn="0" w:lastRowFirstColumn="0" w:lastRowLastColumn="0"/>
+            </w:pPr>
+            <w:r>
+              <w:t xml:space="preserve"> LEXER --&gt; | T_EQUALITY_OP [ == ]  on line 7...</w:t>
+            </w:r>
+          </w:p>
+          <w:p>
+            <w:pPr>
+              <w:cnfStyle w:val="000000000000" w:firstRow="0" w:lastRow="0" w:firstColumn="0" w:lastColumn="0" w:oddVBand="0" w:evenVBand="0" w:oddHBand="0" w:evenHBand="0" w:firstRowFirstColumn="0" w:firstRowLastColumn="0" w:lastRowFirstColumn="0" w:lastRowLastColumn="0"/>
+            </w:pPr>
+            <w:r>
+              <w:t xml:space="preserve"> LEXER --&gt; | T_DIGIT [ 0 ]  on line 7...</w:t>
+            </w:r>
+          </w:p>
+          <w:p>
+            <w:pPr>
+              <w:cnfStyle w:val="000000000000" w:firstRow="0" w:lastRow="0" w:firstColumn="0" w:lastColumn="0" w:oddVBand="0" w:evenVBand="0" w:oddHBand="0" w:evenHBand="0" w:firstRowFirstColumn="0" w:firstRowLastColumn="0" w:lastRowFirstColumn="0" w:lastRowLastColumn="0"/>
+            </w:pPr>
+            <w:r>
+              <w:t xml:space="preserve"> LEXER --&gt; | T_RIGHT_PARENTHESIS [ ) ]  on line 7...</w:t>
+            </w:r>
+          </w:p>
+          <w:p>
+            <w:pPr>
+              <w:cnfStyle w:val="000000000000" w:firstRow="0" w:lastRow="0" w:firstColumn="0" w:lastColumn="0" w:oddVBand="0" w:evenVBand="0" w:oddHBand="0" w:evenHBand="0" w:firstRowFirstColumn="0" w:firstRowLastColumn="0" w:lastRowFirstColumn="0" w:lastRowLastColumn="0"/>
+            </w:pPr>
+            <w:r>
+              <w:t xml:space="preserve"> LEXER --&gt; | T_OPENING_BRACE [ { ]  on line 7...</w:t>
+            </w:r>
+          </w:p>
+          <w:p>
+            <w:pPr>
+              <w:cnfStyle w:val="000000000000" w:firstRow="0" w:lastRow="0" w:firstColumn="0" w:lastColumn="0" w:oddVBand="0" w:evenVBand="0" w:oddHBand="0" w:evenHBand="0" w:firstRowFirstColumn="0" w:firstRowLastColumn="0" w:lastRowFirstColumn="0" w:lastRowLastColumn="0"/>
+            </w:pPr>
+            <w:r>
+              <w:t xml:space="preserve"> LEXER --&gt; | T_ID [ a ]  on line 8...</w:t>
+            </w:r>
+          </w:p>
+          <w:p>
+            <w:pPr>
+              <w:cnfStyle w:val="000000000000" w:firstRow="0" w:lastRow="0" w:firstColumn="0" w:lastColumn="0" w:oddVBand="0" w:evenVBand="0" w:oddHBand="0" w:evenHBand="0" w:firstRowFirstColumn="0" w:firstRowLastColumn="0" w:lastRowFirstColumn="0" w:lastRowLastColumn="0"/>
+            </w:pPr>
+            <w:r>
+              <w:t xml:space="preserve"> LEXER --&gt; | T_ASSIGNMENT_OP [ = ]  on line 8...</w:t>
+            </w:r>
+          </w:p>
+          <w:p>
+            <w:pPr>
+              <w:cnfStyle w:val="000000000000" w:firstRow="0" w:lastRow="0" w:firstColumn="0" w:lastColumn="0" w:oddVBand="0" w:evenVBand="0" w:oddHBand="0" w:evenHBand="0" w:firstRowFirstColumn="0" w:firstRowLastColumn="0" w:lastRowFirstColumn="0" w:lastRowLastColumn="0"/>
+            </w:pPr>
+            <w:r>
+              <w:t xml:space="preserve"> LEXER --&gt; | ERROR! Unrecognized or Invalid Token [ [ ] on line 8</w:t>
+            </w:r>
+          </w:p>
+          <w:p>
+            <w:pPr>
+              <w:cnfStyle w:val="000000000000" w:firstRow="0" w:lastRow="0" w:firstColumn="0" w:lastColumn="0" w:oddVBand="0" w:evenVBand="0" w:oddHBand="0" w:evenHBand="0" w:firstRowFirstColumn="0" w:firstRowLastColumn="0" w:lastRowFirstColumn="0" w:lastRowLastColumn="0"/>
+            </w:pPr>
+          </w:p>
+          <w:p>
+            <w:pPr>
+              <w:cnfStyle w:val="000000000000" w:firstRow="0" w:lastRow="0" w:firstColumn="0" w:lastColumn="0" w:oddVBand="0" w:evenVBand="0" w:oddHBand="0" w:evenHBand="0" w:firstRowFirstColumn="0" w:firstRowLastColumn="0" w:lastRowFirstColumn="0" w:lastRowLastColumn="0"/>
+            </w:pPr>
+            <w:r>
+              <w:t>Lex Failed With 0 WARNING(S) and 1 ERROR(S)...</w:t>
+            </w:r>
+          </w:p>
+        </w:tc>
+      </w:tr>
+      <w:tr>
+        <w:trPr>
+          <w:cnfStyle w:val="000000100000" w:firstRow="0" w:lastRow="0" w:firstColumn="0" w:lastColumn="0" w:oddVBand="0" w:evenVBand="0" w:oddHBand="1" w:evenHBand="0" w:firstRowFirstColumn="0" w:firstRowLastColumn="0" w:lastRowFirstColumn="0" w:lastRowLastColumn="0"/>
+        </w:trPr>
+        <w:tc>
+          <w:tcPr>
+            <w:cnfStyle w:val="001000000000" w:firstRow="0" w:lastRow="0" w:firstColumn="1" w:lastColumn="0" w:oddVBand="0" w:evenVBand="0" w:oddHBand="0" w:evenHBand="0" w:firstRowFirstColumn="0" w:firstRowLastColumn="0" w:lastRowFirstColumn="0" w:lastRowLastColumn="0"/>
+            <w:tcW w:w="3415" w:type="dxa"/>
+          </w:tcPr>
+          <w:p>
+            <w:r>
+              <w:t>{</w:t>
+            </w:r>
+          </w:p>
+          <w:p>
+            <w:r>
+              <w:tab/>
+              <w:t>print("There")</w:t>
+            </w:r>
+          </w:p>
+          <w:p>
+            <w:r>
+              <w:t>}$</w:t>
+            </w:r>
+          </w:p>
+        </w:tc>
+        <w:tc>
+          <w:tcPr>
+            <w:tcW w:w="5935" w:type="dxa"/>
+          </w:tcPr>
+          <w:p>
+            <w:pPr>
+              <w:cnfStyle w:val="000000100000" w:firstRow="0" w:lastRow="0" w:firstColumn="0" w:lastColumn="0" w:oddVBand="0" w:evenVBand="0" w:oddHBand="1" w:evenHBand="0" w:firstRowFirstColumn="0" w:firstRowLastColumn="0" w:lastRowFirstColumn="0" w:lastRowLastColumn="0"/>
+            </w:pPr>
+            <w:r>
+              <w:t xml:space="preserve">Beginning </w:t>
+            </w:r>
+            <w:proofErr w:type="spellStart"/>
+            <w:r>
+              <w:t>Lexing</w:t>
+            </w:r>
+            <w:proofErr w:type="spellEnd"/>
+            <w:r>
+              <w:t xml:space="preserve"> Session... *Stings Treated As </w:t>
+            </w:r>
+            <w:proofErr w:type="spellStart"/>
+            <w:r>
+              <w:t>CharList</w:t>
+            </w:r>
+            <w:proofErr w:type="spellEnd"/>
+            <w:r>
+              <w:t>*</w:t>
+            </w:r>
+          </w:p>
+          <w:p>
+            <w:pPr>
+              <w:cnfStyle w:val="000000100000" w:firstRow="0" w:lastRow="0" w:firstColumn="0" w:lastColumn="0" w:oddVBand="0" w:evenVBand="0" w:oddHBand="1" w:evenHBand="0" w:firstRowFirstColumn="0" w:firstRowLastColumn="0" w:lastRowFirstColumn="0" w:lastRowLastColumn="0"/>
+            </w:pPr>
+          </w:p>
+          <w:p>
+            <w:pPr>
+              <w:cnfStyle w:val="000000100000" w:firstRow="0" w:lastRow="0" w:firstColumn="0" w:lastColumn="0" w:oddVBand="0" w:evenVBand="0" w:oddHBand="1" w:evenHBand="0" w:firstRowFirstColumn="0" w:firstRowLastColumn="0" w:lastRowFirstColumn="0" w:lastRowLastColumn="0"/>
+            </w:pPr>
+            <w:r>
+              <w:t xml:space="preserve"> LEXER --&gt; | T_OPENING_BRACE [ { ]  on line 1...</w:t>
+            </w:r>
+          </w:p>
+          <w:p>
+            <w:pPr>
+              <w:cnfStyle w:val="000000100000" w:firstRow="0" w:lastRow="0" w:firstColumn="0" w:lastColumn="0" w:oddVBand="0" w:evenVBand="0" w:oddHBand="1" w:evenHBand="0" w:firstRowFirstColumn="0" w:firstRowLastColumn="0" w:lastRowFirstColumn="0" w:lastRowLastColumn="0"/>
+            </w:pPr>
+            <w:r>
+              <w:t xml:space="preserve"> LEXER --&gt; | T_PRINT [ print ]  on line 2...</w:t>
+            </w:r>
+          </w:p>
+          <w:p>
+            <w:pPr>
+              <w:cnfStyle w:val="000000100000" w:firstRow="0" w:lastRow="0" w:firstColumn="0" w:lastColumn="0" w:oddVBand="0" w:evenVBand="0" w:oddHBand="1" w:evenHBand="0" w:firstRowFirstColumn="0" w:firstRowLastColumn="0" w:lastRowFirstColumn="0" w:lastRowLastColumn="0"/>
+            </w:pPr>
+            <w:r>
+              <w:t xml:space="preserve"> LEXER --&gt; | T_OPENING_PARENTHESIS [ ( ]  on line 2...</w:t>
+            </w:r>
+          </w:p>
+          <w:p>
+            <w:pPr>
+              <w:cnfStyle w:val="000000100000" w:firstRow="0" w:lastRow="0" w:firstColumn="0" w:lastColumn="0" w:oddVBand="0" w:evenVBand="0" w:oddHBand="1" w:evenHBand="0" w:firstRowFirstColumn="0" w:firstRowLastColumn="0" w:lastRowFirstColumn="0" w:lastRowLastColumn="0"/>
+            </w:pPr>
+            <w:r>
+              <w:lastRenderedPageBreak/>
+              <w:t xml:space="preserve"> LEXER --&gt; | ERROR! Unrecognized or Invalid Token [ "There" ] on line 2</w:t>
+            </w:r>
+          </w:p>
+          <w:p>
+            <w:pPr>
+              <w:cnfStyle w:val="000000100000" w:firstRow="0" w:lastRow="0" w:firstColumn="0" w:lastColumn="0" w:oddVBand="0" w:evenVBand="0" w:oddHBand="1" w:evenHBand="0" w:firstRowFirstColumn="0" w:firstRowLastColumn="0" w:lastRowFirstColumn="0" w:lastRowLastColumn="0"/>
+            </w:pPr>
+          </w:p>
+          <w:p>
+            <w:pPr>
+              <w:cnfStyle w:val="000000100000" w:firstRow="0" w:lastRow="0" w:firstColumn="0" w:lastColumn="0" w:oddVBand="0" w:evenVBand="0" w:oddHBand="1" w:evenHBand="0" w:firstRowFirstColumn="0" w:firstRowLastColumn="0" w:lastRowFirstColumn="0" w:lastRowLastColumn="0"/>
+            </w:pPr>
+            <w:r>
+              <w:t>Lex Failed With 0 WARNING(S) and 1 ERROR(S)...</w:t>
+            </w:r>
           </w:p>
         </w:tc>
       </w:tr>
@@ -2507,9 +4009,6 @@
     <w:pPr>
       <w:pStyle w:val="Header"/>
       <w:jc w:val="center"/>
-      <w:rPr>
-        <w:rFonts w:hint="eastAsia"/>
-      </w:rPr>
     </w:pPr>
     <w:r>
       <w:t>LEXER Test Cases &amp; Results</w:t>
@@ -3081,6 +4580,82 @@
       </w:tcPr>
     </w:tblStylePr>
   </w:style>
+  <w:style w:type="table" w:styleId="GridTable4-Accent2">
+    <w:name w:val="Grid Table 4 Accent 2"/>
+    <w:basedOn w:val="TableNormal"/>
+    <w:uiPriority w:val="49"/>
+    <w:rsid w:val="006F5040"/>
+    <w:pPr>
+      <w:spacing w:after="0" w:line="240" w:lineRule="auto"/>
+    </w:pPr>
+    <w:tblPr>
+      <w:tblStyleRowBandSize w:val="1"/>
+      <w:tblStyleColBandSize w:val="1"/>
+      <w:tblBorders>
+        <w:top w:val="single" w:sz="4" w:space="0" w:color="F4B083" w:themeColor="accent2" w:themeTint="99"/>
+        <w:left w:val="single" w:sz="4" w:space="0" w:color="F4B083" w:themeColor="accent2" w:themeTint="99"/>
+        <w:bottom w:val="single" w:sz="4" w:space="0" w:color="F4B083" w:themeColor="accent2" w:themeTint="99"/>
+        <w:right w:val="single" w:sz="4" w:space="0" w:color="F4B083" w:themeColor="accent2" w:themeTint="99"/>
+        <w:insideH w:val="single" w:sz="4" w:space="0" w:color="F4B083" w:themeColor="accent2" w:themeTint="99"/>
+        <w:insideV w:val="single" w:sz="4" w:space="0" w:color="F4B083" w:themeColor="accent2" w:themeTint="99"/>
+      </w:tblBorders>
+    </w:tblPr>
+    <w:tblStylePr w:type="firstRow">
+      <w:rPr>
+        <w:b/>
+        <w:bCs/>
+        <w:color w:val="FFFFFF" w:themeColor="background1"/>
+      </w:rPr>
+      <w:tblPr/>
+      <w:tcPr>
+        <w:tcBorders>
+          <w:top w:val="single" w:sz="4" w:space="0" w:color="ED7D31" w:themeColor="accent2"/>
+          <w:left w:val="single" w:sz="4" w:space="0" w:color="ED7D31" w:themeColor="accent2"/>
+          <w:bottom w:val="single" w:sz="4" w:space="0" w:color="ED7D31" w:themeColor="accent2"/>
+          <w:right w:val="single" w:sz="4" w:space="0" w:color="ED7D31" w:themeColor="accent2"/>
+          <w:insideH w:val="nil"/>
+          <w:insideV w:val="nil"/>
+        </w:tcBorders>
+        <w:shd w:val="clear" w:color="auto" w:fill="ED7D31" w:themeFill="accent2"/>
+      </w:tcPr>
+    </w:tblStylePr>
+    <w:tblStylePr w:type="lastRow">
+      <w:rPr>
+        <w:b/>
+        <w:bCs/>
+      </w:rPr>
+      <w:tblPr/>
+      <w:tcPr>
+        <w:tcBorders>
+          <w:top w:val="double" w:sz="4" w:space="0" w:color="ED7D31" w:themeColor="accent2"/>
+        </w:tcBorders>
+      </w:tcPr>
+    </w:tblStylePr>
+    <w:tblStylePr w:type="firstCol">
+      <w:rPr>
+        <w:b/>
+        <w:bCs/>
+      </w:rPr>
+    </w:tblStylePr>
+    <w:tblStylePr w:type="lastCol">
+      <w:rPr>
+        <w:b/>
+        <w:bCs/>
+      </w:rPr>
+    </w:tblStylePr>
+    <w:tblStylePr w:type="band1Vert">
+      <w:tblPr/>
+      <w:tcPr>
+        <w:shd w:val="clear" w:color="auto" w:fill="FBE4D5" w:themeFill="accent2" w:themeFillTint="33"/>
+      </w:tcPr>
+    </w:tblStylePr>
+    <w:tblStylePr w:type="band1Horz">
+      <w:tblPr/>
+      <w:tcPr>
+        <w:shd w:val="clear" w:color="auto" w:fill="FBE4D5" w:themeFill="accent2" w:themeFillTint="33"/>
+      </w:tcPr>
+    </w:tblStylePr>
+  </w:style>
 </w:styles>
 </file>
 

</xml_diff>

<commit_message>
Slightly modified .docx file
</commit_message>
<xml_diff>
--- a/Projects/Project Documents/Project 1/Lexer Test Cases & Results.docx
+++ b/Projects/Project Documents/Project 1/Lexer Test Cases & Results.docx
@@ -154,6 +154,8 @@
             <w:pPr>
               <w:jc w:val="both"/>
             </w:pPr>
+            <w:bookmarkStart w:id="0" w:name="OLE_LINK1"/>
+            <w:bookmarkStart w:id="1" w:name="OLE_LINK2"/>
             <w:r>
               <w:t>{</w:t>
             </w:r>
@@ -174,6 +176,8 @@
             <w:r>
               <w:t>}$</w:t>
             </w:r>
+            <w:bookmarkEnd w:id="0"/>
+            <w:bookmarkEnd w:id="1"/>
           </w:p>
         </w:tc>
         <w:tc>
@@ -445,6 +449,9 @@
             <w:pPr>
               <w:jc w:val="both"/>
             </w:pPr>
+            <w:bookmarkStart w:id="2" w:name="OLE_LINK3"/>
+            <w:bookmarkStart w:id="3" w:name="OLE_LINK4"/>
+            <w:bookmarkStart w:id="4" w:name="OLE_LINK5"/>
             <w:r>
               <w:t>{</w:t>
             </w:r>
@@ -501,6 +508,9 @@
             <w:r>
               <w:t xml:space="preserve">} </w:t>
             </w:r>
+            <w:bookmarkEnd w:id="2"/>
+            <w:bookmarkEnd w:id="3"/>
+            <w:bookmarkEnd w:id="4"/>
           </w:p>
         </w:tc>
         <w:tc>
@@ -845,6 +855,8 @@
               </w:tabs>
               <w:jc w:val="both"/>
             </w:pPr>
+            <w:bookmarkStart w:id="5" w:name="_Hlk476817274"/>
+            <w:bookmarkStart w:id="6" w:name="_GoBack" w:colFirst="0" w:colLast="0"/>
             <w:r>
               <w:lastRenderedPageBreak/>
               <w:t>{</w:t>
@@ -1868,6 +1880,8 @@
           </w:p>
         </w:tc>
       </w:tr>
+      <w:bookmarkEnd w:id="5"/>
+      <w:bookmarkEnd w:id="6"/>
       <w:tr>
         <w:trPr>
           <w:cnfStyle w:val="000000100000" w:firstRow="0" w:lastRow="0" w:firstColumn="0" w:lastColumn="0" w:oddVBand="0" w:evenVBand="0" w:oddHBand="1" w:evenHBand="0" w:firstRowFirstColumn="0" w:firstRowLastColumn="0" w:lastRowFirstColumn="0" w:lastRowLastColumn="0"/>
@@ -3215,8 +3229,6 @@
             <w:r>
               <w:t>}</w:t>
             </w:r>
-            <w:bookmarkStart w:id="0" w:name="_GoBack"/>
-            <w:bookmarkEnd w:id="0"/>
           </w:p>
         </w:tc>
         <w:tc>

</xml_diff>